<commit_message>
ethics up to section 3 finished ( not inclusive)
</commit_message>
<xml_diff>
--- a/docs/ethics-wip.docx
+++ b/docs/ethics-wip.docx
@@ -90,7 +90,7 @@
                           <pic:cNvPicPr preferRelativeResize="0"/>
                         </pic:nvPicPr>
                         <pic:blipFill>
-                          <a:blip r:embed="rId8"/>
+                          <a:blip r:embed="rId9"/>
                           <a:srcRect/>
                           <a:stretch>
                             <a:fillRect/>
@@ -1026,7 +1026,13 @@
               <w:rPr>
                 <w:rFonts w:ascii="Arial" w:eastAsia="Arial" w:hAnsi="Arial" w:cs="Arial"/>
               </w:rPr>
-              <w:t>Notification only: YES / NO</w:t>
+              <w:t>Notification only: Y</w:t>
+            </w:r>
+            <w:r>
+              <w:rPr>
+                <w:rFonts w:ascii="Arial" w:eastAsia="Arial" w:hAnsi="Arial" w:cs="Arial"/>
+              </w:rPr>
+              <w:t>es</w:t>
             </w:r>
           </w:p>
         </w:tc>
@@ -1199,9 +1205,8 @@
               <w:rPr>
                 <w:rFonts w:ascii="Arial" w:eastAsia="Arial" w:hAnsi="Arial" w:cs="Arial"/>
                 <w:b/>
-                <w:highlight w:val="yellow"/>
-              </w:rPr>
-              <w:t>…</w:t>
+              </w:rPr>
+              <w:t>Yes</w:t>
             </w:r>
           </w:p>
           <w:p>
@@ -1678,6 +1683,7 @@
         <w:jc w:val="both"/>
         <w:rPr>
           <w:rFonts w:ascii="Arial" w:eastAsia="Arial" w:hAnsi="Arial" w:cs="Arial"/>
+          <w:iCs/>
           <w:sz w:val="18"/>
           <w:szCs w:val="18"/>
         </w:rPr>
@@ -1689,7 +1695,25 @@
           <w:sz w:val="18"/>
           <w:szCs w:val="18"/>
         </w:rPr>
-        <w:t>Print Name(s) here:_____________________________________________________________________________</w:t>
+        <w:t>Print Name(s) here</w:t>
+      </w:r>
+      <w:r>
+        <w:rPr>
+          <w:rFonts w:ascii="Arial" w:eastAsia="Arial" w:hAnsi="Arial" w:cs="Arial"/>
+          <w:i/>
+          <w:sz w:val="18"/>
+          <w:szCs w:val="18"/>
+        </w:rPr>
+        <w:t xml:space="preserve">: </w:t>
+      </w:r>
+      <w:r>
+        <w:rPr>
+          <w:rFonts w:ascii="Arial" w:eastAsia="Arial" w:hAnsi="Arial" w:cs="Arial"/>
+          <w:iCs/>
+          <w:sz w:val="18"/>
+          <w:szCs w:val="18"/>
+        </w:rPr>
+        <w:t>Dr Jennifer Foster</w:t>
       </w:r>
     </w:p>
     <w:p>
@@ -1744,7 +1768,15 @@
           <w:i/>
           <w:color w:val="000000"/>
         </w:rPr>
-        <w:t>Date: ______</w:t>
+        <w:t xml:space="preserve">Date: </w:t>
+      </w:r>
+      <w:r>
+        <w:rPr>
+          <w:rFonts w:ascii="Arial" w:eastAsia="Arial" w:hAnsi="Arial" w:cs="Arial"/>
+          <w:i/>
+          <w:color w:val="000000"/>
+        </w:rPr>
+        <w:t>X/01/23</w:t>
       </w:r>
     </w:p>
     <w:p>
@@ -1832,7 +1864,7 @@
           <w:sz w:val="18"/>
           <w:szCs w:val="18"/>
         </w:rPr>
-        <w:t>Student(s) signature(s):_______________________________________________________</w:t>
+        <w:t>Students signatures:_______________________________________________________</w:t>
       </w:r>
     </w:p>
     <w:p>
@@ -1863,7 +1895,43 @@
           <w:sz w:val="18"/>
           <w:szCs w:val="18"/>
         </w:rPr>
-        <w:t>Print Name(s) here:_____________________________________________________________________________</w:t>
+        <w:t>Print Nam</w:t>
+      </w:r>
+      <w:r>
+        <w:rPr>
+          <w:rFonts w:ascii="Arial" w:eastAsia="Arial" w:hAnsi="Arial" w:cs="Arial"/>
+          <w:i/>
+          <w:sz w:val="18"/>
+          <w:szCs w:val="18"/>
+        </w:rPr>
+        <w:t>e</w:t>
+      </w:r>
+      <w:r>
+        <w:rPr>
+          <w:rFonts w:ascii="Arial" w:eastAsia="Arial" w:hAnsi="Arial" w:cs="Arial"/>
+          <w:i/>
+          <w:sz w:val="18"/>
+          <w:szCs w:val="18"/>
+        </w:rPr>
+        <w:t>s here:</w:t>
+      </w:r>
+      <w:r>
+        <w:rPr>
+          <w:rFonts w:ascii="Arial" w:eastAsia="Arial" w:hAnsi="Arial" w:cs="Arial"/>
+          <w:i/>
+          <w:sz w:val="18"/>
+          <w:szCs w:val="18"/>
+        </w:rPr>
+        <w:t xml:space="preserve"> </w:t>
+      </w:r>
+      <w:r>
+        <w:rPr>
+          <w:rFonts w:ascii="Arial" w:eastAsia="Arial" w:hAnsi="Arial" w:cs="Arial"/>
+          <w:iCs/>
+          <w:sz w:val="18"/>
+          <w:szCs w:val="18"/>
+        </w:rPr>
+        <w:t>Ryan McQuillan &amp; Ethan Hall</w:t>
       </w:r>
     </w:p>
     <w:p>
@@ -1909,7 +1977,8 @@
         <w:jc w:val="both"/>
         <w:rPr>
           <w:rFonts w:ascii="Arial" w:eastAsia="Arial" w:hAnsi="Arial" w:cs="Arial"/>
-          <w:color w:val="000000"/>
+          <w:sz w:val="18"/>
+          <w:szCs w:val="18"/>
         </w:rPr>
       </w:pPr>
       <w:r>
@@ -1918,19 +1987,16 @@
           <w:i/>
           <w:color w:val="000000"/>
         </w:rPr>
-        <w:t>Date: _____</w:t>
-      </w:r>
-    </w:p>
-    <w:p>
-      <w:pPr>
-        <w:ind w:right="20"/>
-        <w:jc w:val="both"/>
-        <w:rPr>
-          <w:rFonts w:ascii="Arial" w:eastAsia="Arial" w:hAnsi="Arial" w:cs="Arial"/>
-          <w:sz w:val="18"/>
-          <w:szCs w:val="18"/>
-        </w:rPr>
-      </w:pPr>
+        <w:t xml:space="preserve">Date: </w:t>
+      </w:r>
+      <w:r>
+        <w:rPr>
+          <w:rFonts w:ascii="Arial" w:eastAsia="Arial" w:hAnsi="Arial" w:cs="Arial"/>
+          <w:i/>
+          <w:color w:val="000000"/>
+        </w:rPr>
+        <w:t>X/01/23</w:t>
+      </w:r>
       <w:r>
         <w:br w:type="page"/>
       </w:r>
@@ -2173,6 +2239,12 @@
                 <w:rFonts w:ascii="Arial" w:eastAsia="Arial" w:hAnsi="Arial" w:cs="Arial"/>
               </w:rPr>
             </w:pPr>
+            <w:r>
+              <w:rPr>
+                <w:rFonts w:ascii="Arial" w:eastAsia="Arial" w:hAnsi="Arial" w:cs="Arial"/>
+              </w:rPr>
+              <w:t>Our project is a language learning tool, accessible by web browser. The project will be capable of providing assistance when reading texts foreign to the user. The domain of which is “English-Irish” (English native speaker reading Irish) and “English-French” (English native speaker reading French).</w:t>
+            </w:r>
           </w:p>
           <w:p>
             <w:pPr>
@@ -2191,6 +2263,27 @@
                 <w:rFonts w:ascii="Arial" w:eastAsia="Arial" w:hAnsi="Arial" w:cs="Arial"/>
               </w:rPr>
             </w:pPr>
+            <w:r>
+              <w:rPr>
+                <w:rFonts w:ascii="Arial" w:eastAsia="Arial" w:hAnsi="Arial" w:cs="Arial"/>
+              </w:rPr>
+              <w:t>Participants need only perform the standard operations, which includes using the ‘file upload system’, reading the uploaded file through our web application and a basic evaluation of the user experience.</w:t>
+            </w:r>
+          </w:p>
+          <w:p>
+            <w:pPr>
+              <w:ind w:right="20"/>
+              <w:jc w:val="both"/>
+              <w:rPr>
+                <w:rFonts w:ascii="Arial" w:eastAsia="Arial" w:hAnsi="Arial" w:cs="Arial"/>
+              </w:rPr>
+            </w:pPr>
+            <w:r>
+              <w:rPr>
+                <w:rFonts w:ascii="Arial" w:eastAsia="Arial" w:hAnsi="Arial" w:cs="Arial"/>
+              </w:rPr>
+              <w:t>The deliverable from this will come through an anonymous survey, performed after the user has used the web application, which will ask questions about the site.</w:t>
+            </w:r>
           </w:p>
         </w:tc>
       </w:tr>
@@ -2393,6 +2486,22 @@
                 <w:color w:val="000000"/>
               </w:rPr>
             </w:pPr>
+            <w:r>
+              <w:rPr>
+                <w:rFonts w:ascii="Arial" w:eastAsia="Arial" w:hAnsi="Arial" w:cs="Arial"/>
+                <w:b/>
+                <w:color w:val="000000"/>
+              </w:rPr>
+              <w:t>Participant Group 1</w:t>
+            </w:r>
+            <w:r>
+              <w:rPr>
+                <w:rFonts w:ascii="Arial" w:eastAsia="Arial" w:hAnsi="Arial" w:cs="Arial"/>
+                <w:b/>
+                <w:color w:val="000000"/>
+              </w:rPr>
+              <w:t>: Knowledgeable web users</w:t>
+            </w:r>
           </w:p>
           <w:p>
             <w:pPr>
@@ -2407,10 +2516,18 @@
               <w:jc w:val="both"/>
               <w:rPr>
                 <w:rFonts w:ascii="Arial" w:eastAsia="Arial" w:hAnsi="Arial" w:cs="Arial"/>
-                <w:b/>
+                <w:bCs/>
                 <w:color w:val="000000"/>
               </w:rPr>
             </w:pPr>
+            <w:r>
+              <w:rPr>
+                <w:rFonts w:ascii="Arial" w:eastAsia="Arial" w:hAnsi="Arial" w:cs="Arial"/>
+                <w:bCs/>
+                <w:color w:val="000000"/>
+              </w:rPr>
+              <w:t>This will comprise of individuals knowledgeable in computing.</w:t>
+            </w:r>
           </w:p>
           <w:p>
             <w:pPr>
@@ -2425,10 +2542,286 @@
               <w:jc w:val="both"/>
               <w:rPr>
                 <w:rFonts w:ascii="Arial" w:eastAsia="Arial" w:hAnsi="Arial" w:cs="Arial"/>
-                <w:b/>
+                <w:bCs/>
                 <w:color w:val="000000"/>
               </w:rPr>
             </w:pPr>
+            <w:r>
+              <w:rPr>
+                <w:rFonts w:ascii="Arial" w:eastAsia="Arial" w:hAnsi="Arial" w:cs="Arial"/>
+                <w:bCs/>
+                <w:color w:val="000000"/>
+              </w:rPr>
+              <w:t>Our sample size is small, we plan to ask 5-10 people.</w:t>
+            </w:r>
+          </w:p>
+          <w:p>
+            <w:pPr>
+              <w:pBdr>
+                <w:top w:val="nil"/>
+                <w:left w:val="nil"/>
+                <w:bottom w:val="nil"/>
+                <w:right w:val="nil"/>
+                <w:between w:val="nil"/>
+              </w:pBdr>
+              <w:ind w:right="20"/>
+              <w:jc w:val="both"/>
+              <w:rPr>
+                <w:rFonts w:ascii="Arial" w:eastAsia="Arial" w:hAnsi="Arial" w:cs="Arial"/>
+                <w:bCs/>
+                <w:color w:val="000000"/>
+              </w:rPr>
+            </w:pPr>
+            <w:r>
+              <w:rPr>
+                <w:rFonts w:ascii="Arial" w:eastAsia="Arial" w:hAnsi="Arial" w:cs="Arial"/>
+                <w:bCs/>
+                <w:color w:val="000000"/>
+              </w:rPr>
+              <w:t>Age: 18+</w:t>
+            </w:r>
+          </w:p>
+          <w:p>
+            <w:pPr>
+              <w:pBdr>
+                <w:top w:val="nil"/>
+                <w:left w:val="nil"/>
+                <w:bottom w:val="nil"/>
+                <w:right w:val="nil"/>
+                <w:between w:val="nil"/>
+              </w:pBdr>
+              <w:ind w:right="20"/>
+              <w:jc w:val="both"/>
+              <w:rPr>
+                <w:rFonts w:ascii="Arial" w:eastAsia="Arial" w:hAnsi="Arial" w:cs="Arial"/>
+                <w:bCs/>
+                <w:color w:val="000000"/>
+              </w:rPr>
+            </w:pPr>
+            <w:r>
+              <w:rPr>
+                <w:rFonts w:ascii="Arial" w:eastAsia="Arial" w:hAnsi="Arial" w:cs="Arial"/>
+                <w:bCs/>
+                <w:color w:val="000000"/>
+              </w:rPr>
+              <w:t>Source: Colleagues from our course and adjacent courses.</w:t>
+            </w:r>
+          </w:p>
+          <w:p>
+            <w:pPr>
+              <w:pBdr>
+                <w:top w:val="nil"/>
+                <w:left w:val="nil"/>
+                <w:bottom w:val="nil"/>
+                <w:right w:val="nil"/>
+                <w:between w:val="nil"/>
+              </w:pBdr>
+              <w:ind w:right="20"/>
+              <w:jc w:val="both"/>
+              <w:rPr>
+                <w:rFonts w:ascii="Arial" w:eastAsia="Arial" w:hAnsi="Arial" w:cs="Arial"/>
+                <w:b/>
+                <w:color w:val="000000"/>
+              </w:rPr>
+            </w:pPr>
+          </w:p>
+          <w:p>
+            <w:pPr>
+              <w:pBdr>
+                <w:top w:val="nil"/>
+                <w:left w:val="nil"/>
+                <w:bottom w:val="nil"/>
+                <w:right w:val="nil"/>
+                <w:between w:val="nil"/>
+              </w:pBdr>
+              <w:ind w:right="20"/>
+              <w:jc w:val="both"/>
+              <w:rPr>
+                <w:rFonts w:ascii="Arial" w:eastAsia="Arial" w:hAnsi="Arial" w:cs="Arial"/>
+                <w:b/>
+                <w:color w:val="000000"/>
+              </w:rPr>
+            </w:pPr>
+            <w:r>
+              <w:rPr>
+                <w:rFonts w:ascii="Arial" w:eastAsia="Arial" w:hAnsi="Arial" w:cs="Arial"/>
+                <w:b/>
+                <w:color w:val="000000"/>
+              </w:rPr>
+              <w:t xml:space="preserve">Participant Group </w:t>
+            </w:r>
+            <w:r>
+              <w:rPr>
+                <w:rFonts w:ascii="Arial" w:eastAsia="Arial" w:hAnsi="Arial" w:cs="Arial"/>
+                <w:b/>
+                <w:color w:val="000000"/>
+              </w:rPr>
+              <w:t>2</w:t>
+            </w:r>
+            <w:r>
+              <w:rPr>
+                <w:rFonts w:ascii="Arial" w:eastAsia="Arial" w:hAnsi="Arial" w:cs="Arial"/>
+                <w:b/>
+                <w:color w:val="000000"/>
+              </w:rPr>
+              <w:t>: Less Knowledgeable web users / non web users</w:t>
+            </w:r>
+          </w:p>
+          <w:p>
+            <w:pPr>
+              <w:pBdr>
+                <w:top w:val="nil"/>
+                <w:left w:val="nil"/>
+                <w:bottom w:val="nil"/>
+                <w:right w:val="nil"/>
+                <w:between w:val="nil"/>
+              </w:pBdr>
+              <w:ind w:right="20"/>
+              <w:jc w:val="both"/>
+              <w:rPr>
+                <w:rFonts w:ascii="Arial" w:eastAsia="Arial" w:hAnsi="Arial" w:cs="Arial"/>
+                <w:bCs/>
+                <w:color w:val="000000"/>
+              </w:rPr>
+            </w:pPr>
+            <w:r>
+              <w:rPr>
+                <w:rFonts w:ascii="Arial" w:eastAsia="Arial" w:hAnsi="Arial" w:cs="Arial"/>
+                <w:bCs/>
+                <w:color w:val="000000"/>
+              </w:rPr>
+              <w:t>This will comprise of individuals with little to no knowledge in computing.</w:t>
+            </w:r>
+          </w:p>
+          <w:p>
+            <w:pPr>
+              <w:pBdr>
+                <w:top w:val="nil"/>
+                <w:left w:val="nil"/>
+                <w:bottom w:val="nil"/>
+                <w:right w:val="nil"/>
+                <w:between w:val="nil"/>
+              </w:pBdr>
+              <w:ind w:right="20"/>
+              <w:jc w:val="both"/>
+              <w:rPr>
+                <w:rFonts w:ascii="Arial" w:eastAsia="Arial" w:hAnsi="Arial" w:cs="Arial"/>
+                <w:bCs/>
+                <w:color w:val="000000"/>
+              </w:rPr>
+            </w:pPr>
+            <w:r>
+              <w:rPr>
+                <w:rFonts w:ascii="Arial" w:eastAsia="Arial" w:hAnsi="Arial" w:cs="Arial"/>
+                <w:bCs/>
+                <w:color w:val="000000"/>
+              </w:rPr>
+              <w:t>Our sample size is small, we plan to ask 5-10 people.</w:t>
+            </w:r>
+          </w:p>
+          <w:p>
+            <w:pPr>
+              <w:pBdr>
+                <w:top w:val="nil"/>
+                <w:left w:val="nil"/>
+                <w:bottom w:val="nil"/>
+                <w:right w:val="nil"/>
+                <w:between w:val="nil"/>
+              </w:pBdr>
+              <w:ind w:right="20"/>
+              <w:jc w:val="both"/>
+              <w:rPr>
+                <w:rFonts w:ascii="Arial" w:eastAsia="Arial" w:hAnsi="Arial" w:cs="Arial"/>
+                <w:bCs/>
+                <w:color w:val="000000"/>
+              </w:rPr>
+            </w:pPr>
+            <w:r>
+              <w:rPr>
+                <w:rFonts w:ascii="Arial" w:eastAsia="Arial" w:hAnsi="Arial" w:cs="Arial"/>
+                <w:bCs/>
+                <w:color w:val="000000"/>
+              </w:rPr>
+              <w:t>Age 18+</w:t>
+            </w:r>
+          </w:p>
+          <w:p>
+            <w:pPr>
+              <w:pBdr>
+                <w:top w:val="nil"/>
+                <w:left w:val="nil"/>
+                <w:bottom w:val="nil"/>
+                <w:right w:val="nil"/>
+                <w:between w:val="nil"/>
+              </w:pBdr>
+              <w:ind w:right="20"/>
+              <w:jc w:val="both"/>
+              <w:rPr>
+                <w:rFonts w:ascii="Arial" w:eastAsia="Arial" w:hAnsi="Arial" w:cs="Arial"/>
+                <w:bCs/>
+                <w:color w:val="000000"/>
+              </w:rPr>
+            </w:pPr>
+            <w:r>
+              <w:rPr>
+                <w:rFonts w:ascii="Arial" w:eastAsia="Arial" w:hAnsi="Arial" w:cs="Arial"/>
+                <w:bCs/>
+                <w:color w:val="000000"/>
+              </w:rPr>
+              <w:t>Source: Colleagues from our University</w:t>
+            </w:r>
+            <w:r>
+              <w:rPr>
+                <w:rFonts w:ascii="Arial" w:eastAsia="Arial" w:hAnsi="Arial" w:cs="Arial"/>
+                <w:bCs/>
+                <w:color w:val="000000"/>
+              </w:rPr>
+              <w:t xml:space="preserve"> and friends.</w:t>
+            </w:r>
+          </w:p>
+          <w:p>
+            <w:pPr>
+              <w:pBdr>
+                <w:top w:val="nil"/>
+                <w:left w:val="nil"/>
+                <w:bottom w:val="nil"/>
+                <w:right w:val="nil"/>
+                <w:between w:val="nil"/>
+              </w:pBdr>
+              <w:ind w:right="20"/>
+              <w:jc w:val="both"/>
+              <w:rPr>
+                <w:rFonts w:ascii="Arial" w:eastAsia="Arial" w:hAnsi="Arial" w:cs="Arial"/>
+                <w:b/>
+                <w:color w:val="000000"/>
+              </w:rPr>
+            </w:pPr>
+          </w:p>
+          <w:p>
+            <w:pPr>
+              <w:pBdr>
+                <w:top w:val="nil"/>
+                <w:left w:val="nil"/>
+                <w:bottom w:val="nil"/>
+                <w:right w:val="nil"/>
+                <w:between w:val="nil"/>
+              </w:pBdr>
+              <w:ind w:right="20"/>
+              <w:jc w:val="both"/>
+              <w:rPr>
+                <w:rFonts w:ascii="Arial" w:eastAsia="Arial" w:hAnsi="Arial" w:cs="Arial"/>
+                <w:b/>
+                <w:color w:val="000000"/>
+              </w:rPr>
+            </w:pPr>
+            <w:r>
+              <w:rPr>
+                <w:rFonts w:ascii="Arial" w:eastAsia="Arial" w:hAnsi="Arial" w:cs="Arial"/>
+                <w:b/>
+                <w:color w:val="000000"/>
+              </w:rPr>
+              <w:t>Our total sample size is 10-20.</w:t>
+            </w:r>
           </w:p>
         </w:tc>
       </w:tr>
@@ -2628,10 +3021,18 @@
               <w:jc w:val="both"/>
               <w:rPr>
                 <w:rFonts w:ascii="Arial" w:eastAsia="Arial" w:hAnsi="Arial" w:cs="Arial"/>
-                <w:b/>
+                <w:bCs/>
                 <w:color w:val="000000"/>
               </w:rPr>
             </w:pPr>
+            <w:r>
+              <w:rPr>
+                <w:rFonts w:ascii="Arial" w:eastAsia="Arial" w:hAnsi="Arial" w:cs="Arial"/>
+                <w:bCs/>
+                <w:color w:val="000000"/>
+              </w:rPr>
+              <w:t>We will scout participants by asking our colleagues and friends if they are interested, in the event of low participants we will advertise the survey on colleague poster sites.</w:t>
+            </w:r>
           </w:p>
           <w:p>
             <w:pPr>
@@ -2646,7 +3047,7 @@
               <w:jc w:val="both"/>
               <w:rPr>
                 <w:rFonts w:ascii="Arial" w:eastAsia="Arial" w:hAnsi="Arial" w:cs="Arial"/>
-                <w:b/>
+                <w:bCs/>
                 <w:color w:val="000000"/>
               </w:rPr>
             </w:pPr>
@@ -2664,6 +3065,64 @@
               <w:jc w:val="both"/>
               <w:rPr>
                 <w:rFonts w:ascii="Arial" w:eastAsia="Arial" w:hAnsi="Arial" w:cs="Arial"/>
+                <w:bCs/>
+                <w:color w:val="000000"/>
+              </w:rPr>
+            </w:pPr>
+            <w:r>
+              <w:rPr>
+                <w:rFonts w:ascii="Arial" w:eastAsia="Arial" w:hAnsi="Arial" w:cs="Arial"/>
+                <w:bCs/>
+                <w:color w:val="000000"/>
+              </w:rPr>
+              <w:t xml:space="preserve">We will contact </w:t>
+            </w:r>
+            <w:r>
+              <w:rPr>
+                <w:rFonts w:ascii="Arial" w:eastAsia="Arial" w:hAnsi="Arial" w:cs="Arial"/>
+                <w:bCs/>
+                <w:color w:val="000000"/>
+              </w:rPr>
+              <w:t>likely participants</w:t>
+            </w:r>
+            <w:r>
+              <w:rPr>
+                <w:rFonts w:ascii="Arial" w:eastAsia="Arial" w:hAnsi="Arial" w:cs="Arial"/>
+                <w:bCs/>
+                <w:color w:val="000000"/>
+              </w:rPr>
+              <w:t xml:space="preserve"> via email once we </w:t>
+            </w:r>
+            <w:r>
+              <w:rPr>
+                <w:rFonts w:ascii="Arial" w:eastAsia="Arial" w:hAnsi="Arial" w:cs="Arial"/>
+                <w:bCs/>
+                <w:color w:val="000000"/>
+              </w:rPr>
+              <w:t>are prepared if they are willing. If they agree, we will provide them with our Plain Language Statement to read. We will also provide an online consent form.</w:t>
+            </w:r>
+            <w:r>
+              <w:rPr>
+                <w:rFonts w:ascii="Arial" w:eastAsia="Arial" w:hAnsi="Arial" w:cs="Arial"/>
+                <w:bCs/>
+                <w:color w:val="000000"/>
+              </w:rPr>
+              <w:t xml:space="preserve"> By doing so we aim to provide the nature of the study.</w:t>
+            </w:r>
+          </w:p>
+          <w:p>
+            <w:pPr>
+              <w:pBdr>
+                <w:top w:val="nil"/>
+                <w:left w:val="nil"/>
+                <w:bottom w:val="nil"/>
+                <w:right w:val="nil"/>
+                <w:between w:val="nil"/>
+              </w:pBdr>
+              <w:ind w:right="20"/>
+              <w:jc w:val="both"/>
+              <w:rPr>
+                <w:rFonts w:ascii="Arial" w:eastAsia="Arial" w:hAnsi="Arial" w:cs="Arial"/>
                 <w:b/>
                 <w:color w:val="000000"/>
               </w:rPr>
@@ -2779,7 +3238,31 @@
           <w:szCs w:val="16"/>
           <w:highlight w:val="yellow"/>
         </w:rPr>
-        <w:t xml:space="preserve">Are some or all participants vulnerable in any way? (e.g by virtue of the group they belong to, people who have undergone traumatic or adverse emotional events, people with diminished cognitive ability, power relations between </w:t>
+        <w:t>Are some or all participants vulnerable in any way? (</w:t>
+      </w:r>
+      <w:proofErr w:type="spellStart"/>
+      <w:r>
+        <w:rPr>
+          <w:rFonts w:ascii="Arial" w:eastAsia="Arial" w:hAnsi="Arial" w:cs="Arial"/>
+          <w:i/>
+          <w:color w:val="000000"/>
+          <w:sz w:val="16"/>
+          <w:szCs w:val="16"/>
+          <w:highlight w:val="yellow"/>
+        </w:rPr>
+        <w:t>e.g</w:t>
+      </w:r>
+      <w:proofErr w:type="spellEnd"/>
+      <w:r>
+        <w:rPr>
+          <w:rFonts w:ascii="Arial" w:eastAsia="Arial" w:hAnsi="Arial" w:cs="Arial"/>
+          <w:i/>
+          <w:color w:val="000000"/>
+          <w:sz w:val="16"/>
+          <w:szCs w:val="16"/>
+          <w:highlight w:val="yellow"/>
+        </w:rPr>
+        <w:t xml:space="preserve"> by virtue of the group they belong to, people who have undergone traumatic or adverse emotional events, people with diminished cognitive ability, power relations between </w:t>
       </w:r>
       <w:r>
         <w:rPr>
@@ -2887,9 +3370,8 @@
               <w:rPr>
                 <w:rFonts w:ascii="Arial" w:eastAsia="Arial" w:hAnsi="Arial" w:cs="Arial"/>
                 <w:b/>
-                <w:highlight w:val="yellow"/>
-              </w:rPr>
-              <w:t>…</w:t>
+              </w:rPr>
+              <w:t>No</w:t>
             </w:r>
           </w:p>
           <w:p>
@@ -3174,9 +3656,8 @@
               <w:rPr>
                 <w:rFonts w:ascii="Arial" w:eastAsia="Arial" w:hAnsi="Arial" w:cs="Arial"/>
                 <w:b/>
-                <w:highlight w:val="yellow"/>
-              </w:rPr>
-              <w:t>…</w:t>
+              </w:rPr>
+              <w:t>Yes</w:t>
             </w:r>
           </w:p>
           <w:p>
@@ -3479,7 +3960,6 @@
           <w:sz w:val="18"/>
           <w:szCs w:val="18"/>
         </w:rPr>
-        <w:lastRenderedPageBreak/>
         <w:tab/>
       </w:r>
       <w:r>
@@ -3540,27 +4020,50 @@
               <w:ind w:right="20"/>
               <w:rPr>
                 <w:rFonts w:ascii="Arial" w:eastAsia="Arial" w:hAnsi="Arial" w:cs="Arial"/>
-                <w:b/>
+                <w:bCs/>
                 <w:color w:val="000000"/>
               </w:rPr>
             </w:pPr>
-          </w:p>
-          <w:p>
-            <w:pPr>
-              <w:pBdr>
-                <w:top w:val="nil"/>
-                <w:left w:val="nil"/>
-                <w:bottom w:val="nil"/>
-                <w:right w:val="nil"/>
-                <w:between w:val="nil"/>
-              </w:pBdr>
-              <w:ind w:right="20"/>
-              <w:rPr>
-                <w:rFonts w:ascii="Arial" w:eastAsia="Arial" w:hAnsi="Arial" w:cs="Arial"/>
-                <w:b/>
+            <w:r>
+              <w:rPr>
+                <w:rFonts w:ascii="Arial" w:eastAsia="Arial" w:hAnsi="Arial" w:cs="Arial"/>
+                <w:bCs/>
                 <w:color w:val="000000"/>
               </w:rPr>
-            </w:pPr>
+              <w:t xml:space="preserve">We will </w:t>
+            </w:r>
+            <w:r>
+              <w:rPr>
+                <w:rFonts w:ascii="Arial" w:eastAsia="Arial" w:hAnsi="Arial" w:cs="Arial"/>
+                <w:bCs/>
+                <w:color w:val="000000"/>
+              </w:rPr>
+              <w:t>save the data anonymously, no personal data will be asked nor will it be saved. There will be no way to identity participants.</w:t>
+            </w:r>
+            <w:r>
+              <w:rPr>
+                <w:rFonts w:ascii="Arial" w:eastAsia="Arial" w:hAnsi="Arial" w:cs="Arial"/>
+                <w:bCs/>
+                <w:color w:val="000000"/>
+              </w:rPr>
+              <w:t xml:space="preserve"> This will be told to </w:t>
+            </w:r>
+            <w:r>
+              <w:rPr>
+                <w:rFonts w:ascii="Arial" w:eastAsia="Arial" w:hAnsi="Arial" w:cs="Arial"/>
+                <w:bCs/>
+                <w:color w:val="000000"/>
+              </w:rPr>
+              <w:t>participants</w:t>
+            </w:r>
+            <w:r>
+              <w:rPr>
+                <w:rFonts w:ascii="Arial" w:eastAsia="Arial" w:hAnsi="Arial" w:cs="Arial"/>
+                <w:bCs/>
+                <w:color w:val="000000"/>
+              </w:rPr>
+              <w:t xml:space="preserve"> via the Plain Language Statement and the Online Consent Form.</w:t>
+            </w:r>
           </w:p>
           <w:p>
             <w:pPr>
@@ -3821,6 +4324,9 @@
         <w:gridCol w:w="9236"/>
       </w:tblGrid>
       <w:tr>
+        <w:trPr>
+          <w:trHeight w:val="409"/>
+        </w:trPr>
         <w:tc>
           <w:tcPr>
             <w:tcW w:w="9236" w:type="dxa"/>
@@ -3835,49 +4341,45 @@
                 <w:between w:val="nil"/>
               </w:pBdr>
               <w:ind w:right="20"/>
-              <w:jc w:val="both"/>
-              <w:rPr>
-                <w:rFonts w:ascii="Arial" w:eastAsia="Arial" w:hAnsi="Arial" w:cs="Arial"/>
-                <w:b/>
+              <w:rPr>
+                <w:rFonts w:ascii="Arial" w:eastAsia="Arial" w:hAnsi="Arial" w:cs="Arial"/>
+                <w:bCs/>
                 <w:color w:val="000000"/>
-                <w:highlight w:val="yellow"/>
-              </w:rPr>
-            </w:pPr>
-          </w:p>
-          <w:p>
-            <w:pPr>
-              <w:pBdr>
-                <w:top w:val="nil"/>
-                <w:left w:val="nil"/>
-                <w:bottom w:val="nil"/>
-                <w:right w:val="nil"/>
-                <w:between w:val="nil"/>
-              </w:pBdr>
-              <w:ind w:right="20"/>
-              <w:jc w:val="both"/>
-              <w:rPr>
-                <w:rFonts w:ascii="Arial" w:eastAsia="Arial" w:hAnsi="Arial" w:cs="Arial"/>
-                <w:b/>
+              </w:rPr>
+            </w:pPr>
+            <w:r>
+              <w:rPr>
+                <w:rFonts w:ascii="Arial" w:eastAsia="Arial" w:hAnsi="Arial" w:cs="Arial"/>
+              </w:rPr>
+              <w:t>Participants will be made aware of the limits to which the protections apply</w:t>
+            </w:r>
+            <w:r>
+              <w:rPr>
+                <w:rFonts w:ascii="Arial" w:eastAsia="Arial" w:hAnsi="Arial" w:cs="Arial"/>
+              </w:rPr>
+              <w:t xml:space="preserve"> via the</w:t>
+            </w:r>
+            <w:r>
+              <w:rPr>
+                <w:rFonts w:ascii="Arial" w:eastAsia="Arial" w:hAnsi="Arial" w:cs="Arial"/>
+                <w:bCs/>
                 <w:color w:val="000000"/>
-                <w:highlight w:val="yellow"/>
-              </w:rPr>
-            </w:pPr>
-          </w:p>
-          <w:p>
-            <w:pPr>
-              <w:pBdr>
-                <w:top w:val="nil"/>
-                <w:left w:val="nil"/>
-                <w:bottom w:val="nil"/>
-                <w:right w:val="nil"/>
-                <w:between w:val="nil"/>
-              </w:pBdr>
-              <w:ind w:right="20"/>
-              <w:jc w:val="both"/>
-              <w:rPr>
-                <w:rFonts w:ascii="Arial" w:eastAsia="Arial" w:hAnsi="Arial" w:cs="Arial"/>
-                <w:b/>
+              </w:rPr>
+              <w:t xml:space="preserve"> Plain Language Statement and the Online Consent Form</w:t>
+            </w:r>
+            <w:r>
+              <w:rPr>
+                <w:rFonts w:ascii="Arial" w:eastAsia="Arial" w:hAnsi="Arial" w:cs="Arial"/>
+                <w:bCs/>
                 <w:color w:val="000000"/>
+              </w:rPr>
+              <w:t>.</w:t>
+            </w:r>
+          </w:p>
+          <w:p>
+            <w:pPr>
+              <w:rPr>
+                <w:rFonts w:ascii="Arial" w:eastAsia="Arial" w:hAnsi="Arial" w:cs="Arial"/>
                 <w:highlight w:val="yellow"/>
               </w:rPr>
             </w:pPr>
@@ -4033,6 +4535,20 @@
                 <w:color w:val="000000"/>
               </w:rPr>
             </w:pPr>
+            <w:r>
+              <w:rPr>
+                <w:rFonts w:ascii="Arial" w:eastAsia="Arial" w:hAnsi="Arial" w:cs="Arial"/>
+                <w:color w:val="000000"/>
+              </w:rPr>
+              <w:t>We will recruit participants via email for our colleagues, friends and family. If low numbers present themselves we will recruit through small posters in which email will once again be used, an email sent to present themselves as interested participants. Then all participants are treated the same and the plain language statement &amp; consent form are sent</w:t>
+            </w:r>
+            <w:r>
+              <w:rPr>
+                <w:rFonts w:ascii="Arial" w:eastAsia="Arial" w:hAnsi="Arial" w:cs="Arial"/>
+                <w:color w:val="000000"/>
+              </w:rPr>
+              <w:t xml:space="preserve"> via email.</w:t>
+            </w:r>
           </w:p>
           <w:p>
             <w:pPr>
@@ -4051,23 +4567,6 @@
               </w:rPr>
             </w:pPr>
           </w:p>
-          <w:p>
-            <w:pPr>
-              <w:pBdr>
-                <w:top w:val="nil"/>
-                <w:left w:val="nil"/>
-                <w:bottom w:val="nil"/>
-                <w:right w:val="nil"/>
-                <w:between w:val="nil"/>
-              </w:pBdr>
-              <w:ind w:right="20"/>
-              <w:jc w:val="both"/>
-              <w:rPr>
-                <w:rFonts w:ascii="Arial" w:eastAsia="Arial" w:hAnsi="Arial" w:cs="Arial"/>
-                <w:color w:val="000000"/>
-              </w:rPr>
-            </w:pPr>
-          </w:p>
         </w:tc>
       </w:tr>
     </w:tbl>
@@ -4243,7 +4742,7 @@
         </w:rPr>
         <w:t xml:space="preserve">confirm that you are in compliance with the research specific guidelines as detailed in "Keeping Children Safe - Policies and Procedures supporting Child Protection at DCU" - available at: </w:t>
       </w:r>
-      <w:hyperlink r:id="rId9">
+      <w:hyperlink r:id="rId10">
         <w:r>
           <w:rPr>
             <w:rFonts w:ascii="Arial" w:eastAsia="Arial" w:hAnsi="Arial" w:cs="Arial"/>
@@ -4436,6 +4935,14 @@
                 <w:color w:val="000000"/>
               </w:rPr>
             </w:pPr>
+            <w:r>
+              <w:rPr>
+                <w:rFonts w:ascii="Arial" w:eastAsia="Arial" w:hAnsi="Arial" w:cs="Arial"/>
+                <w:b/>
+                <w:color w:val="000000"/>
+              </w:rPr>
+              <w:t>x</w:t>
+            </w:r>
           </w:p>
         </w:tc>
       </w:tr>
@@ -4495,6 +5002,14 @@
                 <w:color w:val="000000"/>
               </w:rPr>
             </w:pPr>
+            <w:r>
+              <w:rPr>
+                <w:rFonts w:ascii="Arial" w:eastAsia="Arial" w:hAnsi="Arial" w:cs="Arial"/>
+                <w:b/>
+                <w:color w:val="000000"/>
+              </w:rPr>
+              <w:t>x</w:t>
+            </w:r>
           </w:p>
         </w:tc>
       </w:tr>
@@ -4529,6 +5044,7 @@
                 <w:szCs w:val="19"/>
                 <w:highlight w:val="white"/>
               </w:rPr>
+              <w:lastRenderedPageBreak/>
               <w:t>We confirm that we have supports in place for children who may disclose current or historical abuse (whether or not this is the focus of the project)</w:t>
             </w:r>
           </w:p>
@@ -4554,6 +5070,14 @@
                 <w:color w:val="000000"/>
               </w:rPr>
             </w:pPr>
+            <w:r>
+              <w:rPr>
+                <w:rFonts w:ascii="Arial" w:eastAsia="Arial" w:hAnsi="Arial" w:cs="Arial"/>
+                <w:b/>
+                <w:color w:val="000000"/>
+              </w:rPr>
+              <w:t>x</w:t>
+            </w:r>
           </w:p>
         </w:tc>
       </w:tr>
@@ -4738,46 +5262,40 @@
                 <w:rFonts w:ascii="Arial" w:eastAsia="Arial" w:hAnsi="Arial" w:cs="Arial"/>
                 <w:b/>
                 <w:color w:val="000000"/>
-              </w:rPr>
-            </w:pPr>
-          </w:p>
-          <w:p>
-            <w:pPr>
-              <w:pBdr>
-                <w:top w:val="nil"/>
-                <w:left w:val="nil"/>
-                <w:bottom w:val="nil"/>
-                <w:right w:val="nil"/>
-                <w:between w:val="nil"/>
-              </w:pBdr>
-              <w:ind w:right="20"/>
-              <w:jc w:val="both"/>
-              <w:rPr>
-                <w:rFonts w:ascii="Arial" w:eastAsia="Arial" w:hAnsi="Arial" w:cs="Arial"/>
-                <w:b/>
+                <w:sz w:val="18"/>
+                <w:szCs w:val="18"/>
+              </w:rPr>
+            </w:pPr>
+            <w:r>
+              <w:rPr>
+                <w:rFonts w:ascii="Arial" w:eastAsia="Arial" w:hAnsi="Arial" w:cs="Arial"/>
+                <w:bCs/>
                 <w:color w:val="000000"/>
-              </w:rPr>
-            </w:pPr>
-          </w:p>
-          <w:p>
-            <w:pPr>
-              <w:pBdr>
-                <w:top w:val="nil"/>
-                <w:left w:val="nil"/>
-                <w:bottom w:val="nil"/>
-                <w:right w:val="nil"/>
-                <w:between w:val="nil"/>
-              </w:pBdr>
-              <w:ind w:right="20"/>
-              <w:jc w:val="both"/>
-              <w:rPr>
-                <w:rFonts w:ascii="Arial" w:eastAsia="Arial" w:hAnsi="Arial" w:cs="Arial"/>
-                <w:b/>
+                <w:sz w:val="18"/>
+                <w:szCs w:val="18"/>
+              </w:rPr>
+              <w:t>The principle investigator ( Jennifer Foster ) and students ( Ryan McQuillan &amp; Ethan Hall)</w:t>
+            </w:r>
+            <w:r>
+              <w:rPr>
+                <w:rFonts w:ascii="Arial" w:eastAsia="Arial" w:hAnsi="Arial" w:cs="Arial"/>
+                <w:bCs/>
                 <w:color w:val="000000"/>
                 <w:sz w:val="18"/>
                 <w:szCs w:val="18"/>
               </w:rPr>
-            </w:pPr>
+              <w:t xml:space="preserve"> will have access to the feedback survey. Participants will not be provided will any additional information after their participation</w:t>
+            </w:r>
+            <w:r>
+              <w:rPr>
+                <w:rFonts w:ascii="Arial" w:eastAsia="Arial" w:hAnsi="Arial" w:cs="Arial"/>
+                <w:b/>
+                <w:color w:val="000000"/>
+                <w:sz w:val="18"/>
+                <w:szCs w:val="18"/>
+              </w:rPr>
+              <w:t>.</w:t>
+            </w:r>
           </w:p>
         </w:tc>
       </w:tr>
@@ -4907,21 +5425,9 @@
               <w:rPr>
                 <w:rFonts w:ascii="Arial" w:eastAsia="Arial" w:hAnsi="Arial" w:cs="Arial"/>
                 <w:b/>
-                <w:highlight w:val="yellow"/>
-              </w:rPr>
-              <w:t>…</w:t>
-            </w:r>
-          </w:p>
-          <w:p>
-            <w:pPr>
-              <w:ind w:right="20"/>
-              <w:jc w:val="both"/>
-              <w:rPr>
-                <w:rFonts w:ascii="Arial" w:eastAsia="Arial" w:hAnsi="Arial" w:cs="Arial"/>
-                <w:sz w:val="18"/>
-                <w:szCs w:val="18"/>
-              </w:rPr>
-            </w:pPr>
+              </w:rPr>
+              <w:t>No</w:t>
+            </w:r>
           </w:p>
         </w:tc>
       </w:tr>
@@ -5919,7 +6425,29 @@
           <w:szCs w:val="16"/>
           <w:highlight w:val="yellow"/>
         </w:rPr>
-        <w:t>Examples include use of dangerous materials, asking certain types of questions,The project being undertaken in certain locations, researchers working alone in isolated areas, etc.</w:t>
+        <w:t xml:space="preserve">Examples include use of dangerous materials, asking certain types of </w:t>
+      </w:r>
+      <w:proofErr w:type="spellStart"/>
+      <w:r>
+        <w:rPr>
+          <w:rFonts w:ascii="Arial" w:eastAsia="Arial" w:hAnsi="Arial" w:cs="Arial"/>
+          <w:i/>
+          <w:sz w:val="16"/>
+          <w:szCs w:val="16"/>
+          <w:highlight w:val="yellow"/>
+        </w:rPr>
+        <w:t>questions,The</w:t>
+      </w:r>
+      <w:proofErr w:type="spellEnd"/>
+      <w:r>
+        <w:rPr>
+          <w:rFonts w:ascii="Arial" w:eastAsia="Arial" w:hAnsi="Arial" w:cs="Arial"/>
+          <w:i/>
+          <w:sz w:val="16"/>
+          <w:szCs w:val="16"/>
+          <w:highlight w:val="yellow"/>
+        </w:rPr>
+        <w:t xml:space="preserve"> project being undertaken in certain locations, researchers working alone in isolated areas, etc.</w:t>
       </w:r>
     </w:p>
     <w:p>
@@ -6340,7 +6868,6 @@
           <w:sz w:val="16"/>
           <w:szCs w:val="16"/>
         </w:rPr>
-        <w:lastRenderedPageBreak/>
         <w:t>We agree to regularly meet with our supervisor to monitor the project and enable them to help deal with unexpected outcomes, and this will provide support for participants and monitor the project</w:t>
       </w:r>
     </w:p>
@@ -7871,7 +8398,7 @@
         </w:rPr>
         <w:t>Further information on data protection issues is available from the University’s</w:t>
       </w:r>
-      <w:hyperlink r:id="rId10">
+      <w:hyperlink r:id="rId11">
         <w:r>
           <w:rPr>
             <w:rFonts w:ascii="Arial" w:eastAsia="Arial" w:hAnsi="Arial" w:cs="Arial"/>
@@ -7880,7 +8407,7 @@
           <w:t xml:space="preserve"> </w:t>
         </w:r>
       </w:hyperlink>
-      <w:hyperlink r:id="rId11">
+      <w:hyperlink r:id="rId12">
         <w:r>
           <w:rPr>
             <w:rFonts w:ascii="Arial" w:eastAsia="Arial" w:hAnsi="Arial" w:cs="Arial"/>
@@ -7898,7 +8425,7 @@
         </w:rPr>
         <w:t xml:space="preserve"> (DPU). You should also consider consulting with your Unit’s</w:t>
       </w:r>
-      <w:hyperlink r:id="rId12">
+      <w:hyperlink r:id="rId13">
         <w:r>
           <w:rPr>
             <w:rFonts w:ascii="Arial" w:eastAsia="Arial" w:hAnsi="Arial" w:cs="Arial"/>
@@ -7907,7 +8434,7 @@
           <w:t xml:space="preserve"> </w:t>
         </w:r>
       </w:hyperlink>
-      <w:hyperlink r:id="rId13">
+      <w:hyperlink r:id="rId14">
         <w:r>
           <w:rPr>
             <w:rFonts w:ascii="Arial" w:eastAsia="Arial" w:hAnsi="Arial" w:cs="Arial"/>
@@ -8097,7 +8624,7 @@
               </w:rPr>
               <w:t>Have you taken and completed the online data protection training course (‘Data Protection Course’) that is available to all staff and students through the</w:t>
             </w:r>
-            <w:hyperlink r:id="rId14">
+            <w:hyperlink r:id="rId15">
               <w:r>
                 <w:rPr>
                   <w:rFonts w:ascii="Arial" w:eastAsia="Arial" w:hAnsi="Arial" w:cs="Arial"/>
@@ -8108,7 +8635,7 @@
                 <w:t xml:space="preserve"> </w:t>
               </w:r>
             </w:hyperlink>
-            <w:hyperlink r:id="rId15">
+            <w:hyperlink r:id="rId16">
               <w:r>
                 <w:rPr>
                   <w:rFonts w:ascii="Arial" w:eastAsia="Arial" w:hAnsi="Arial" w:cs="Arial"/>
@@ -8249,7 +8776,7 @@
         </w:rPr>
         <w:t>If you experience difficulties in accessing the Loop course at the link above, please contact the</w:t>
       </w:r>
-      <w:hyperlink r:id="rId16">
+      <w:hyperlink r:id="rId17">
         <w:r>
           <w:rPr>
             <w:rFonts w:ascii="Arial" w:eastAsia="Arial" w:hAnsi="Arial" w:cs="Arial"/>
@@ -8260,7 +8787,7 @@
           <w:t xml:space="preserve"> </w:t>
         </w:r>
       </w:hyperlink>
-      <w:hyperlink r:id="rId17">
+      <w:hyperlink r:id="rId18">
         <w:r>
           <w:rPr>
             <w:rFonts w:ascii="Arial" w:eastAsia="Arial" w:hAnsi="Arial" w:cs="Arial"/>
@@ -19261,7 +19788,7 @@
         </w:rPr>
         <w:t>An appropriate Privacy Notice is the means by which data subjects are informed about the use of their data. If personal data is being collected and processed, please refer to</w:t>
       </w:r>
-      <w:hyperlink r:id="rId18">
+      <w:hyperlink r:id="rId19">
         <w:r>
           <w:rPr>
             <w:rFonts w:ascii="Arial" w:eastAsia="Arial" w:hAnsi="Arial" w:cs="Arial"/>
@@ -19272,7 +19799,7 @@
           <w:t xml:space="preserve"> </w:t>
         </w:r>
       </w:hyperlink>
-      <w:hyperlink r:id="rId19">
+      <w:hyperlink r:id="rId20">
         <w:r>
           <w:rPr>
             <w:rFonts w:ascii="Arial" w:eastAsia="Arial" w:hAnsi="Arial" w:cs="Arial"/>
@@ -19368,7 +19895,7 @@
         </w:rPr>
         <w:t>The identity of the DCU Data Protection Officer – Mr. Martin Ward (</w:t>
       </w:r>
-      <w:hyperlink r:id="rId20">
+      <w:hyperlink r:id="rId21">
         <w:r>
           <w:rPr>
             <w:rFonts w:ascii="Arial" w:eastAsia="Arial" w:hAnsi="Arial" w:cs="Arial"/>
@@ -19630,7 +20157,7 @@
         </w:rPr>
         <w:t xml:space="preserve">The right of the individual to lodge a complaint with the </w:t>
       </w:r>
-      <w:hyperlink r:id="rId21">
+      <w:hyperlink r:id="rId22">
         <w:r>
           <w:rPr>
             <w:rFonts w:ascii="Arial" w:eastAsia="Arial" w:hAnsi="Arial" w:cs="Arial"/>
@@ -21267,13 +21794,23 @@
           <w:color w:val="000000"/>
         </w:rPr>
       </w:pPr>
+      <w:proofErr w:type="spellStart"/>
       <w:r>
         <w:rPr>
           <w:rFonts w:ascii="Arial" w:eastAsia="Arial" w:hAnsi="Arial" w:cs="Arial"/>
           <w:i/>
           <w:color w:val="000000"/>
         </w:rPr>
-        <w:t xml:space="preserve">E.g.I may withdraw from the Study at any point.  </w:t>
+        <w:t>E.g.I</w:t>
+      </w:r>
+      <w:proofErr w:type="spellEnd"/>
+      <w:r>
+        <w:rPr>
+          <w:rFonts w:ascii="Arial" w:eastAsia="Arial" w:hAnsi="Arial" w:cs="Arial"/>
+          <w:i/>
+          <w:color w:val="000000"/>
+        </w:rPr>
+        <w:t xml:space="preserve"> may withdraw from the Study at any point.  </w:t>
       </w:r>
     </w:p>
     <w:p>
@@ -22621,7 +23158,7 @@
                                 <pic:cNvPicPr preferRelativeResize="0"/>
                               </pic:nvPicPr>
                               <pic:blipFill rotWithShape="1">
-                                <a:blip r:embed="rId22">
+                                <a:blip r:embed="rId23">
                                   <a:alphaModFix/>
                                 </a:blip>
                                 <a:srcRect/>
@@ -22647,7 +23184,7 @@
                                 <pic:cNvPicPr preferRelativeResize="0"/>
                               </pic:nvPicPr>
                               <pic:blipFill rotWithShape="1">
-                                <a:blip r:embed="rId23">
+                                <a:blip r:embed="rId24">
                                   <a:alphaModFix/>
                                 </a:blip>
                                 <a:srcRect/>
@@ -22673,7 +23210,7 @@
                                 <pic:cNvPicPr preferRelativeResize="0"/>
                               </pic:nvPicPr>
                               <pic:blipFill rotWithShape="1">
-                                <a:blip r:embed="rId24">
+                                <a:blip r:embed="rId25">
                                   <a:alphaModFix/>
                                 </a:blip>
                                 <a:srcRect/>
@@ -22699,7 +23236,7 @@
                                 <pic:cNvPicPr preferRelativeResize="0"/>
                               </pic:nvPicPr>
                               <pic:blipFill rotWithShape="1">
-                                <a:blip r:embed="rId25">
+                                <a:blip r:embed="rId26">
                                   <a:alphaModFix/>
                                 </a:blip>
                                 <a:srcRect/>
@@ -22725,7 +23262,7 @@
                                 <pic:cNvPicPr preferRelativeResize="0"/>
                               </pic:nvPicPr>
                               <pic:blipFill rotWithShape="1">
-                                <a:blip r:embed="rId26">
+                                <a:blip r:embed="rId27">
                                   <a:alphaModFix/>
                                 </a:blip>
                                 <a:srcRect/>
@@ -22751,7 +23288,7 @@
                                 <pic:cNvPicPr preferRelativeResize="0"/>
                               </pic:nvPicPr>
                               <pic:blipFill rotWithShape="1">
-                                <a:blip r:embed="rId27">
+                                <a:blip r:embed="rId28">
                                   <a:alphaModFix/>
                                 </a:blip>
                                 <a:srcRect/>
@@ -22777,7 +23314,7 @@
                                 <pic:cNvPicPr preferRelativeResize="0"/>
                               </pic:nvPicPr>
                               <pic:blipFill rotWithShape="1">
-                                <a:blip r:embed="rId28">
+                                <a:blip r:embed="rId29">
                                   <a:alphaModFix/>
                                 </a:blip>
                                 <a:srcRect/>
@@ -22803,7 +23340,7 @@
                                 <pic:cNvPicPr preferRelativeResize="0"/>
                               </pic:nvPicPr>
                               <pic:blipFill rotWithShape="1">
-                                <a:blip r:embed="rId29">
+                                <a:blip r:embed="rId30">
                                   <a:alphaModFix/>
                                 </a:blip>
                                 <a:srcRect/>
@@ -22829,7 +23366,7 @@
                                 <pic:cNvPicPr preferRelativeResize="0"/>
                               </pic:nvPicPr>
                               <pic:blipFill rotWithShape="1">
-                                <a:blip r:embed="rId30">
+                                <a:blip r:embed="rId31">
                                   <a:alphaModFix/>
                                 </a:blip>
                                 <a:srcRect/>
@@ -22917,31 +23454,31 @@
                         <o:lock v:ext="edit" aspectratio="t"/>
                       </v:shapetype>
                       <v:shape id="Shape 8" o:spid="_x0000_s1033" type="#_x0000_t75" style="position:absolute;top:24860;width:28384;height:6286;visibility:visible;mso-wrap-style:square" o:preferrelative="f" o:gfxdata="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">
-                        <v:imagedata r:id="rId31" o:title=""/>
+                        <v:imagedata r:id="rId32" o:title=""/>
                       </v:shape>
                       <v:shape id="Shape 9" o:spid="_x0000_s1034" type="#_x0000_t75" style="position:absolute;width:28314;height:6654;visibility:visible;mso-wrap-style:square" o:preferrelative="f" o:gfxdata="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">
-                        <v:imagedata r:id="rId32" o:title=""/>
+                        <v:imagedata r:id="rId33" o:title=""/>
                       </v:shape>
                       <v:shape id="Shape 10" o:spid="_x0000_s1035" type="#_x0000_t75" style="position:absolute;left:381;top:7334;width:20764;height:6807;visibility:visible;mso-wrap-style:square" o:preferrelative="f" o:gfxdata="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">
-                        <v:imagedata r:id="rId33" o:title=""/>
+                        <v:imagedata r:id="rId34" o:title=""/>
                       </v:shape>
                       <v:shape id="Shape 11" o:spid="_x0000_s1036" type="#_x0000_t75" style="position:absolute;top:16192;width:28848;height:6623;visibility:visible;mso-wrap-style:square" o:preferrelative="f" o:gfxdata="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">
-                        <v:imagedata r:id="rId34" o:title=""/>
+                        <v:imagedata r:id="rId35" o:title=""/>
                       </v:shape>
                       <v:shape id="Shape 12" o:spid="_x0000_s1037" type="#_x0000_t75" style="position:absolute;left:95;top:33623;width:23241;height:6858;visibility:visible;mso-wrap-style:square" o:preferrelative="f" o:gfxdata="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">
-                        <v:imagedata r:id="rId35" o:title=""/>
+                        <v:imagedata r:id="rId36" o:title=""/>
                       </v:shape>
                       <v:shape id="Shape 13" o:spid="_x0000_s1038" type="#_x0000_t75" style="position:absolute;left:39909;top:95;width:26670;height:5886;visibility:visible;mso-wrap-style:square" o:preferrelative="f" o:gfxdata="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">
-                        <v:imagedata r:id="rId36" o:title=""/>
+                        <v:imagedata r:id="rId37" o:title=""/>
                       </v:shape>
                       <v:shape id="Shape 14" o:spid="_x0000_s1039" type="#_x0000_t75" style="position:absolute;left:39909;top:7334;width:26550;height:7334;visibility:visible;mso-wrap-style:square" o:preferrelative="f" o:gfxdata="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">
-                        <v:imagedata r:id="rId37" o:title=""/>
+                        <v:imagedata r:id="rId38" o:title=""/>
                       </v:shape>
                       <v:shape id="Shape 15" o:spid="_x0000_s1040" type="#_x0000_t75" style="position:absolute;left:39624;top:16097;width:24955;height:6401;visibility:visible;mso-wrap-style:square" o:preferrelative="f" o:gfxdata="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">
-                        <v:imagedata r:id="rId38" o:title=""/>
+                        <v:imagedata r:id="rId39" o:title=""/>
                       </v:shape>
                       <v:shape id="Shape 16" o:spid="_x0000_s1041" type="#_x0000_t75" style="position:absolute;left:39624;top:24860;width:18745;height:6191;visibility:visible;mso-wrap-style:square" o:preferrelative="f" o:gfxdata="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">
-                        <v:imagedata r:id="rId39" o:title=""/>
+                        <v:imagedata r:id="rId40" o:title=""/>
                       </v:shape>
                     </v:group>
                   </v:group>
@@ -23338,8 +23875,8 @@
       </w:pPr>
     </w:p>
     <w:sectPr>
-      <w:headerReference w:type="default" r:id="rId40"/>
-      <w:footerReference w:type="default" r:id="rId41"/>
+      <w:headerReference w:type="default" r:id="rId41"/>
+      <w:footerReference w:type="default" r:id="rId42"/>
       <w:pgSz w:w="11900" w:h="16840"/>
       <w:pgMar w:top="1080" w:right="1080" w:bottom="1080" w:left="1080" w:header="706" w:footer="706" w:gutter="0"/>
       <w:pgNumType w:start="1"/>
@@ -27055,6 +27592,10 @@
 </go:gDocsCustomXmlDataStorage>
 </file>
 
+<file path=customXml/item2.xml><?xml version="1.0" encoding="utf-8"?>
+<b:Sources xmlns:b="http://schemas.openxmlformats.org/officeDocument/2006/bibliography" xmlns="http://schemas.openxmlformats.org/officeDocument/2006/bibliography" SelectedStyle="\APASixthEditionOfficeOnline.xsl" StyleName="APA" Version="6"/>
+</file>
+
 <file path=customXml/itemProps1.xml><?xml version="1.0" encoding="utf-8"?>
 <ds:datastoreItem xmlns:ds="http://schemas.openxmlformats.org/officeDocument/2006/customXml" ds:itemID="{11111111-1234-1234-1234-123412341234}">
   <ds:schemaRefs>
@@ -27062,4 +27603,12 @@
     <ds:schemaRef ds:uri="http://schemas.openxmlformats.org/officeDocument/2006/relationships"/>
   </ds:schemaRefs>
 </ds:datastoreItem>
+</file>
+
+<file path=customXml/itemProps2.xml><?xml version="1.0" encoding="utf-8"?>
+<ds:datastoreItem xmlns:ds="http://schemas.openxmlformats.org/officeDocument/2006/customXml" ds:itemID="{39D84A66-455D-4903-A5C9-B946349A1BEC}">
+  <ds:schemaRefs>
+    <ds:schemaRef ds:uri="http://schemas.openxmlformats.org/officeDocument/2006/bibliography"/>
+  </ds:schemaRefs>
+</ds:datastoreItem>
 </file>
</xml_diff>

<commit_message>
consent form & plain language form completed
</commit_message>
<xml_diff>
--- a/docs/ethics-wip.docx
+++ b/docs/ethics-wip.docx
@@ -8535,40 +8535,7 @@
                   <w:szCs w:val="18"/>
                   <w:u w:val="single"/>
                 </w:rPr>
-                <w:t>DCU Lo</w:t>
-              </w:r>
-              <w:r>
-                <w:rPr>
-                  <w:rFonts w:ascii="Arial" w:eastAsia="Arial" w:hAnsi="Arial" w:cs="Arial"/>
-                  <w:b/>
-                  <w:color w:val="1155CC"/>
-                  <w:sz w:val="18"/>
-                  <w:szCs w:val="18"/>
-                  <w:u w:val="single"/>
-                </w:rPr>
-                <w:t>o</w:t>
-              </w:r>
-              <w:r>
-                <w:rPr>
-                  <w:rFonts w:ascii="Arial" w:eastAsia="Arial" w:hAnsi="Arial" w:cs="Arial"/>
-                  <w:b/>
-                  <w:color w:val="1155CC"/>
-                  <w:sz w:val="18"/>
-                  <w:szCs w:val="18"/>
-                  <w:u w:val="single"/>
-                </w:rPr>
-                <w:t>p Syste</w:t>
-              </w:r>
-              <w:r>
-                <w:rPr>
-                  <w:rFonts w:ascii="Arial" w:eastAsia="Arial" w:hAnsi="Arial" w:cs="Arial"/>
-                  <w:b/>
-                  <w:color w:val="1155CC"/>
-                  <w:sz w:val="18"/>
-                  <w:szCs w:val="18"/>
-                  <w:u w:val="single"/>
-                </w:rPr>
-                <w:t>m</w:t>
+                <w:t>DCU Loop System</w:t>
               </w:r>
             </w:hyperlink>
             <w:r>
@@ -8715,29 +8682,7 @@
             <w:szCs w:val="18"/>
             <w:u w:val="single"/>
           </w:rPr>
-          <w:t>Te</w:t>
-        </w:r>
-        <w:r>
-          <w:rPr>
-            <w:rFonts w:ascii="Arial" w:eastAsia="Arial" w:hAnsi="Arial" w:cs="Arial"/>
-            <w:b/>
-            <w:color w:val="1155CC"/>
-            <w:sz w:val="18"/>
-            <w:szCs w:val="18"/>
-            <w:u w:val="single"/>
-          </w:rPr>
-          <w:t>a</w:t>
-        </w:r>
-        <w:r>
-          <w:rPr>
-            <w:rFonts w:ascii="Arial" w:eastAsia="Arial" w:hAnsi="Arial" w:cs="Arial"/>
-            <w:b/>
-            <w:color w:val="1155CC"/>
-            <w:sz w:val="18"/>
-            <w:szCs w:val="18"/>
-            <w:u w:val="single"/>
-          </w:rPr>
-          <w:t>ching Enhancement Unit</w:t>
+          <w:t>Teaching Enhancement Unit</w:t>
         </w:r>
       </w:hyperlink>
       <w:r>
@@ -15706,14 +15651,7 @@
                 <w:rFonts w:ascii="Helvetica" w:hAnsi="Helvetica"/>
                 <w:color w:val="00334F"/>
               </w:rPr>
-              <w:t xml:space="preserve"> of June </w:t>
-            </w:r>
-            <w:r>
-              <w:rPr>
-                <w:rFonts w:ascii="Helvetica" w:hAnsi="Helvetica"/>
-                <w:color w:val="00334F"/>
-              </w:rPr>
-              <w:t>2023</w:t>
+              <w:t xml:space="preserve"> of June 2023</w:t>
             </w:r>
             <w:r>
               <w:rPr>
@@ -16751,6 +16689,16 @@
                 <w:szCs w:val="18"/>
               </w:rPr>
             </w:pPr>
+            <w:r>
+              <w:rPr>
+                <w:rFonts w:ascii="Arial" w:eastAsia="Arial" w:hAnsi="Arial" w:cs="Arial"/>
+                <w:b/>
+                <w:color w:val="000000"/>
+                <w:sz w:val="18"/>
+                <w:szCs w:val="18"/>
+              </w:rPr>
+              <w:t>YES</w:t>
+            </w:r>
           </w:p>
         </w:tc>
       </w:tr>
@@ -16826,6 +16774,16 @@
                 <w:szCs w:val="18"/>
               </w:rPr>
             </w:pPr>
+            <w:r>
+              <w:rPr>
+                <w:rFonts w:ascii="Arial" w:eastAsia="Arial" w:hAnsi="Arial" w:cs="Arial"/>
+                <w:b/>
+                <w:color w:val="000000"/>
+                <w:sz w:val="18"/>
+                <w:szCs w:val="18"/>
+              </w:rPr>
+              <w:t>YES</w:t>
+            </w:r>
           </w:p>
         </w:tc>
       </w:tr>
@@ -16909,6 +16867,16 @@
                 <w:szCs w:val="18"/>
               </w:rPr>
             </w:pPr>
+            <w:r>
+              <w:rPr>
+                <w:rFonts w:ascii="Arial" w:eastAsia="Arial" w:hAnsi="Arial" w:cs="Arial"/>
+                <w:b/>
+                <w:color w:val="000000"/>
+                <w:sz w:val="18"/>
+                <w:szCs w:val="18"/>
+              </w:rPr>
+              <w:t>YES</w:t>
+            </w:r>
           </w:p>
         </w:tc>
       </w:tr>
@@ -16975,6 +16943,16 @@
                 <w:szCs w:val="18"/>
               </w:rPr>
             </w:pPr>
+            <w:r>
+              <w:rPr>
+                <w:rFonts w:ascii="Arial" w:eastAsia="Arial" w:hAnsi="Arial" w:cs="Arial"/>
+                <w:b/>
+                <w:color w:val="000000"/>
+                <w:sz w:val="18"/>
+                <w:szCs w:val="18"/>
+              </w:rPr>
+              <w:t>YES</w:t>
+            </w:r>
           </w:p>
         </w:tc>
       </w:tr>
@@ -17041,6 +17019,16 @@
                 <w:szCs w:val="18"/>
               </w:rPr>
             </w:pPr>
+            <w:r>
+              <w:rPr>
+                <w:rFonts w:ascii="Arial" w:eastAsia="Arial" w:hAnsi="Arial" w:cs="Arial"/>
+                <w:b/>
+                <w:color w:val="000000"/>
+                <w:sz w:val="18"/>
+                <w:szCs w:val="18"/>
+              </w:rPr>
+              <w:t>YES</w:t>
+            </w:r>
           </w:p>
         </w:tc>
       </w:tr>
@@ -17107,6 +17095,16 @@
                 <w:szCs w:val="18"/>
               </w:rPr>
             </w:pPr>
+            <w:r>
+              <w:rPr>
+                <w:rFonts w:ascii="Arial" w:eastAsia="Arial" w:hAnsi="Arial" w:cs="Arial"/>
+                <w:b/>
+                <w:color w:val="000000"/>
+                <w:sz w:val="18"/>
+                <w:szCs w:val="18"/>
+              </w:rPr>
+              <w:t>YES</w:t>
+            </w:r>
           </w:p>
         </w:tc>
       </w:tr>
@@ -17165,6 +17163,16 @@
                 <w:szCs w:val="18"/>
               </w:rPr>
             </w:pPr>
+            <w:r>
+              <w:rPr>
+                <w:rFonts w:ascii="Arial" w:eastAsia="Arial" w:hAnsi="Arial" w:cs="Arial"/>
+                <w:b/>
+                <w:color w:val="000000"/>
+                <w:sz w:val="18"/>
+                <w:szCs w:val="18"/>
+              </w:rPr>
+              <w:t>YES</w:t>
+            </w:r>
           </w:p>
         </w:tc>
       </w:tr>
@@ -17240,6 +17248,16 @@
                 <w:szCs w:val="18"/>
               </w:rPr>
             </w:pPr>
+            <w:r>
+              <w:rPr>
+                <w:rFonts w:ascii="Arial" w:eastAsia="Arial" w:hAnsi="Arial" w:cs="Arial"/>
+                <w:b/>
+                <w:color w:val="000000"/>
+                <w:sz w:val="18"/>
+                <w:szCs w:val="18"/>
+              </w:rPr>
+              <w:t>NO</w:t>
+            </w:r>
           </w:p>
         </w:tc>
       </w:tr>
@@ -17315,6 +17333,16 @@
                 <w:szCs w:val="18"/>
               </w:rPr>
             </w:pPr>
+            <w:r>
+              <w:rPr>
+                <w:rFonts w:ascii="Arial" w:eastAsia="Arial" w:hAnsi="Arial" w:cs="Arial"/>
+                <w:b/>
+                <w:color w:val="000000"/>
+                <w:sz w:val="18"/>
+                <w:szCs w:val="18"/>
+              </w:rPr>
+              <w:t>NO</w:t>
+            </w:r>
           </w:p>
         </w:tc>
       </w:tr>
@@ -17373,6 +17401,16 @@
                 <w:szCs w:val="18"/>
               </w:rPr>
             </w:pPr>
+            <w:r>
+              <w:rPr>
+                <w:rFonts w:ascii="Arial" w:eastAsia="Arial" w:hAnsi="Arial" w:cs="Arial"/>
+                <w:b/>
+                <w:color w:val="000000"/>
+                <w:sz w:val="18"/>
+                <w:szCs w:val="18"/>
+              </w:rPr>
+              <w:t>YES</w:t>
+            </w:r>
           </w:p>
         </w:tc>
       </w:tr>
@@ -17439,6 +17477,16 @@
                 <w:szCs w:val="18"/>
               </w:rPr>
             </w:pPr>
+            <w:r>
+              <w:rPr>
+                <w:rFonts w:ascii="Arial" w:eastAsia="Arial" w:hAnsi="Arial" w:cs="Arial"/>
+                <w:b/>
+                <w:color w:val="000000"/>
+                <w:sz w:val="18"/>
+                <w:szCs w:val="18"/>
+              </w:rPr>
+              <w:t>YES</w:t>
+            </w:r>
           </w:p>
         </w:tc>
       </w:tr>
@@ -17505,6 +17553,16 @@
                 <w:szCs w:val="18"/>
               </w:rPr>
             </w:pPr>
+            <w:r>
+              <w:rPr>
+                <w:rFonts w:ascii="Arial" w:eastAsia="Arial" w:hAnsi="Arial" w:cs="Arial"/>
+                <w:b/>
+                <w:color w:val="000000"/>
+                <w:sz w:val="18"/>
+                <w:szCs w:val="18"/>
+              </w:rPr>
+              <w:t>YES</w:t>
+            </w:r>
           </w:p>
         </w:tc>
       </w:tr>
@@ -17647,6 +17705,15 @@
                 <w:szCs w:val="18"/>
               </w:rPr>
             </w:pPr>
+            <w:r>
+              <w:rPr>
+                <w:rFonts w:ascii="Arial" w:eastAsia="Arial" w:hAnsi="Arial" w:cs="Arial"/>
+                <w:color w:val="000000"/>
+                <w:sz w:val="18"/>
+                <w:szCs w:val="18"/>
+              </w:rPr>
+              <w:t>There are no identifiable risks for participants involved, direct or indirect.</w:t>
+            </w:r>
           </w:p>
           <w:p>
             <w:pPr>
@@ -17666,25 +17733,15 @@
                 <w:szCs w:val="18"/>
               </w:rPr>
             </w:pPr>
-          </w:p>
-          <w:p>
-            <w:pPr>
-              <w:pBdr>
-                <w:top w:val="nil"/>
-                <w:left w:val="nil"/>
-                <w:bottom w:val="nil"/>
-                <w:right w:val="nil"/>
-                <w:between w:val="nil"/>
-              </w:pBdr>
-              <w:ind w:right="20"/>
-              <w:jc w:val="both"/>
+            <w:r>
               <w:rPr>
                 <w:rFonts w:ascii="Arial" w:eastAsia="Arial" w:hAnsi="Arial" w:cs="Arial"/>
                 <w:color w:val="000000"/>
                 <w:sz w:val="18"/>
                 <w:szCs w:val="18"/>
               </w:rPr>
-            </w:pPr>
+              <w:t>There are no benefits as the time spent using the app, language learning is from long-term usage.</w:t>
+            </w:r>
           </w:p>
           <w:p>
             <w:pPr>
@@ -18470,46 +18527,6 @@
           <w:tcPr>
             <w:tcW w:w="9236" w:type="dxa"/>
           </w:tcPr>
-          <w:p>
-            <w:pPr>
-              <w:pBdr>
-                <w:top w:val="nil"/>
-                <w:left w:val="nil"/>
-                <w:bottom w:val="nil"/>
-                <w:right w:val="nil"/>
-                <w:between w:val="nil"/>
-              </w:pBdr>
-              <w:ind w:right="20"/>
-              <w:jc w:val="both"/>
-              <w:rPr>
-                <w:rFonts w:ascii="Arial" w:eastAsia="Arial" w:hAnsi="Arial" w:cs="Arial"/>
-                <w:b/>
-                <w:color w:val="000000"/>
-                <w:sz w:val="18"/>
-                <w:szCs w:val="18"/>
-              </w:rPr>
-            </w:pPr>
-          </w:p>
-          <w:p>
-            <w:pPr>
-              <w:pBdr>
-                <w:top w:val="nil"/>
-                <w:left w:val="nil"/>
-                <w:bottom w:val="nil"/>
-                <w:right w:val="nil"/>
-                <w:between w:val="nil"/>
-              </w:pBdr>
-              <w:ind w:right="20"/>
-              <w:jc w:val="both"/>
-              <w:rPr>
-                <w:rFonts w:ascii="Arial" w:eastAsia="Arial" w:hAnsi="Arial" w:cs="Arial"/>
-                <w:b/>
-                <w:color w:val="000000"/>
-                <w:sz w:val="18"/>
-                <w:szCs w:val="18"/>
-              </w:rPr>
-            </w:pPr>
-          </w:p>
           <w:p>
             <w:pPr>
               <w:pBdr>
@@ -19039,6 +19056,15 @@
                 <w:szCs w:val="18"/>
               </w:rPr>
             </w:pPr>
+            <w:r>
+              <w:rPr>
+                <w:rFonts w:ascii="Arial" w:eastAsia="Arial" w:hAnsi="Arial" w:cs="Arial"/>
+                <w:color w:val="000000"/>
+                <w:sz w:val="18"/>
+                <w:szCs w:val="18"/>
+              </w:rPr>
+              <w:t>N/A</w:t>
+            </w:r>
           </w:p>
         </w:tc>
       </w:tr>
@@ -19107,6 +19133,16 @@
                 <w:szCs w:val="18"/>
               </w:rPr>
             </w:pPr>
+            <w:r>
+              <w:rPr>
+                <w:rFonts w:ascii="Arial" w:eastAsia="Arial" w:hAnsi="Arial" w:cs="Arial"/>
+                <w:b/>
+                <w:color w:val="000000"/>
+                <w:sz w:val="18"/>
+                <w:szCs w:val="18"/>
+              </w:rPr>
+              <w:t>YES</w:t>
+            </w:r>
           </w:p>
         </w:tc>
         <w:tc>
@@ -19208,6 +19244,16 @@
                 <w:szCs w:val="18"/>
               </w:rPr>
             </w:pPr>
+            <w:r>
+              <w:rPr>
+                <w:rFonts w:ascii="Arial" w:eastAsia="Arial" w:hAnsi="Arial" w:cs="Arial"/>
+                <w:b/>
+                <w:color w:val="000000"/>
+                <w:sz w:val="18"/>
+                <w:szCs w:val="18"/>
+              </w:rPr>
+              <w:t>YES</w:t>
+            </w:r>
           </w:p>
         </w:tc>
         <w:tc>
@@ -19316,6 +19362,15 @@
                 <w:szCs w:val="18"/>
               </w:rPr>
             </w:pPr>
+            <w:r>
+              <w:rPr>
+                <w:rFonts w:ascii="Arial" w:eastAsia="Arial" w:hAnsi="Arial" w:cs="Arial"/>
+                <w:color w:val="000000"/>
+                <w:sz w:val="18"/>
+                <w:szCs w:val="18"/>
+              </w:rPr>
+              <w:t>N/A</w:t>
+            </w:r>
           </w:p>
         </w:tc>
       </w:tr>
@@ -19408,6 +19463,15 @@
                 <w:szCs w:val="18"/>
               </w:rPr>
             </w:pPr>
+            <w:r>
+              <w:rPr>
+                <w:rFonts w:ascii="Arial" w:eastAsia="Arial" w:hAnsi="Arial" w:cs="Arial"/>
+                <w:color w:val="000000"/>
+                <w:sz w:val="18"/>
+                <w:szCs w:val="18"/>
+              </w:rPr>
+              <w:t>N/A</w:t>
+            </w:r>
           </w:p>
         </w:tc>
       </w:tr>
@@ -19468,6 +19532,16 @@
                 <w:szCs w:val="18"/>
               </w:rPr>
             </w:pPr>
+            <w:r>
+              <w:rPr>
+                <w:rFonts w:ascii="Arial" w:eastAsia="Arial" w:hAnsi="Arial" w:cs="Arial"/>
+                <w:b/>
+                <w:color w:val="000000"/>
+                <w:sz w:val="18"/>
+                <w:szCs w:val="18"/>
+              </w:rPr>
+              <w:t>YES</w:t>
+            </w:r>
           </w:p>
         </w:tc>
         <w:tc>
@@ -19572,12 +19646,32 @@
               <w:jc w:val="both"/>
               <w:rPr>
                 <w:rFonts w:ascii="Arial" w:eastAsia="Arial" w:hAnsi="Arial" w:cs="Arial"/>
-                <w:b/>
+                <w:bCs/>
                 <w:color w:val="000000"/>
                 <w:sz w:val="18"/>
                 <w:szCs w:val="18"/>
               </w:rPr>
             </w:pPr>
+            <w:r>
+              <w:rPr>
+                <w:rFonts w:ascii="Arial" w:eastAsia="Arial" w:hAnsi="Arial" w:cs="Arial"/>
+                <w:bCs/>
+                <w:color w:val="000000"/>
+                <w:sz w:val="18"/>
+                <w:szCs w:val="18"/>
+              </w:rPr>
+              <w:t>N/</w:t>
+            </w:r>
+            <w:r>
+              <w:rPr>
+                <w:rFonts w:ascii="Arial" w:eastAsia="Arial" w:hAnsi="Arial" w:cs="Arial"/>
+                <w:bCs/>
+                <w:color w:val="000000"/>
+                <w:sz w:val="18"/>
+                <w:szCs w:val="18"/>
+              </w:rPr>
+              <w:t>A</w:t>
+            </w:r>
           </w:p>
         </w:tc>
       </w:tr>
@@ -19653,86 +19747,73 @@
           <w:sz w:val="24"/>
           <w:szCs w:val="24"/>
         </w:rPr>
-        <w:t>Sample Template – Plain Language Statement (Up to a max of 400 words)</w:t>
-      </w:r>
-    </w:p>
-    <w:p>
-      <w:pPr>
-        <w:jc w:val="center"/>
-        <w:rPr>
-          <w:rFonts w:ascii="Arial" w:eastAsia="Arial" w:hAnsi="Arial" w:cs="Arial"/>
-          <w:b/>
-        </w:rPr>
-      </w:pPr>
+        <w:t xml:space="preserve">Plain Language Statement </w:t>
+      </w:r>
+      <w:r>
+        <w:rPr>
+          <w:rFonts w:ascii="Arial" w:eastAsia="Arial" w:hAnsi="Arial" w:cs="Arial"/>
+          <w:b/>
+          <w:sz w:val="24"/>
+          <w:szCs w:val="24"/>
+        </w:rPr>
+        <w:t>for Infer-Read</w:t>
+      </w:r>
     </w:p>
     <w:p>
       <w:pPr>
         <w:pStyle w:val="Heading4"/>
         <w:rPr>
-          <w:b w:val="0"/>
           <w:sz w:val="20"/>
           <w:szCs w:val="20"/>
         </w:rPr>
       </w:pPr>
       <w:r>
         <w:rPr>
-          <w:b w:val="0"/>
-          <w:i/>
           <w:sz w:val="20"/>
           <w:szCs w:val="20"/>
         </w:rPr>
-        <w:t>A Plain Language Statement (PLS) should use language that reflects the participant age group and corresponding comprehension level.  It should contain the following information. The headings are there for guidance and do not need to be included in your form</w:t>
-      </w:r>
-      <w:r>
-        <w:rPr>
-          <w:b w:val="0"/>
-          <w:sz w:val="20"/>
-          <w:szCs w:val="20"/>
-        </w:rPr>
-        <w:t>.</w:t>
-      </w:r>
-    </w:p>
-    <w:p>
-      <w:pPr>
-        <w:pStyle w:val="Heading4"/>
-        <w:rPr>
-          <w:b w:val="0"/>
-        </w:rPr>
-      </w:pPr>
-    </w:p>
-    <w:p>
-      <w:pPr>
-        <w:pStyle w:val="Heading4"/>
-        <w:rPr>
-          <w:sz w:val="20"/>
-          <w:szCs w:val="20"/>
-        </w:rPr>
-      </w:pPr>
-      <w:r>
-        <w:rPr>
-          <w:sz w:val="20"/>
-          <w:szCs w:val="20"/>
-        </w:rPr>
         <w:t>Introduction to the Study</w:t>
       </w:r>
     </w:p>
     <w:p>
-      <w:pPr>
-        <w:pStyle w:val="Heading4"/>
-        <w:rPr>
-          <w:b w:val="0"/>
-          <w:sz w:val="20"/>
-          <w:szCs w:val="20"/>
-        </w:rPr>
-      </w:pPr>
-      <w:r>
-        <w:rPr>
-          <w:b w:val="0"/>
-          <w:i/>
-          <w:sz w:val="20"/>
-          <w:szCs w:val="20"/>
-        </w:rPr>
-        <w:t>Identify the Study Title, the university department involved, the student(s) and supervisor</w:t>
+      <w:r>
+        <w:t>This is a Plain Language Statement (PLS) regarding feedback for the Infer-Read Language Learning Tool, a web app that helps you read in another language. This project is a part of the Fourth Year Project ( CA400 ) for Computer Applications, Software Engineering, within DCU’s School of Computing (DCU SoC). The principal investigator is Dr Jennifer Foster (</w:t>
+      </w:r>
+      <w:hyperlink r:id="rId19" w:history="1">
+        <w:r>
+          <w:rPr>
+            <w:rStyle w:val="Hyperlink"/>
+          </w:rPr>
+          <w:t>jennifer.foster@dcu.ie</w:t>
+        </w:r>
+      </w:hyperlink>
+      <w:r>
+        <w:t>)</w:t>
+      </w:r>
+      <w:r>
+        <w:t xml:space="preserve"> and undergraduate students, Ryan McQuillan (</w:t>
+      </w:r>
+      <w:hyperlink r:id="rId20" w:history="1">
+        <w:r>
+          <w:rPr>
+            <w:rStyle w:val="Hyperlink"/>
+          </w:rPr>
+          <w:t>ryan.mcquillan4@mail.dcu.ie</w:t>
+        </w:r>
+      </w:hyperlink>
+      <w:r>
+        <w:t>) and Ethan Hall (</w:t>
+      </w:r>
+      <w:hyperlink r:id="rId21" w:history="1">
+        <w:r>
+          <w:rPr>
+            <w:rStyle w:val="Hyperlink"/>
+          </w:rPr>
+          <w:t>ethan.hall23@mail.dcu.ie</w:t>
+        </w:r>
+      </w:hyperlink>
+      <w:r>
+        <w:t>) .</w:t>
       </w:r>
     </w:p>
     <w:p>
@@ -19770,51 +19851,99 @@
           <w:right w:val="nil"/>
           <w:between w:val="nil"/>
         </w:pBdr>
-        <w:jc w:val="both"/>
-        <w:rPr>
-          <w:rFonts w:ascii="Arial" w:eastAsia="Arial" w:hAnsi="Arial" w:cs="Arial"/>
-          <w:i/>
-          <w:color w:val="000000"/>
-        </w:rPr>
-      </w:pPr>
-      <w:r>
-        <w:rPr>
-          <w:rFonts w:ascii="Arial" w:eastAsia="Arial" w:hAnsi="Arial" w:cs="Arial"/>
-          <w:i/>
-          <w:color w:val="000000"/>
-        </w:rPr>
-        <w:t>An appropriate Privacy Notice is the means by which data subjects are informed about the use of their data. If personal data is being collected and processed, please refer to</w:t>
-      </w:r>
-      <w:hyperlink r:id="rId19">
-        <w:r>
-          <w:rPr>
-            <w:rFonts w:ascii="Arial" w:eastAsia="Arial" w:hAnsi="Arial" w:cs="Arial"/>
-            <w:i/>
-            <w:color w:val="0000FF"/>
-            <w:u w:val="single"/>
-          </w:rPr>
-          <w:t xml:space="preserve"> </w:t>
-        </w:r>
-      </w:hyperlink>
-      <w:hyperlink r:id="rId20">
-        <w:r>
-          <w:rPr>
-            <w:rFonts w:ascii="Arial" w:eastAsia="Arial" w:hAnsi="Arial" w:cs="Arial"/>
-            <w:i/>
-            <w:color w:val="0000FF"/>
-            <w:highlight w:val="white"/>
-            <w:u w:val="single"/>
-          </w:rPr>
-          <w:t>https://www.dcu.ie/ocoo/dp/guides.shtml</w:t>
-        </w:r>
-      </w:hyperlink>
-      <w:r>
-        <w:rPr>
-          <w:rFonts w:ascii="Arial" w:eastAsia="Arial" w:hAnsi="Arial" w:cs="Arial"/>
-          <w:i/>
-          <w:color w:val="000000"/>
-        </w:rPr>
-        <w:t xml:space="preserve"> for advice and include the following information in the PLS:</w:t>
+        <w:rPr>
+          <w:rFonts w:eastAsia="Arial"/>
+          <w:iCs/>
+          <w:color w:val="000000"/>
+        </w:rPr>
+      </w:pPr>
+      <w:r>
+        <w:rPr>
+          <w:rFonts w:eastAsia="Arial"/>
+          <w:iCs/>
+          <w:color w:val="000000"/>
+        </w:rPr>
+        <w:t>The Data Controller of this projec</w:t>
+      </w:r>
+      <w:r>
+        <w:rPr>
+          <w:rFonts w:eastAsia="Arial"/>
+          <w:iCs/>
+          <w:color w:val="000000"/>
+        </w:rPr>
+        <w:t>t</w:t>
+      </w:r>
+      <w:r>
+        <w:rPr>
+          <w:rFonts w:eastAsia="Arial"/>
+          <w:iCs/>
+          <w:color w:val="000000"/>
+        </w:rPr>
+        <w:t xml:space="preserve"> is DCU.</w:t>
+      </w:r>
+      <w:r>
+        <w:rPr>
+          <w:rFonts w:eastAsia="Arial"/>
+          <w:iCs/>
+          <w:color w:val="000000"/>
+        </w:rPr>
+        <w:br/>
+      </w:r>
+      <w:r>
+        <w:rPr>
+          <w:rFonts w:eastAsia="Arial"/>
+          <w:iCs/>
+          <w:color w:val="000000"/>
+        </w:rPr>
+        <w:t xml:space="preserve">Data Processors of this project </w:t>
+      </w:r>
+      <w:r>
+        <w:rPr>
+          <w:rFonts w:eastAsia="Arial"/>
+          <w:iCs/>
+          <w:color w:val="000000"/>
+        </w:rPr>
+        <w:t>are the</w:t>
+      </w:r>
+      <w:r>
+        <w:rPr>
+          <w:rFonts w:eastAsia="Arial"/>
+          <w:iCs/>
+          <w:color w:val="000000"/>
+        </w:rPr>
+        <w:t xml:space="preserve"> Principal Investigator, Dr </w:t>
+      </w:r>
+      <w:r>
+        <w:rPr>
+          <w:rFonts w:eastAsia="Arial"/>
+          <w:iCs/>
+          <w:color w:val="000000"/>
+        </w:rPr>
+        <w:t>Jennifer Foster &amp;</w:t>
+      </w:r>
+      <w:r>
+        <w:rPr>
+          <w:rFonts w:eastAsia="Arial"/>
+          <w:iCs/>
+          <w:color w:val="000000"/>
+        </w:rPr>
+        <w:t xml:space="preserve"> undergraduate students, </w:t>
+      </w:r>
+      <w:r>
+        <w:rPr>
+          <w:rFonts w:eastAsia="Arial"/>
+          <w:iCs/>
+          <w:color w:val="000000"/>
+        </w:rPr>
+        <w:t>Ryan McQuillan and Ethan Hall</w:t>
+      </w:r>
+      <w:r>
+        <w:rPr>
+          <w:rFonts w:eastAsia="Arial"/>
+          <w:iCs/>
+          <w:color w:val="000000"/>
+        </w:rPr>
+        <w:t xml:space="preserve">. This project originates from the DCU SoC and participants can contact the DCU Data Protection Officer – Mr. Martin Ward (data.protection@dcu.ie Ph.: 7005118 / 7008257). </w:t>
       </w:r>
     </w:p>
     <w:p>
@@ -19828,47 +19957,14 @@
         </w:pBdr>
         <w:jc w:val="both"/>
         <w:rPr>
-          <w:rFonts w:ascii="Arial" w:eastAsia="Arial" w:hAnsi="Arial" w:cs="Arial"/>
-          <w:i/>
-          <w:color w:val="000000"/>
-        </w:rPr>
-      </w:pPr>
-    </w:p>
-    <w:p>
-      <w:pPr>
-        <w:numPr>
-          <w:ilvl w:val="0"/>
-          <w:numId w:val="3"/>
-        </w:numPr>
-        <w:rPr>
-          <w:rFonts w:ascii="Arial" w:eastAsia="Arial" w:hAnsi="Arial" w:cs="Arial"/>
-          <w:i/>
-        </w:rPr>
-      </w:pPr>
-      <w:r>
-        <w:rPr>
-          <w:rFonts w:ascii="Arial" w:eastAsia="Arial" w:hAnsi="Arial" w:cs="Arial"/>
-          <w:i/>
-        </w:rPr>
-        <w:t>The identity of the Data Controller/Joint Data Controller and Data Processor should be clearly. stated. The Data Controller will always be DCU (where the researcher is a DCU researcher), the PLS should identify this and also the name of the project, team and School/Unit.</w:t>
-      </w:r>
-      <w:r>
-        <w:t xml:space="preserve"> </w:t>
-      </w:r>
-      <w:r>
-        <w:rPr>
-          <w:rFonts w:ascii="Arial" w:eastAsia="Arial" w:hAnsi="Arial" w:cs="Arial"/>
-          <w:i/>
-        </w:rPr>
-        <w:t>A data processor may hold or process personal data but does not exercise responsibility for or control over the personal data, for example, a transcription service, or a software or cloud hosting company. A Data Processor cannot be an employee of the Data Controller.</w:t>
-      </w:r>
-    </w:p>
-    <w:p>
-      <w:pPr>
-        <w:numPr>
-          <w:ilvl w:val="0"/>
-          <w:numId w:val="3"/>
-        </w:numPr>
+          <w:rFonts w:eastAsia="Arial"/>
+          <w:iCs/>
+          <w:color w:val="000000"/>
+        </w:rPr>
+      </w:pPr>
+    </w:p>
+    <w:p>
+      <w:pPr>
         <w:pBdr>
           <w:top w:val="nil"/>
           <w:left w:val="nil"/>
@@ -19878,55 +19974,86 @@
         </w:pBdr>
         <w:jc w:val="both"/>
         <w:rPr>
-          <w:rFonts w:ascii="Arial" w:eastAsia="Arial" w:hAnsi="Arial" w:cs="Arial"/>
-          <w:i/>
-          <w:color w:val="000000"/>
-          <w:highlight w:val="white"/>
-        </w:rPr>
-      </w:pPr>
-      <w:r>
-        <w:rPr>
-          <w:rFonts w:ascii="Arial" w:eastAsia="Arial" w:hAnsi="Arial" w:cs="Arial"/>
-          <w:i/>
-          <w:color w:val="000000"/>
-        </w:rPr>
-        <w:t>The identity of the DCU Data Protection Officer – Mr. Martin Ward (</w:t>
-      </w:r>
-      <w:hyperlink r:id="rId21">
-        <w:r>
-          <w:rPr>
-            <w:rFonts w:ascii="Arial" w:eastAsia="Arial" w:hAnsi="Arial" w:cs="Arial"/>
-            <w:i/>
-            <w:color w:val="0000FF"/>
-            <w:u w:val="single"/>
-          </w:rPr>
-          <w:t>data.protection@dcu.ie</w:t>
-        </w:r>
-      </w:hyperlink>
-      <w:r>
-        <w:rPr>
-          <w:rFonts w:ascii="Arial" w:eastAsia="Arial" w:hAnsi="Arial" w:cs="Arial"/>
-          <w:i/>
-          <w:color w:val="000000"/>
-        </w:rPr>
-        <w:t xml:space="preserve">  </w:t>
-      </w:r>
-      <w:r>
-        <w:rPr>
-          <w:rFonts w:ascii="Arial" w:eastAsia="Arial" w:hAnsi="Arial" w:cs="Arial"/>
-          <w:i/>
-          <w:color w:val="000000"/>
-          <w:highlight w:val="white"/>
-        </w:rPr>
-        <w:t>Ph: 7005118 / 7008257)</w:t>
-      </w:r>
-    </w:p>
-    <w:p>
-      <w:pPr>
-        <w:numPr>
-          <w:ilvl w:val="0"/>
-          <w:numId w:val="3"/>
-        </w:numPr>
+          <w:rFonts w:eastAsia="Arial"/>
+          <w:iCs/>
+          <w:color w:val="000000"/>
+        </w:rPr>
+      </w:pPr>
+      <w:r>
+        <w:rPr>
+          <w:rFonts w:eastAsia="Arial"/>
+          <w:iCs/>
+          <w:color w:val="000000"/>
+        </w:rPr>
+        <w:t xml:space="preserve">Data retrieved from this study is </w:t>
+      </w:r>
+      <w:r>
+        <w:rPr>
+          <w:rFonts w:eastAsia="Arial"/>
+          <w:iCs/>
+          <w:color w:val="000000"/>
+        </w:rPr>
+        <w:t>for the purpose of</w:t>
+      </w:r>
+      <w:r>
+        <w:rPr>
+          <w:rFonts w:eastAsia="Arial"/>
+          <w:iCs/>
+          <w:color w:val="000000"/>
+        </w:rPr>
+        <w:t xml:space="preserve"> gaug</w:t>
+      </w:r>
+      <w:r>
+        <w:rPr>
+          <w:rFonts w:eastAsia="Arial"/>
+          <w:iCs/>
+          <w:color w:val="000000"/>
+        </w:rPr>
+        <w:t>ing</w:t>
+      </w:r>
+      <w:r>
+        <w:rPr>
+          <w:rFonts w:eastAsia="Arial"/>
+          <w:iCs/>
+          <w:color w:val="000000"/>
+        </w:rPr>
+        <w:t xml:space="preserve"> opinions from the target audience's </w:t>
+      </w:r>
+      <w:r>
+        <w:rPr>
+          <w:rFonts w:eastAsia="Arial"/>
+          <w:iCs/>
+          <w:color w:val="000000"/>
+        </w:rPr>
+        <w:t>on the usage of</w:t>
+      </w:r>
+      <w:r>
+        <w:rPr>
+          <w:rFonts w:eastAsia="Arial"/>
+          <w:iCs/>
+          <w:color w:val="000000"/>
+        </w:rPr>
+        <w:t xml:space="preserve"> </w:t>
+      </w:r>
+      <w:r>
+        <w:rPr>
+          <w:rFonts w:eastAsia="Arial"/>
+          <w:iCs/>
+          <w:color w:val="000000"/>
+        </w:rPr>
+        <w:t>Infer-Re</w:t>
+      </w:r>
+      <w:r>
+        <w:rPr>
+          <w:rFonts w:eastAsia="Arial"/>
+          <w:iCs/>
+          <w:color w:val="000000"/>
+        </w:rPr>
+        <w:t>ad, after the study, we will evaluate UX &amp; note any bugs from the study to improve Infer-Read.</w:t>
+      </w:r>
+    </w:p>
+    <w:p>
+      <w:pPr>
         <w:pBdr>
           <w:top w:val="nil"/>
           <w:left w:val="nil"/>
@@ -19936,28 +20063,71 @@
         </w:pBdr>
         <w:jc w:val="both"/>
         <w:rPr>
-          <w:rFonts w:ascii="Arial" w:eastAsia="Arial" w:hAnsi="Arial" w:cs="Arial"/>
-          <w:i/>
-          <w:color w:val="000000"/>
-          <w:highlight w:val="white"/>
-        </w:rPr>
-      </w:pPr>
-      <w:r>
-        <w:rPr>
-          <w:rFonts w:ascii="Arial" w:eastAsia="Arial" w:hAnsi="Arial" w:cs="Arial"/>
-          <w:i/>
-          <w:color w:val="000000"/>
-          <w:highlight w:val="white"/>
-        </w:rPr>
-        <w:t>The purpose of the data processing i.e. the reasons why the data is being requested and the purpose to which it will be applied.</w:t>
-      </w:r>
-    </w:p>
-    <w:p>
-      <w:pPr>
-        <w:numPr>
-          <w:ilvl w:val="0"/>
-          <w:numId w:val="3"/>
-        </w:numPr>
+          <w:rFonts w:eastAsia="Arial"/>
+          <w:iCs/>
+          <w:color w:val="000000"/>
+        </w:rPr>
+      </w:pPr>
+      <w:r>
+        <w:rPr>
+          <w:rFonts w:eastAsia="Arial"/>
+          <w:iCs/>
+          <w:color w:val="000000"/>
+        </w:rPr>
+        <w:t xml:space="preserve">Participants will be asked to fill out an anonymous survey which they can withdraw from it at any time. The data processed will not be shared or transferred to any third-parties or external parties. The data retention period will last until the publication of graded results of </w:t>
+      </w:r>
+      <w:r>
+        <w:rPr>
+          <w:rFonts w:eastAsia="Arial"/>
+          <w:iCs/>
+          <w:color w:val="000000"/>
+        </w:rPr>
+        <w:t>Infer-Read</w:t>
+      </w:r>
+      <w:r>
+        <w:rPr>
+          <w:rFonts w:eastAsia="Arial"/>
+          <w:iCs/>
+          <w:color w:val="000000"/>
+        </w:rPr>
+        <w:t xml:space="preserve"> on the </w:t>
+      </w:r>
+      <w:r>
+        <w:rPr>
+          <w:rFonts w:eastAsia="Arial"/>
+          <w:iCs/>
+          <w:color w:val="000000"/>
+        </w:rPr>
+        <w:t>7</w:t>
+      </w:r>
+      <w:r>
+        <w:rPr>
+          <w:rFonts w:eastAsia="Arial"/>
+          <w:iCs/>
+          <w:color w:val="000000"/>
+          <w:vertAlign w:val="superscript"/>
+        </w:rPr>
+        <w:t>th</w:t>
+      </w:r>
+      <w:r>
+        <w:rPr>
+          <w:rFonts w:eastAsia="Arial"/>
+          <w:iCs/>
+          <w:color w:val="000000"/>
+        </w:rPr>
+        <w:t xml:space="preserve"> of June 2023</w:t>
+      </w:r>
+      <w:r>
+        <w:rPr>
+          <w:rFonts w:eastAsia="Arial"/>
+          <w:iCs/>
+          <w:color w:val="000000"/>
+        </w:rPr>
+        <w:t>.</w:t>
+      </w:r>
+    </w:p>
+    <w:p>
+      <w:pPr>
         <w:pBdr>
           <w:top w:val="nil"/>
           <w:left w:val="nil"/>
@@ -19967,26 +20137,14 @@
         </w:pBdr>
         <w:jc w:val="both"/>
         <w:rPr>
-          <w:rFonts w:ascii="Arial" w:eastAsia="Arial" w:hAnsi="Arial" w:cs="Arial"/>
-          <w:i/>
-          <w:color w:val="000000"/>
-        </w:rPr>
-      </w:pPr>
-      <w:r>
-        <w:rPr>
-          <w:rFonts w:ascii="Arial" w:eastAsia="Arial" w:hAnsi="Arial" w:cs="Arial"/>
-          <w:i/>
-          <w:color w:val="000000"/>
-        </w:rPr>
-        <w:t>The reason(s) for which the data will be processed or held</w:t>
-      </w:r>
-    </w:p>
-    <w:p>
-      <w:pPr>
-        <w:numPr>
-          <w:ilvl w:val="0"/>
-          <w:numId w:val="3"/>
-        </w:numPr>
+          <w:rFonts w:eastAsia="Arial"/>
+          <w:iCs/>
+          <w:color w:val="000000"/>
+        </w:rPr>
+      </w:pPr>
+    </w:p>
+    <w:p>
+      <w:pPr>
         <w:pBdr>
           <w:top w:val="nil"/>
           <w:left w:val="nil"/>
@@ -19996,26 +20154,22 @@
         </w:pBdr>
         <w:jc w:val="both"/>
         <w:rPr>
-          <w:rFonts w:ascii="Arial" w:eastAsia="Arial" w:hAnsi="Arial" w:cs="Arial"/>
-          <w:i/>
-          <w:color w:val="000000"/>
-        </w:rPr>
-      </w:pPr>
-      <w:r>
-        <w:rPr>
-          <w:rFonts w:ascii="Arial" w:eastAsia="Arial" w:hAnsi="Arial" w:cs="Arial"/>
-          <w:i/>
-          <w:color w:val="000000"/>
-        </w:rPr>
-        <w:t>The categories or types of personal data to be processed</w:t>
-      </w:r>
-    </w:p>
-    <w:p>
-      <w:pPr>
-        <w:numPr>
-          <w:ilvl w:val="0"/>
-          <w:numId w:val="3"/>
-        </w:numPr>
+          <w:rFonts w:eastAsia="Arial"/>
+          <w:iCs/>
+          <w:color w:val="000000"/>
+        </w:rPr>
+      </w:pPr>
+      <w:r>
+        <w:rPr>
+          <w:rFonts w:eastAsia="Arial"/>
+          <w:iCs/>
+          <w:color w:val="000000"/>
+        </w:rPr>
+        <w:t xml:space="preserve">Participants retain the right to lodge a complaint with the Irish Data Protection Commission. Participants have the right to access their data or to have their data discarded from processing at any time. Participants have the right to withdraw from the study at any time. </w:t>
+      </w:r>
+    </w:p>
+    <w:p>
+      <w:pPr>
         <w:pBdr>
           <w:top w:val="nil"/>
           <w:left w:val="nil"/>
@@ -20025,26 +20179,14 @@
         </w:pBdr>
         <w:jc w:val="both"/>
         <w:rPr>
-          <w:rFonts w:ascii="Arial" w:eastAsia="Arial" w:hAnsi="Arial" w:cs="Arial"/>
-          <w:i/>
-          <w:color w:val="000000"/>
-        </w:rPr>
-      </w:pPr>
-      <w:r>
-        <w:rPr>
-          <w:rFonts w:ascii="Arial" w:eastAsia="Arial" w:hAnsi="Arial" w:cs="Arial"/>
-          <w:i/>
-          <w:color w:val="000000"/>
-        </w:rPr>
-        <w:t>The details of any third parties (i.e. data processors) with whom the data will be shared or transferred, and the reasons for sharing</w:t>
-      </w:r>
-    </w:p>
-    <w:p>
-      <w:pPr>
-        <w:numPr>
-          <w:ilvl w:val="0"/>
-          <w:numId w:val="3"/>
-        </w:numPr>
+          <w:rFonts w:eastAsia="Arial"/>
+          <w:iCs/>
+          <w:color w:val="000000"/>
+        </w:rPr>
+      </w:pPr>
+    </w:p>
+    <w:p>
+      <w:pPr>
         <w:pBdr>
           <w:top w:val="nil"/>
           <w:left w:val="nil"/>
@@ -20054,847 +20196,22 @@
         </w:pBdr>
         <w:jc w:val="both"/>
         <w:rPr>
-          <w:rFonts w:ascii="Arial" w:eastAsia="Arial" w:hAnsi="Arial" w:cs="Arial"/>
-          <w:i/>
-          <w:color w:val="000000"/>
-        </w:rPr>
-      </w:pPr>
-      <w:r>
-        <w:rPr>
-          <w:rFonts w:ascii="Arial" w:eastAsia="Arial" w:hAnsi="Arial" w:cs="Arial"/>
-          <w:i/>
-          <w:color w:val="000000"/>
-        </w:rPr>
-        <w:t>The details of any external (i.e. non-DCU) parties with whom the data will be shared or transferred, and the reasons for sharing</w:t>
-      </w:r>
-    </w:p>
-    <w:p>
-      <w:pPr>
-        <w:numPr>
-          <w:ilvl w:val="0"/>
-          <w:numId w:val="3"/>
-        </w:numPr>
-        <w:pBdr>
-          <w:top w:val="nil"/>
-          <w:left w:val="nil"/>
-          <w:bottom w:val="nil"/>
-          <w:right w:val="nil"/>
-          <w:between w:val="nil"/>
-        </w:pBdr>
-        <w:jc w:val="both"/>
-        <w:rPr>
-          <w:rFonts w:ascii="Arial" w:eastAsia="Arial" w:hAnsi="Arial" w:cs="Arial"/>
-          <w:i/>
-          <w:color w:val="000000"/>
-        </w:rPr>
-      </w:pPr>
-      <w:r>
-        <w:rPr>
-          <w:rFonts w:ascii="Arial" w:eastAsia="Arial" w:hAnsi="Arial" w:cs="Arial"/>
-          <w:i/>
-          <w:color w:val="000000"/>
-        </w:rPr>
-        <w:t>Where relevant, details of any intention to transfer the data to other countries, especially if outside of the EEA (European Economic Area), and the basis for such transfers</w:t>
-      </w:r>
-    </w:p>
-    <w:p>
-      <w:pPr>
-        <w:numPr>
-          <w:ilvl w:val="0"/>
-          <w:numId w:val="3"/>
-        </w:numPr>
-        <w:pBdr>
-          <w:top w:val="nil"/>
-          <w:left w:val="nil"/>
-          <w:bottom w:val="nil"/>
-          <w:right w:val="nil"/>
-          <w:between w:val="nil"/>
-        </w:pBdr>
-        <w:jc w:val="both"/>
-        <w:rPr>
-          <w:rFonts w:ascii="Arial" w:eastAsia="Arial" w:hAnsi="Arial" w:cs="Arial"/>
-          <w:i/>
-          <w:color w:val="000000"/>
-        </w:rPr>
-      </w:pPr>
-      <w:r>
-        <w:rPr>
-          <w:rFonts w:ascii="Arial" w:eastAsia="Arial" w:hAnsi="Arial" w:cs="Arial"/>
-          <w:i/>
-          <w:color w:val="000000"/>
-        </w:rPr>
-        <w:t>The retention period, or the criteria used to determine retention periods</w:t>
-      </w:r>
-    </w:p>
-    <w:p>
-      <w:pPr>
-        <w:numPr>
-          <w:ilvl w:val="0"/>
-          <w:numId w:val="3"/>
-        </w:numPr>
-        <w:pBdr>
-          <w:top w:val="nil"/>
-          <w:left w:val="nil"/>
-          <w:bottom w:val="nil"/>
-          <w:right w:val="nil"/>
-          <w:between w:val="nil"/>
-        </w:pBdr>
-        <w:jc w:val="both"/>
-        <w:rPr>
-          <w:rFonts w:ascii="Arial" w:eastAsia="Arial" w:hAnsi="Arial" w:cs="Arial"/>
-          <w:i/>
-          <w:color w:val="000000"/>
-        </w:rPr>
-      </w:pPr>
-      <w:r>
-        <w:rPr>
-          <w:rFonts w:ascii="Arial" w:eastAsia="Arial" w:hAnsi="Arial" w:cs="Arial"/>
-          <w:i/>
-          <w:color w:val="000000"/>
-        </w:rPr>
-        <w:t xml:space="preserve">The right of the individual to lodge a complaint with the </w:t>
-      </w:r>
-      <w:hyperlink r:id="rId22">
-        <w:r>
-          <w:rPr>
-            <w:rFonts w:ascii="Arial" w:eastAsia="Arial" w:hAnsi="Arial" w:cs="Arial"/>
-            <w:i/>
-            <w:color w:val="0000FF"/>
-            <w:u w:val="single"/>
-          </w:rPr>
-          <w:t>Irish Data Protection Commission</w:t>
-        </w:r>
-      </w:hyperlink>
-    </w:p>
-    <w:p>
-      <w:pPr>
-        <w:numPr>
-          <w:ilvl w:val="0"/>
-          <w:numId w:val="3"/>
-        </w:numPr>
-        <w:rPr>
-          <w:rFonts w:ascii="Arial" w:eastAsia="Arial" w:hAnsi="Arial" w:cs="Arial"/>
-          <w:i/>
-        </w:rPr>
-      </w:pPr>
-      <w:r>
-        <w:rPr>
-          <w:rFonts w:ascii="Arial" w:eastAsia="Arial" w:hAnsi="Arial" w:cs="Arial"/>
-          <w:i/>
-        </w:rPr>
-        <w:t>Information on the rights of the data subject - Individuals’ have the right to access their own personal data and PLS should inform them how to do this and who to contact (DCU Data Protection Unit).</w:t>
-      </w:r>
-    </w:p>
-    <w:p>
-      <w:pPr>
-        <w:numPr>
-          <w:ilvl w:val="0"/>
-          <w:numId w:val="3"/>
-        </w:numPr>
-        <w:pBdr>
-          <w:top w:val="nil"/>
-          <w:left w:val="nil"/>
-          <w:bottom w:val="nil"/>
-          <w:right w:val="nil"/>
-          <w:between w:val="nil"/>
-        </w:pBdr>
-        <w:jc w:val="both"/>
-        <w:rPr>
-          <w:rFonts w:ascii="Arial" w:eastAsia="Arial" w:hAnsi="Arial" w:cs="Arial"/>
-          <w:i/>
-          <w:color w:val="000000"/>
-        </w:rPr>
-      </w:pPr>
-      <w:r>
-        <w:rPr>
-          <w:rFonts w:ascii="Arial" w:eastAsia="Arial" w:hAnsi="Arial" w:cs="Arial"/>
-          <w:i/>
-          <w:color w:val="000000"/>
-        </w:rPr>
-        <w:t>Information on their rights to withdraw consent and who to contact to withdraw consent. In some cases it may be possible for participants to withdraw their consent to the use of their data</w:t>
-      </w:r>
-    </w:p>
-    <w:p>
-      <w:pPr>
-        <w:numPr>
-          <w:ilvl w:val="0"/>
-          <w:numId w:val="3"/>
-        </w:numPr>
-        <w:pBdr>
-          <w:top w:val="nil"/>
-          <w:left w:val="nil"/>
-          <w:bottom w:val="nil"/>
-          <w:right w:val="nil"/>
-          <w:between w:val="nil"/>
-        </w:pBdr>
-        <w:jc w:val="both"/>
-        <w:rPr>
-          <w:rFonts w:ascii="Arial" w:eastAsia="Arial" w:hAnsi="Arial" w:cs="Arial"/>
-          <w:i/>
-          <w:color w:val="000000"/>
-        </w:rPr>
-      </w:pPr>
-      <w:r>
-        <w:rPr>
-          <w:rFonts w:ascii="Arial" w:eastAsia="Arial" w:hAnsi="Arial" w:cs="Arial"/>
-          <w:i/>
-          <w:color w:val="000000"/>
-        </w:rPr>
-        <w:t xml:space="preserve">If it is intended that the data be used for future studies, you must specify the general parameters of the future further </w:t>
-      </w:r>
-      <w:r>
-        <w:rPr>
-          <w:rFonts w:ascii="Arial" w:eastAsia="Arial" w:hAnsi="Arial" w:cs="Arial"/>
-          <w:i/>
-        </w:rPr>
-        <w:t>project</w:t>
-      </w:r>
-      <w:r>
-        <w:rPr>
-          <w:rFonts w:ascii="Arial" w:eastAsia="Arial" w:hAnsi="Arial" w:cs="Arial"/>
-          <w:i/>
-          <w:color w:val="000000"/>
-        </w:rPr>
-        <w:t xml:space="preserve"> uses to which the participant’s project data may be put.</w:t>
-      </w:r>
-    </w:p>
-    <w:p>
-      <w:pPr>
-        <w:numPr>
-          <w:ilvl w:val="0"/>
-          <w:numId w:val="3"/>
-        </w:numPr>
-        <w:pBdr>
-          <w:top w:val="nil"/>
-          <w:left w:val="nil"/>
-          <w:bottom w:val="nil"/>
-          <w:right w:val="nil"/>
-          <w:between w:val="nil"/>
-        </w:pBdr>
-        <w:jc w:val="both"/>
-        <w:rPr>
-          <w:rFonts w:ascii="Arial" w:eastAsia="Arial" w:hAnsi="Arial" w:cs="Arial"/>
-          <w:i/>
-          <w:color w:val="000000"/>
-        </w:rPr>
-      </w:pPr>
-      <w:r>
-        <w:rPr>
-          <w:rFonts w:ascii="Arial" w:eastAsia="Arial" w:hAnsi="Arial" w:cs="Arial"/>
-          <w:i/>
-          <w:color w:val="000000"/>
-        </w:rPr>
-        <w:t>In cases where personal data will later be anonymized (e.g. for statistical or aggregated data), it is best practice to describe this, so that the participant is fully informed.</w:t>
-      </w:r>
-    </w:p>
-    <w:p>
-      <w:pPr>
-        <w:pBdr>
-          <w:top w:val="nil"/>
-          <w:left w:val="nil"/>
-          <w:bottom w:val="nil"/>
-          <w:right w:val="nil"/>
-          <w:between w:val="nil"/>
-        </w:pBdr>
-        <w:jc w:val="both"/>
-        <w:rPr>
-          <w:rFonts w:ascii="Arial" w:eastAsia="Arial" w:hAnsi="Arial" w:cs="Arial"/>
-          <w:b/>
-          <w:i/>
+          <w:rFonts w:eastAsia="Arial"/>
+          <w:b/>
+          <w:iCs/>
           <w:color w:val="000000"/>
           <w:sz w:val="16"/>
           <w:szCs w:val="16"/>
         </w:rPr>
       </w:pPr>
-    </w:p>
-    <w:p>
-      <w:pPr>
-        <w:pBdr>
-          <w:top w:val="nil"/>
-          <w:left w:val="nil"/>
-          <w:bottom w:val="nil"/>
-          <w:right w:val="nil"/>
-          <w:between w:val="nil"/>
-        </w:pBdr>
-        <w:ind w:left="360" w:hanging="360"/>
-        <w:jc w:val="both"/>
-        <w:rPr>
-          <w:rFonts w:ascii="Arial" w:eastAsia="Arial" w:hAnsi="Arial" w:cs="Arial"/>
-          <w:b/>
-          <w:color w:val="000000"/>
-        </w:rPr>
-      </w:pPr>
-      <w:r>
-        <w:rPr>
-          <w:rFonts w:ascii="Arial" w:eastAsia="Arial" w:hAnsi="Arial" w:cs="Arial"/>
-          <w:b/>
-          <w:color w:val="000000"/>
-        </w:rPr>
-        <w:t>Advice as to whether or not data is to be destroyed after a minimum period</w:t>
-      </w:r>
-    </w:p>
-    <w:p>
-      <w:pPr>
-        <w:pBdr>
-          <w:top w:val="nil"/>
-          <w:left w:val="nil"/>
-          <w:bottom w:val="nil"/>
-          <w:right w:val="nil"/>
-          <w:between w:val="nil"/>
-        </w:pBdr>
-        <w:ind w:left="360" w:hanging="360"/>
-        <w:jc w:val="both"/>
-        <w:rPr>
-          <w:rFonts w:ascii="Arial" w:eastAsia="Arial" w:hAnsi="Arial" w:cs="Arial"/>
-          <w:b/>
-          <w:color w:val="000000"/>
-        </w:rPr>
-      </w:pPr>
-      <w:r>
-        <w:rPr>
-          <w:rFonts w:ascii="Arial" w:eastAsia="Arial" w:hAnsi="Arial" w:cs="Arial"/>
-          <w:i/>
-          <w:color w:val="000000"/>
-        </w:rPr>
-        <w:t>Define when data will be destroyed after the end of the project</w:t>
-      </w:r>
-    </w:p>
-    <w:p>
-      <w:pPr>
-        <w:pBdr>
-          <w:top w:val="nil"/>
-          <w:left w:val="nil"/>
-          <w:bottom w:val="nil"/>
-          <w:right w:val="nil"/>
-          <w:between w:val="nil"/>
-        </w:pBdr>
-        <w:ind w:left="360" w:hanging="360"/>
-        <w:jc w:val="both"/>
-        <w:rPr>
-          <w:rFonts w:ascii="Arial" w:eastAsia="Arial" w:hAnsi="Arial" w:cs="Arial"/>
-          <w:b/>
-          <w:color w:val="000000"/>
-        </w:rPr>
-      </w:pPr>
-    </w:p>
-    <w:p>
-      <w:pPr>
-        <w:pBdr>
-          <w:top w:val="nil"/>
-          <w:left w:val="nil"/>
-          <w:bottom w:val="nil"/>
-          <w:right w:val="nil"/>
-          <w:between w:val="nil"/>
-        </w:pBdr>
-        <w:ind w:left="360" w:hanging="360"/>
-        <w:jc w:val="both"/>
-        <w:rPr>
-          <w:rFonts w:ascii="Arial" w:eastAsia="Arial" w:hAnsi="Arial" w:cs="Arial"/>
-          <w:b/>
-          <w:color w:val="000000"/>
-        </w:rPr>
-      </w:pPr>
-      <w:r>
-        <w:rPr>
-          <w:rFonts w:ascii="Arial" w:eastAsia="Arial" w:hAnsi="Arial" w:cs="Arial"/>
-          <w:b/>
-          <w:color w:val="000000"/>
-        </w:rPr>
-        <w:t>Details of what participant involvement in the Study will require</w:t>
-      </w:r>
-    </w:p>
-    <w:p>
-      <w:pPr>
-        <w:pBdr>
-          <w:top w:val="nil"/>
-          <w:left w:val="nil"/>
-          <w:bottom w:val="nil"/>
-          <w:right w:val="nil"/>
-          <w:between w:val="nil"/>
-        </w:pBdr>
-        <w:jc w:val="both"/>
-        <w:rPr>
-          <w:rFonts w:ascii="Arial" w:eastAsia="Arial" w:hAnsi="Arial" w:cs="Arial"/>
-          <w:i/>
-          <w:color w:val="000000"/>
-        </w:rPr>
-      </w:pPr>
-      <w:r>
-        <w:rPr>
-          <w:rFonts w:ascii="Arial" w:eastAsia="Arial" w:hAnsi="Arial" w:cs="Arial"/>
-          <w:i/>
-          <w:color w:val="000000"/>
-        </w:rPr>
-        <w:t>E.g., involvement in interviews; completion of questionnaire; audio/video-taping of events, and the estimated time commitment for the activities</w:t>
-      </w:r>
-    </w:p>
-    <w:p>
-      <w:pPr>
-        <w:pBdr>
-          <w:top w:val="nil"/>
-          <w:left w:val="nil"/>
-          <w:bottom w:val="nil"/>
-          <w:right w:val="nil"/>
-          <w:between w:val="nil"/>
-        </w:pBdr>
-        <w:ind w:left="357"/>
-        <w:jc w:val="both"/>
-        <w:rPr>
-          <w:rFonts w:ascii="Arial" w:eastAsia="Arial" w:hAnsi="Arial" w:cs="Arial"/>
-          <w:color w:val="000000"/>
-          <w:sz w:val="16"/>
-          <w:szCs w:val="16"/>
-          <w:u w:val="single"/>
-        </w:rPr>
-      </w:pPr>
-    </w:p>
-    <w:p>
-      <w:pPr>
-        <w:pBdr>
-          <w:top w:val="nil"/>
-          <w:left w:val="nil"/>
-          <w:bottom w:val="nil"/>
-          <w:right w:val="nil"/>
-          <w:between w:val="nil"/>
-        </w:pBdr>
-        <w:jc w:val="both"/>
-        <w:rPr>
-          <w:rFonts w:ascii="Arial" w:eastAsia="Arial" w:hAnsi="Arial" w:cs="Arial"/>
-          <w:b/>
-          <w:color w:val="000000"/>
-        </w:rPr>
-      </w:pPr>
-      <w:r>
-        <w:rPr>
-          <w:rFonts w:ascii="Arial" w:eastAsia="Arial" w:hAnsi="Arial" w:cs="Arial"/>
-          <w:b/>
-          <w:color w:val="000000"/>
-        </w:rPr>
-        <w:t>Potential risks to participants from involvement in the Study (if greater than that encountered in everyday life)</w:t>
-      </w:r>
-    </w:p>
-    <w:p>
-      <w:pPr>
-        <w:pBdr>
-          <w:top w:val="nil"/>
-          <w:left w:val="nil"/>
-          <w:bottom w:val="nil"/>
-          <w:right w:val="nil"/>
-          <w:between w:val="nil"/>
-        </w:pBdr>
-        <w:ind w:left="357" w:hanging="357"/>
-        <w:jc w:val="both"/>
-        <w:rPr>
-          <w:rFonts w:ascii="Arial" w:eastAsia="Arial" w:hAnsi="Arial" w:cs="Arial"/>
-          <w:b/>
-          <w:color w:val="000000"/>
-          <w:sz w:val="16"/>
-          <w:szCs w:val="16"/>
-        </w:rPr>
-      </w:pPr>
-    </w:p>
-    <w:p>
-      <w:pPr>
-        <w:pBdr>
-          <w:top w:val="nil"/>
-          <w:left w:val="nil"/>
-          <w:bottom w:val="nil"/>
-          <w:right w:val="nil"/>
-          <w:between w:val="nil"/>
-        </w:pBdr>
-        <w:jc w:val="both"/>
-        <w:rPr>
-          <w:rFonts w:ascii="Arial" w:eastAsia="Arial" w:hAnsi="Arial" w:cs="Arial"/>
-          <w:b/>
-          <w:color w:val="000000"/>
-        </w:rPr>
-      </w:pPr>
-      <w:r>
-        <w:rPr>
-          <w:rFonts w:ascii="Arial" w:eastAsia="Arial" w:hAnsi="Arial" w:cs="Arial"/>
-          <w:b/>
-          <w:color w:val="000000"/>
-        </w:rPr>
-        <w:t>Any benefits (direct or indirect) to participants from involvement in the Study</w:t>
-      </w:r>
-    </w:p>
-    <w:p>
-      <w:pPr>
-        <w:pBdr>
-          <w:top w:val="nil"/>
-          <w:left w:val="nil"/>
-          <w:bottom w:val="nil"/>
-          <w:right w:val="nil"/>
-          <w:between w:val="nil"/>
-        </w:pBdr>
-        <w:ind w:left="357" w:hanging="357"/>
-        <w:jc w:val="both"/>
-        <w:rPr>
-          <w:rFonts w:ascii="Arial" w:eastAsia="Arial" w:hAnsi="Arial" w:cs="Arial"/>
-          <w:b/>
-          <w:color w:val="000000"/>
-          <w:sz w:val="16"/>
-          <w:szCs w:val="16"/>
-          <w:u w:val="single"/>
-        </w:rPr>
-      </w:pPr>
-    </w:p>
-    <w:p>
-      <w:pPr>
-        <w:pBdr>
-          <w:top w:val="nil"/>
-          <w:left w:val="nil"/>
-          <w:bottom w:val="nil"/>
-          <w:right w:val="nil"/>
-          <w:between w:val="nil"/>
-        </w:pBdr>
-        <w:spacing w:before="120"/>
-        <w:jc w:val="both"/>
-        <w:rPr>
-          <w:rFonts w:ascii="Arial" w:eastAsia="Arial" w:hAnsi="Arial" w:cs="Arial"/>
-          <w:b/>
-          <w:color w:val="000000"/>
-        </w:rPr>
-      </w:pPr>
-      <w:r>
-        <w:rPr>
-          <w:rFonts w:ascii="Arial" w:eastAsia="Arial" w:hAnsi="Arial" w:cs="Arial"/>
-          <w:b/>
-          <w:color w:val="000000"/>
-        </w:rPr>
-        <w:t xml:space="preserve">Advice as to arrangements to be made to protect confidentiality of data, including that confidentiality of information provided is subject to legal limitations </w:t>
-      </w:r>
-    </w:p>
-    <w:p>
-      <w:pPr>
-        <w:pBdr>
-          <w:top w:val="nil"/>
-          <w:left w:val="nil"/>
-          <w:bottom w:val="nil"/>
-          <w:right w:val="nil"/>
-          <w:between w:val="nil"/>
-        </w:pBdr>
-        <w:rPr>
-          <w:rFonts w:ascii="Arial" w:eastAsia="Arial" w:hAnsi="Arial" w:cs="Arial"/>
-          <w:i/>
-          <w:color w:val="000000"/>
-        </w:rPr>
-      </w:pPr>
-      <w:r>
-        <w:rPr>
-          <w:rFonts w:ascii="Arial" w:eastAsia="Arial" w:hAnsi="Arial" w:cs="Arial"/>
-          <w:i/>
-          <w:color w:val="000000"/>
-        </w:rPr>
-        <w:t>Participants need to be made aware that confidentiality</w:t>
-      </w:r>
-      <w:r>
-        <w:rPr>
-          <w:rFonts w:ascii="Arial" w:eastAsia="Arial" w:hAnsi="Arial" w:cs="Arial"/>
-          <w:color w:val="000000"/>
-        </w:rPr>
-        <w:t xml:space="preserve"> </w:t>
-      </w:r>
-      <w:r>
-        <w:rPr>
-          <w:rFonts w:ascii="Arial" w:eastAsia="Arial" w:hAnsi="Arial" w:cs="Arial"/>
-          <w:i/>
-          <w:color w:val="000000"/>
-        </w:rPr>
-        <w:t>of information provided cannot always be guaranteed by researchers – please include the following statement:</w:t>
-      </w:r>
-    </w:p>
-    <w:p>
-      <w:pPr>
-        <w:pBdr>
-          <w:top w:val="nil"/>
-          <w:left w:val="nil"/>
-          <w:bottom w:val="nil"/>
-          <w:right w:val="nil"/>
-          <w:between w:val="nil"/>
-        </w:pBdr>
-        <w:rPr>
-          <w:rFonts w:ascii="Arial" w:eastAsia="Arial" w:hAnsi="Arial" w:cs="Arial"/>
-          <w:i/>
-          <w:color w:val="000000"/>
-        </w:rPr>
-      </w:pPr>
-      <w:r>
-        <w:rPr>
-          <w:rFonts w:ascii="Arial" w:eastAsia="Arial" w:hAnsi="Arial" w:cs="Arial"/>
-          <w:i/>
-          <w:color w:val="000000"/>
-        </w:rPr>
-        <w:lastRenderedPageBreak/>
-        <w:t xml:space="preserve">“Confidentiality of information can only be protected within the limitations of the law - i.e., it is possible for data to be subject to subpoena, freedom of information claim or mandated reporting by some professions”. </w:t>
-      </w:r>
-    </w:p>
-    <w:p>
-      <w:pPr>
-        <w:pBdr>
-          <w:top w:val="nil"/>
-          <w:left w:val="nil"/>
-          <w:bottom w:val="nil"/>
-          <w:right w:val="nil"/>
-          <w:between w:val="nil"/>
-        </w:pBdr>
-        <w:rPr>
-          <w:color w:val="000000"/>
-        </w:rPr>
-      </w:pPr>
-      <w:r>
-        <w:rPr>
-          <w:rFonts w:ascii="Arial" w:eastAsia="Arial" w:hAnsi="Arial" w:cs="Arial"/>
-          <w:i/>
-          <w:color w:val="000000"/>
-        </w:rPr>
-        <w:t xml:space="preserve">Depending on the </w:t>
-      </w:r>
-      <w:r>
-        <w:rPr>
-          <w:rFonts w:ascii="Arial" w:eastAsia="Arial" w:hAnsi="Arial" w:cs="Arial"/>
-          <w:i/>
-        </w:rPr>
-        <w:t>project</w:t>
-      </w:r>
-      <w:r>
-        <w:rPr>
-          <w:rFonts w:ascii="Arial" w:eastAsia="Arial" w:hAnsi="Arial" w:cs="Arial"/>
-          <w:i/>
-          <w:color w:val="000000"/>
-        </w:rPr>
-        <w:t xml:space="preserve"> proposal and academic discipline, you may need to state additional specific limitations.</w:t>
-      </w:r>
-    </w:p>
-    <w:p>
-      <w:pPr>
-        <w:pBdr>
-          <w:top w:val="nil"/>
-          <w:left w:val="nil"/>
-          <w:bottom w:val="nil"/>
-          <w:right w:val="nil"/>
-          <w:between w:val="nil"/>
-        </w:pBdr>
-        <w:jc w:val="both"/>
-        <w:rPr>
-          <w:rFonts w:ascii="Arial" w:eastAsia="Arial" w:hAnsi="Arial" w:cs="Arial"/>
-          <w:b/>
-          <w:color w:val="000000"/>
-          <w:sz w:val="16"/>
-          <w:szCs w:val="16"/>
-        </w:rPr>
-      </w:pPr>
-    </w:p>
-    <w:p>
-      <w:pPr>
-        <w:pBdr>
-          <w:top w:val="nil"/>
-          <w:left w:val="nil"/>
-          <w:bottom w:val="nil"/>
-          <w:right w:val="nil"/>
-          <w:between w:val="nil"/>
-        </w:pBdr>
-        <w:ind w:left="360" w:hanging="360"/>
-        <w:jc w:val="both"/>
-        <w:rPr>
-          <w:rFonts w:ascii="Arial" w:eastAsia="Arial" w:hAnsi="Arial" w:cs="Arial"/>
-          <w:b/>
-          <w:color w:val="000000"/>
-        </w:rPr>
-      </w:pPr>
-      <w:r>
-        <w:rPr>
-          <w:rFonts w:ascii="Arial" w:eastAsia="Arial" w:hAnsi="Arial" w:cs="Arial"/>
-          <w:b/>
-          <w:color w:val="000000"/>
-        </w:rPr>
-        <w:t>Statement that involvement in the Study is voluntary</w:t>
-      </w:r>
-    </w:p>
-    <w:p>
-      <w:pPr>
-        <w:pBdr>
-          <w:top w:val="nil"/>
-          <w:left w:val="nil"/>
-          <w:bottom w:val="nil"/>
-          <w:right w:val="nil"/>
-          <w:between w:val="nil"/>
-        </w:pBdr>
-        <w:jc w:val="both"/>
-        <w:rPr>
-          <w:rFonts w:ascii="Arial" w:eastAsia="Arial" w:hAnsi="Arial" w:cs="Arial"/>
-          <w:i/>
-          <w:color w:val="000000"/>
-        </w:rPr>
-      </w:pPr>
-      <w:r>
-        <w:rPr>
-          <w:rFonts w:ascii="Arial" w:eastAsia="Arial" w:hAnsi="Arial" w:cs="Arial"/>
-          <w:i/>
-          <w:color w:val="000000"/>
-        </w:rPr>
-        <w:t>State that participants may withdraw from the Study at any point. You should explain to the participant that their participation in the project will end, at the point they withdraw, and refer back to the data protection/privacy notice as to what will happen regarding their data. For example, withdrawing consent may mean that no future data collection will take place but previously collected data will still be processed etc.</w:t>
-      </w:r>
-    </w:p>
-    <w:p>
-      <w:pPr>
-        <w:pBdr>
-          <w:top w:val="nil"/>
-          <w:left w:val="nil"/>
-          <w:bottom w:val="nil"/>
-          <w:right w:val="nil"/>
-          <w:between w:val="nil"/>
-        </w:pBdr>
-        <w:ind w:left="360" w:hanging="360"/>
-        <w:jc w:val="both"/>
-        <w:rPr>
-          <w:rFonts w:ascii="Arial" w:eastAsia="Arial" w:hAnsi="Arial" w:cs="Arial"/>
-          <w:i/>
-          <w:color w:val="000000"/>
-        </w:rPr>
-      </w:pPr>
-    </w:p>
-    <w:p>
-      <w:pPr>
-        <w:pBdr>
-          <w:top w:val="nil"/>
-          <w:left w:val="nil"/>
-          <w:bottom w:val="nil"/>
-          <w:right w:val="nil"/>
-          <w:between w:val="nil"/>
-        </w:pBdr>
-        <w:ind w:left="357" w:hanging="357"/>
-        <w:jc w:val="both"/>
-        <w:rPr>
-          <w:rFonts w:ascii="Arial" w:eastAsia="Arial" w:hAnsi="Arial" w:cs="Arial"/>
-          <w:color w:val="000000"/>
-          <w:sz w:val="16"/>
-          <w:szCs w:val="16"/>
-        </w:rPr>
-      </w:pPr>
-    </w:p>
-    <w:p>
-      <w:pPr>
-        <w:pBdr>
-          <w:top w:val="nil"/>
-          <w:left w:val="nil"/>
-          <w:bottom w:val="nil"/>
-          <w:right w:val="nil"/>
-          <w:between w:val="nil"/>
-        </w:pBdr>
-        <w:ind w:left="360" w:hanging="360"/>
-        <w:jc w:val="both"/>
-        <w:rPr>
-          <w:rFonts w:ascii="Arial" w:eastAsia="Arial" w:hAnsi="Arial" w:cs="Arial"/>
-          <w:b/>
-          <w:color w:val="000000"/>
-        </w:rPr>
-      </w:pPr>
-      <w:r>
-        <w:rPr>
-          <w:rFonts w:ascii="Arial" w:eastAsia="Arial" w:hAnsi="Arial" w:cs="Arial"/>
-          <w:b/>
-          <w:color w:val="000000"/>
-        </w:rPr>
-        <w:t>Any other relevant information – e.g.</w:t>
-      </w:r>
-    </w:p>
-    <w:p>
-      <w:pPr>
-        <w:numPr>
-          <w:ilvl w:val="0"/>
-          <w:numId w:val="5"/>
-        </w:numPr>
-        <w:pBdr>
-          <w:top w:val="nil"/>
-          <w:left w:val="nil"/>
-          <w:bottom w:val="nil"/>
-          <w:right w:val="nil"/>
-          <w:between w:val="nil"/>
-        </w:pBdr>
-        <w:jc w:val="both"/>
-        <w:rPr>
-          <w:rFonts w:ascii="Arial" w:eastAsia="Arial" w:hAnsi="Arial" w:cs="Arial"/>
-          <w:b/>
-          <w:i/>
-          <w:color w:val="000000"/>
-        </w:rPr>
-      </w:pPr>
-      <w:r>
-        <w:rPr>
-          <w:rFonts w:ascii="Arial" w:eastAsia="Arial" w:hAnsi="Arial" w:cs="Arial"/>
-          <w:i/>
-          <w:color w:val="000000"/>
-        </w:rPr>
-        <w:t>if the sample size is small, advice to participants that this may have implications for privacy/anonymity</w:t>
-      </w:r>
-      <w:r>
-        <w:rPr>
-          <w:rFonts w:ascii="Arial" w:eastAsia="Arial" w:hAnsi="Arial" w:cs="Arial"/>
-          <w:b/>
-          <w:i/>
-          <w:color w:val="000000"/>
-        </w:rPr>
-        <w:t xml:space="preserve"> </w:t>
-      </w:r>
-    </w:p>
-    <w:p>
-      <w:pPr>
-        <w:numPr>
-          <w:ilvl w:val="0"/>
-          <w:numId w:val="5"/>
-        </w:numPr>
-        <w:pBdr>
-          <w:top w:val="nil"/>
-          <w:left w:val="nil"/>
-          <w:bottom w:val="nil"/>
-          <w:right w:val="nil"/>
-          <w:between w:val="nil"/>
-        </w:pBdr>
-        <w:jc w:val="both"/>
-        <w:rPr>
-          <w:rFonts w:ascii="Arial" w:eastAsia="Arial" w:hAnsi="Arial" w:cs="Arial"/>
-          <w:b/>
-          <w:i/>
-          <w:color w:val="000000"/>
-        </w:rPr>
-      </w:pPr>
-      <w:r>
-        <w:rPr>
-          <w:rFonts w:ascii="Arial" w:eastAsia="Arial" w:hAnsi="Arial" w:cs="Arial"/>
-          <w:i/>
-          <w:color w:val="000000"/>
-        </w:rPr>
-        <w:t xml:space="preserve">if participants are in a dependent relationship with any of the researchers, a clear statement that their involvement/non-involvement in the project will not affect their ongoing assessment/grades/management </w:t>
-      </w:r>
-    </w:p>
-    <w:p>
-      <w:pPr>
-        <w:pBdr>
-          <w:top w:val="nil"/>
-          <w:left w:val="nil"/>
-          <w:bottom w:val="nil"/>
-          <w:right w:val="nil"/>
-          <w:between w:val="nil"/>
-        </w:pBdr>
-        <w:tabs>
-          <w:tab w:val="left" w:pos="720"/>
-          <w:tab w:val="left" w:pos="1440"/>
-          <w:tab w:val="left" w:pos="2160"/>
-          <w:tab w:val="left" w:pos="2880"/>
-          <w:tab w:val="left" w:pos="3600"/>
-          <w:tab w:val="left" w:pos="4320"/>
-          <w:tab w:val="left" w:pos="5040"/>
-          <w:tab w:val="left" w:pos="5760"/>
-          <w:tab w:val="left" w:pos="6480"/>
-          <w:tab w:val="left" w:pos="7200"/>
-        </w:tabs>
-        <w:rPr>
-          <w:rFonts w:ascii="Arial" w:eastAsia="Arial" w:hAnsi="Arial" w:cs="Arial"/>
-          <w:b/>
-          <w:color w:val="000000"/>
-        </w:rPr>
-      </w:pPr>
+      <w:r>
+        <w:rPr>
+          <w:rFonts w:eastAsia="Arial"/>
+          <w:iCs/>
+          <w:color w:val="000000"/>
+        </w:rPr>
+        <w:t>In order to protect the confidentiality of data provided as a part of this study, participants will not be required to any submit sensitive, identifiable information. Any information provided by participants will remain anonymous in order to ensure its confidentiality. However, confidentiality of information can only be protected within limitations of the law. It is possible for data to be subject to subpoena, freedom of information claim or mandated reporting by some professions.</w:t>
+      </w:r>
     </w:p>
     <w:p>
       <w:pPr>
@@ -20922,22 +20239,8 @@
           <w:rFonts w:ascii="Arial" w:eastAsia="Arial" w:hAnsi="Arial" w:cs="Arial"/>
           <w:b/>
           <w:color w:val="000000"/>
-          <w:sz w:val="22"/>
-          <w:szCs w:val="22"/>
-          <w:u w:val="single"/>
-        </w:rPr>
-      </w:pPr>
-      <w:r>
-        <w:rPr>
-          <w:rFonts w:ascii="Arial" w:eastAsia="Arial" w:hAnsi="Arial" w:cs="Arial"/>
-          <w:b/>
-          <w:color w:val="000000"/>
-          <w:sz w:val="22"/>
-          <w:szCs w:val="22"/>
-          <w:u w:val="single"/>
-        </w:rPr>
-        <w:t>A Plain Language Statement must end with the following statement:</w:t>
-      </w:r>
+        </w:rPr>
+      </w:pPr>
     </w:p>
     <w:p>
       <w:pPr>
@@ -20964,9 +20267,19 @@
         <w:rPr>
           <w:rFonts w:ascii="Arial" w:eastAsia="Arial" w:hAnsi="Arial" w:cs="Arial"/>
           <w:b/>
-          <w:color w:val="000000"/>
-        </w:rPr>
-      </w:pPr>
+          <w:i/>
+          <w:color w:val="000000"/>
+        </w:rPr>
+      </w:pPr>
+      <w:r>
+        <w:rPr>
+          <w:rFonts w:ascii="Arial" w:eastAsia="Arial" w:hAnsi="Arial" w:cs="Arial"/>
+          <w:b/>
+          <w:i/>
+          <w:color w:val="000000"/>
+        </w:rPr>
+        <w:t>If participants have concerns about this study and wish to contact an independent person,</w:t>
+      </w:r>
     </w:p>
     <w:p>
       <w:pPr>
@@ -21004,70 +20317,29 @@
           <w:i/>
           <w:color w:val="000000"/>
         </w:rPr>
-        <w:t>If participants have concerns about this study and wish to contact an independent person,</w:t>
-      </w:r>
-    </w:p>
-    <w:p>
-      <w:pPr>
-        <w:pBdr>
-          <w:top w:val="nil"/>
-          <w:left w:val="nil"/>
-          <w:bottom w:val="nil"/>
-          <w:right w:val="nil"/>
-          <w:between w:val="nil"/>
-        </w:pBdr>
-        <w:tabs>
-          <w:tab w:val="left" w:pos="720"/>
-          <w:tab w:val="left" w:pos="1440"/>
-          <w:tab w:val="left" w:pos="2160"/>
-          <w:tab w:val="left" w:pos="2880"/>
-          <w:tab w:val="left" w:pos="3600"/>
-          <w:tab w:val="left" w:pos="4320"/>
-          <w:tab w:val="left" w:pos="5040"/>
-          <w:tab w:val="left" w:pos="5760"/>
-          <w:tab w:val="left" w:pos="6480"/>
-          <w:tab w:val="left" w:pos="7200"/>
-        </w:tabs>
-        <w:ind w:left="360" w:hanging="360"/>
-        <w:rPr>
-          <w:rFonts w:ascii="Arial" w:eastAsia="Arial" w:hAnsi="Arial" w:cs="Arial"/>
-          <w:b/>
-          <w:i/>
-          <w:color w:val="000000"/>
-        </w:rPr>
-      </w:pPr>
-      <w:r>
-        <w:rPr>
-          <w:rFonts w:ascii="Arial" w:eastAsia="Arial" w:hAnsi="Arial" w:cs="Arial"/>
-          <w:b/>
-          <w:i/>
-          <w:color w:val="000000"/>
-        </w:rPr>
         <w:t>please contact:</w:t>
       </w:r>
     </w:p>
     <w:p>
-      <w:pPr>
-        <w:pStyle w:val="Heading2"/>
-      </w:pPr>
       <w:r>
         <w:t xml:space="preserve">The Secretary, Dublin City University Research Ethics Committee, c/o Research and Innovation Support, Dublin City University, Dublin 9.  Tel 01-7008000, e-mail </w:t>
       </w:r>
-      <w:r>
-        <w:rPr>
-          <w:b w:val="0"/>
-        </w:rPr>
-        <w:t>rec@dcu.ie</w:t>
-      </w:r>
-    </w:p>
-    <w:p>
-      <w:pPr>
-        <w:rPr>
-          <w:rFonts w:ascii="Arial" w:eastAsia="Arial" w:hAnsi="Arial" w:cs="Arial"/>
-          <w:sz w:val="18"/>
-          <w:szCs w:val="18"/>
-        </w:rPr>
-      </w:pPr>
+      <w:hyperlink r:id="rId22" w:history="1">
+        <w:r>
+          <w:rPr>
+            <w:rStyle w:val="Hyperlink"/>
+          </w:rPr>
+          <w:t>rec@dcu.ie</w:t>
+        </w:r>
+      </w:hyperlink>
+      <w:r>
+        <w:rPr>
+          <w:b/>
+        </w:rPr>
+        <w:t xml:space="preserve"> </w:t>
+      </w:r>
+    </w:p>
+    <w:p>
       <w:r>
         <w:br w:type="page"/>
       </w:r>
@@ -21085,7 +20357,13 @@
           <w:rFonts w:ascii="Arial" w:eastAsia="Arial" w:hAnsi="Arial" w:cs="Arial"/>
         </w:rPr>
         <w:lastRenderedPageBreak/>
-        <w:t>Appendix 2</w:t>
+        <w:t xml:space="preserve">Appendix </w:t>
+      </w:r>
+      <w:r>
+        <w:rPr>
+          <w:rFonts w:ascii="Arial" w:eastAsia="Arial" w:hAnsi="Arial" w:cs="Arial"/>
+        </w:rPr>
+        <w:t>2</w:t>
       </w:r>
     </w:p>
     <w:p>
@@ -21102,1471 +20380,6 @@
         </w:rPr>
         <w:t>DUBLIN CITY UNIVERSITY</w:t>
       </w:r>
-    </w:p>
-    <w:p/>
-    <w:p>
-      <w:pPr>
-        <w:jc w:val="center"/>
-        <w:rPr>
-          <w:rFonts w:ascii="Arial" w:eastAsia="Arial" w:hAnsi="Arial" w:cs="Arial"/>
-          <w:b/>
-          <w:sz w:val="24"/>
-          <w:szCs w:val="24"/>
-        </w:rPr>
-      </w:pPr>
-      <w:r>
-        <w:rPr>
-          <w:rFonts w:ascii="Arial" w:eastAsia="Arial" w:hAnsi="Arial" w:cs="Arial"/>
-          <w:b/>
-          <w:sz w:val="24"/>
-          <w:szCs w:val="24"/>
-        </w:rPr>
-        <w:t>Sample Template – Informed Consent Form (approx. 300 words)</w:t>
-      </w:r>
-    </w:p>
-    <w:p>
-      <w:pPr>
-        <w:ind w:right="20"/>
-        <w:jc w:val="both"/>
-        <w:rPr>
-          <w:rFonts w:ascii="Arial" w:eastAsia="Arial" w:hAnsi="Arial" w:cs="Arial"/>
-          <w:sz w:val="18"/>
-          <w:szCs w:val="18"/>
-        </w:rPr>
-      </w:pPr>
-    </w:p>
-    <w:p>
-      <w:pPr>
-        <w:ind w:right="20"/>
-        <w:jc w:val="both"/>
-        <w:rPr>
-          <w:rFonts w:ascii="Arial" w:eastAsia="Arial" w:hAnsi="Arial" w:cs="Arial"/>
-          <w:sz w:val="18"/>
-          <w:szCs w:val="18"/>
-        </w:rPr>
-      </w:pPr>
-    </w:p>
-    <w:p>
-      <w:pPr>
-        <w:pStyle w:val="Heading4"/>
-        <w:rPr>
-          <w:b w:val="0"/>
-          <w:i/>
-          <w:sz w:val="20"/>
-          <w:szCs w:val="20"/>
-        </w:rPr>
-      </w:pPr>
-      <w:bookmarkStart w:id="1" w:name="_heading=h.3dy6vkm" w:colFirst="0" w:colLast="0"/>
-      <w:bookmarkEnd w:id="1"/>
-      <w:r>
-        <w:rPr>
-          <w:b w:val="0"/>
-          <w:i/>
-          <w:sz w:val="20"/>
-          <w:szCs w:val="20"/>
-        </w:rPr>
-        <w:t>An Informed Consent Form should generally contain the information detailed below. It should be written in the first person, e.g. “I will be asked to attend…I may withdraw from the study at any point…..I am aware that the data…etc.” The headings are there for guidance and do not need to be included in your form.</w:t>
-      </w:r>
-    </w:p>
-    <w:p/>
-    <w:p>
-      <w:pPr>
-        <w:pStyle w:val="Heading4"/>
-        <w:rPr>
-          <w:sz w:val="20"/>
-          <w:szCs w:val="20"/>
-        </w:rPr>
-      </w:pPr>
-      <w:r>
-        <w:rPr>
-          <w:sz w:val="20"/>
-          <w:szCs w:val="20"/>
-        </w:rPr>
-        <w:t>Study Title</w:t>
-      </w:r>
-    </w:p>
-    <w:p>
-      <w:pPr>
-        <w:pStyle w:val="Heading4"/>
-        <w:rPr>
-          <w:b w:val="0"/>
-          <w:sz w:val="20"/>
-          <w:szCs w:val="20"/>
-        </w:rPr>
-      </w:pPr>
-      <w:r>
-        <w:rPr>
-          <w:b w:val="0"/>
-          <w:i/>
-          <w:sz w:val="20"/>
-          <w:szCs w:val="20"/>
-        </w:rPr>
-        <w:t xml:space="preserve">Also identify the school/centre involved, the principal investigator and any other investigators. </w:t>
-      </w:r>
-    </w:p>
-    <w:p>
-      <w:pPr>
-        <w:pBdr>
-          <w:top w:val="nil"/>
-          <w:left w:val="nil"/>
-          <w:bottom w:val="nil"/>
-          <w:right w:val="nil"/>
-          <w:between w:val="nil"/>
-        </w:pBdr>
-        <w:spacing w:before="240"/>
-        <w:jc w:val="both"/>
-        <w:rPr>
-          <w:rFonts w:ascii="Arial" w:eastAsia="Arial" w:hAnsi="Arial" w:cs="Arial"/>
-          <w:b/>
-          <w:color w:val="000000"/>
-        </w:rPr>
-      </w:pPr>
-      <w:r>
-        <w:rPr>
-          <w:rFonts w:ascii="Arial" w:eastAsia="Arial" w:hAnsi="Arial" w:cs="Arial"/>
-          <w:b/>
-          <w:color w:val="000000"/>
-        </w:rPr>
-        <w:t xml:space="preserve">Clarification of the purpose of the </w:t>
-      </w:r>
-      <w:r>
-        <w:rPr>
-          <w:rFonts w:ascii="Arial" w:eastAsia="Arial" w:hAnsi="Arial" w:cs="Arial"/>
-          <w:b/>
-        </w:rPr>
-        <w:t>study</w:t>
-      </w:r>
-    </w:p>
-    <w:p>
-      <w:pPr>
-        <w:pBdr>
-          <w:top w:val="nil"/>
-          <w:left w:val="nil"/>
-          <w:bottom w:val="nil"/>
-          <w:right w:val="nil"/>
-          <w:between w:val="nil"/>
-        </w:pBdr>
-        <w:jc w:val="both"/>
-        <w:rPr>
-          <w:rFonts w:ascii="Arial" w:eastAsia="Arial" w:hAnsi="Arial" w:cs="Arial"/>
-          <w:i/>
-          <w:color w:val="000000"/>
-        </w:rPr>
-      </w:pPr>
-      <w:r>
-        <w:rPr>
-          <w:rFonts w:ascii="Arial" w:eastAsia="Arial" w:hAnsi="Arial" w:cs="Arial"/>
-          <w:i/>
-          <w:color w:val="000000"/>
-        </w:rPr>
-        <w:t>If personal data is being collected and processed, please ensure that the participants acknowledge the identity of the data controller and the purposes of the processing for which the personal data are intended</w:t>
-      </w:r>
-    </w:p>
-    <w:p>
-      <w:pPr>
-        <w:pBdr>
-          <w:top w:val="nil"/>
-          <w:left w:val="nil"/>
-          <w:bottom w:val="nil"/>
-          <w:right w:val="nil"/>
-          <w:between w:val="nil"/>
-        </w:pBdr>
-        <w:jc w:val="both"/>
-        <w:rPr>
-          <w:rFonts w:ascii="Arial" w:eastAsia="Arial" w:hAnsi="Arial" w:cs="Arial"/>
-          <w:b/>
-          <w:color w:val="000000"/>
-        </w:rPr>
-      </w:pPr>
-    </w:p>
-    <w:p>
-      <w:pPr>
-        <w:pBdr>
-          <w:top w:val="nil"/>
-          <w:left w:val="nil"/>
-          <w:bottom w:val="nil"/>
-          <w:right w:val="nil"/>
-          <w:between w:val="nil"/>
-        </w:pBdr>
-        <w:jc w:val="both"/>
-        <w:rPr>
-          <w:rFonts w:ascii="Arial" w:eastAsia="Arial" w:hAnsi="Arial" w:cs="Arial"/>
-          <w:b/>
-          <w:color w:val="000000"/>
-        </w:rPr>
-      </w:pPr>
-      <w:r>
-        <w:rPr>
-          <w:rFonts w:ascii="Arial" w:eastAsia="Arial" w:hAnsi="Arial" w:cs="Arial"/>
-          <w:b/>
-          <w:color w:val="000000"/>
-        </w:rPr>
-        <w:t>Confirmation of particular requirements as highlighted in the Plain Language Statement</w:t>
-      </w:r>
-    </w:p>
-    <w:p>
-      <w:pPr>
-        <w:pBdr>
-          <w:top w:val="nil"/>
-          <w:left w:val="nil"/>
-          <w:bottom w:val="nil"/>
-          <w:right w:val="nil"/>
-          <w:between w:val="nil"/>
-        </w:pBdr>
-        <w:jc w:val="both"/>
-        <w:rPr>
-          <w:rFonts w:ascii="Arial" w:eastAsia="Arial" w:hAnsi="Arial" w:cs="Arial"/>
-          <w:b/>
-          <w:color w:val="000000"/>
-        </w:rPr>
-      </w:pPr>
-      <w:r>
-        <w:rPr>
-          <w:rFonts w:ascii="Arial" w:eastAsia="Arial" w:hAnsi="Arial" w:cs="Arial"/>
-          <w:i/>
-          <w:color w:val="000000"/>
-        </w:rPr>
-        <w:t xml:space="preserve">Requirements may include involvement in interviews, completion of questionnaire, audio/video-taping of events etc..  Getting the participant to acknowledge requirements is preferable, e.g.       </w:t>
-      </w:r>
-    </w:p>
-    <w:p>
-      <w:pPr>
-        <w:pBdr>
-          <w:top w:val="nil"/>
-          <w:left w:val="nil"/>
-          <w:bottom w:val="nil"/>
-          <w:right w:val="nil"/>
-          <w:between w:val="nil"/>
-        </w:pBdr>
-        <w:ind w:left="357"/>
-        <w:jc w:val="both"/>
-        <w:rPr>
-          <w:rFonts w:ascii="Arial" w:eastAsia="Arial" w:hAnsi="Arial" w:cs="Arial"/>
-          <w:i/>
-          <w:color w:val="000000"/>
-        </w:rPr>
-      </w:pPr>
-    </w:p>
-    <w:p>
-      <w:pPr>
-        <w:pBdr>
-          <w:top w:val="nil"/>
-          <w:left w:val="nil"/>
-          <w:bottom w:val="nil"/>
-          <w:right w:val="nil"/>
-          <w:between w:val="nil"/>
-        </w:pBdr>
-        <w:ind w:left="357"/>
-        <w:jc w:val="both"/>
-        <w:rPr>
-          <w:rFonts w:ascii="Arial" w:eastAsia="Arial" w:hAnsi="Arial" w:cs="Arial"/>
-          <w:i/>
-          <w:color w:val="000000"/>
-          <w:u w:val="single"/>
-        </w:rPr>
-      </w:pPr>
-      <w:r>
-        <w:rPr>
-          <w:rFonts w:ascii="Arial" w:eastAsia="Arial" w:hAnsi="Arial" w:cs="Arial"/>
-          <w:i/>
-          <w:color w:val="000000"/>
-          <w:u w:val="single"/>
-        </w:rPr>
-        <w:t>Participant – please complete the following (Circle Yes or No for each question)</w:t>
-      </w:r>
-    </w:p>
-    <w:p>
-      <w:pPr>
-        <w:pBdr>
-          <w:top w:val="nil"/>
-          <w:left w:val="nil"/>
-          <w:bottom w:val="nil"/>
-          <w:right w:val="nil"/>
-          <w:between w:val="nil"/>
-        </w:pBdr>
-        <w:ind w:left="357"/>
-        <w:jc w:val="both"/>
-        <w:rPr>
-          <w:rFonts w:ascii="Arial" w:eastAsia="Arial" w:hAnsi="Arial" w:cs="Arial"/>
-          <w:i/>
-          <w:color w:val="000000"/>
-        </w:rPr>
-      </w:pPr>
-      <w:r>
-        <w:rPr>
-          <w:rFonts w:ascii="Arial" w:eastAsia="Arial" w:hAnsi="Arial" w:cs="Arial"/>
-          <w:i/>
-          <w:color w:val="000000"/>
-        </w:rPr>
-        <w:t>I have read the Plain Language Statement (or had it read to me)</w:t>
-      </w:r>
-      <w:r>
-        <w:rPr>
-          <w:rFonts w:ascii="Arial" w:eastAsia="Arial" w:hAnsi="Arial" w:cs="Arial"/>
-          <w:i/>
-          <w:color w:val="000000"/>
-        </w:rPr>
-        <w:tab/>
-      </w:r>
-      <w:r>
-        <w:rPr>
-          <w:rFonts w:ascii="Arial" w:eastAsia="Arial" w:hAnsi="Arial" w:cs="Arial"/>
-          <w:i/>
-          <w:color w:val="000000"/>
-        </w:rPr>
-        <w:tab/>
-      </w:r>
-      <w:r>
-        <w:rPr>
-          <w:rFonts w:ascii="Arial" w:eastAsia="Arial" w:hAnsi="Arial" w:cs="Arial"/>
-          <w:i/>
-          <w:color w:val="000000"/>
-        </w:rPr>
-        <w:tab/>
-        <w:t>Yes/No</w:t>
-      </w:r>
-    </w:p>
-    <w:p>
-      <w:pPr>
-        <w:pBdr>
-          <w:top w:val="nil"/>
-          <w:left w:val="nil"/>
-          <w:bottom w:val="nil"/>
-          <w:right w:val="nil"/>
-          <w:between w:val="nil"/>
-        </w:pBdr>
-        <w:ind w:left="357"/>
-        <w:jc w:val="both"/>
-        <w:rPr>
-          <w:rFonts w:ascii="Arial" w:eastAsia="Arial" w:hAnsi="Arial" w:cs="Arial"/>
-          <w:i/>
-          <w:color w:val="000000"/>
-        </w:rPr>
-      </w:pPr>
-      <w:r>
-        <w:rPr>
-          <w:rFonts w:ascii="Arial" w:eastAsia="Arial" w:hAnsi="Arial" w:cs="Arial"/>
-          <w:i/>
-          <w:color w:val="000000"/>
-        </w:rPr>
-        <w:t>I understand the information provided</w:t>
-      </w:r>
-      <w:r>
-        <w:rPr>
-          <w:rFonts w:ascii="Arial" w:eastAsia="Arial" w:hAnsi="Arial" w:cs="Arial"/>
-          <w:i/>
-          <w:color w:val="000000"/>
-        </w:rPr>
-        <w:tab/>
-      </w:r>
-      <w:r>
-        <w:rPr>
-          <w:rFonts w:ascii="Arial" w:eastAsia="Arial" w:hAnsi="Arial" w:cs="Arial"/>
-          <w:i/>
-          <w:color w:val="000000"/>
-        </w:rPr>
-        <w:tab/>
-      </w:r>
-      <w:r>
-        <w:rPr>
-          <w:rFonts w:ascii="Arial" w:eastAsia="Arial" w:hAnsi="Arial" w:cs="Arial"/>
-          <w:i/>
-          <w:color w:val="000000"/>
-        </w:rPr>
-        <w:tab/>
-      </w:r>
-      <w:r>
-        <w:rPr>
-          <w:rFonts w:ascii="Arial" w:eastAsia="Arial" w:hAnsi="Arial" w:cs="Arial"/>
-          <w:i/>
-          <w:color w:val="000000"/>
-        </w:rPr>
-        <w:tab/>
-      </w:r>
-      <w:r>
-        <w:rPr>
-          <w:rFonts w:ascii="Arial" w:eastAsia="Arial" w:hAnsi="Arial" w:cs="Arial"/>
-          <w:i/>
-          <w:color w:val="000000"/>
-        </w:rPr>
-        <w:tab/>
-      </w:r>
-      <w:r>
-        <w:rPr>
-          <w:rFonts w:ascii="Arial" w:eastAsia="Arial" w:hAnsi="Arial" w:cs="Arial"/>
-          <w:i/>
-          <w:color w:val="000000"/>
-        </w:rPr>
-        <w:tab/>
-        <w:t>Yes/No</w:t>
-      </w:r>
-    </w:p>
-    <w:p>
-      <w:pPr>
-        <w:pBdr>
-          <w:top w:val="nil"/>
-          <w:left w:val="nil"/>
-          <w:bottom w:val="nil"/>
-          <w:right w:val="nil"/>
-          <w:between w:val="nil"/>
-        </w:pBdr>
-        <w:ind w:left="357"/>
-        <w:jc w:val="both"/>
-        <w:rPr>
-          <w:rFonts w:ascii="Arial" w:eastAsia="Arial" w:hAnsi="Arial" w:cs="Arial"/>
-          <w:i/>
-          <w:color w:val="000000"/>
-        </w:rPr>
-      </w:pPr>
-      <w:r>
-        <w:rPr>
-          <w:rFonts w:ascii="Arial" w:eastAsia="Arial" w:hAnsi="Arial" w:cs="Arial"/>
-          <w:i/>
-          <w:color w:val="000000"/>
-        </w:rPr>
-        <w:t xml:space="preserve">I understand the information provided in relation to data protection </w:t>
-      </w:r>
-      <w:r>
-        <w:rPr>
-          <w:rFonts w:ascii="Arial" w:eastAsia="Arial" w:hAnsi="Arial" w:cs="Arial"/>
-          <w:i/>
-          <w:color w:val="000000"/>
-        </w:rPr>
-        <w:tab/>
-      </w:r>
-      <w:r>
-        <w:rPr>
-          <w:rFonts w:ascii="Arial" w:eastAsia="Arial" w:hAnsi="Arial" w:cs="Arial"/>
-          <w:i/>
-          <w:color w:val="000000"/>
-        </w:rPr>
-        <w:tab/>
-      </w:r>
-      <w:r>
-        <w:rPr>
-          <w:rFonts w:ascii="Arial" w:eastAsia="Arial" w:hAnsi="Arial" w:cs="Arial"/>
-          <w:i/>
-          <w:color w:val="000000"/>
-        </w:rPr>
-        <w:tab/>
-        <w:t>Yes/No</w:t>
-      </w:r>
-    </w:p>
-    <w:p>
-      <w:pPr>
-        <w:pBdr>
-          <w:top w:val="nil"/>
-          <w:left w:val="nil"/>
-          <w:bottom w:val="nil"/>
-          <w:right w:val="nil"/>
-          <w:between w:val="nil"/>
-        </w:pBdr>
-        <w:ind w:left="360"/>
-        <w:jc w:val="both"/>
-        <w:rPr>
-          <w:rFonts w:ascii="Arial" w:eastAsia="Arial" w:hAnsi="Arial" w:cs="Arial"/>
-          <w:i/>
-          <w:color w:val="000000"/>
-        </w:rPr>
-      </w:pPr>
-      <w:r>
-        <w:rPr>
-          <w:rFonts w:ascii="Arial" w:eastAsia="Arial" w:hAnsi="Arial" w:cs="Arial"/>
-          <w:i/>
-          <w:color w:val="000000"/>
-        </w:rPr>
-        <w:t xml:space="preserve">I have had an opportunity to ask questions and discuss this study </w:t>
-      </w:r>
-      <w:r>
-        <w:rPr>
-          <w:rFonts w:ascii="Arial" w:eastAsia="Arial" w:hAnsi="Arial" w:cs="Arial"/>
-          <w:i/>
-          <w:color w:val="000000"/>
-        </w:rPr>
-        <w:tab/>
-      </w:r>
-      <w:r>
-        <w:rPr>
-          <w:rFonts w:ascii="Arial" w:eastAsia="Arial" w:hAnsi="Arial" w:cs="Arial"/>
-          <w:i/>
-          <w:color w:val="000000"/>
-        </w:rPr>
-        <w:tab/>
-      </w:r>
-      <w:r>
-        <w:rPr>
-          <w:rFonts w:ascii="Arial" w:eastAsia="Arial" w:hAnsi="Arial" w:cs="Arial"/>
-          <w:i/>
-          <w:color w:val="000000"/>
-        </w:rPr>
-        <w:tab/>
-        <w:t>Yes/No</w:t>
-      </w:r>
-    </w:p>
-    <w:p>
-      <w:pPr>
-        <w:pBdr>
-          <w:top w:val="nil"/>
-          <w:left w:val="nil"/>
-          <w:bottom w:val="nil"/>
-          <w:right w:val="nil"/>
-          <w:between w:val="nil"/>
-        </w:pBdr>
-        <w:ind w:left="360" w:hanging="2"/>
-        <w:jc w:val="both"/>
-        <w:rPr>
-          <w:rFonts w:ascii="Arial" w:eastAsia="Arial" w:hAnsi="Arial" w:cs="Arial"/>
-          <w:i/>
-          <w:color w:val="000000"/>
-        </w:rPr>
-      </w:pPr>
-      <w:r>
-        <w:rPr>
-          <w:rFonts w:ascii="Arial" w:eastAsia="Arial" w:hAnsi="Arial" w:cs="Arial"/>
-          <w:i/>
-          <w:color w:val="000000"/>
-        </w:rPr>
-        <w:t>I have received satisfactory answers to all my questions</w:t>
-      </w:r>
-      <w:r>
-        <w:rPr>
-          <w:rFonts w:ascii="Arial" w:eastAsia="Arial" w:hAnsi="Arial" w:cs="Arial"/>
-          <w:i/>
-          <w:color w:val="000000"/>
-        </w:rPr>
-        <w:tab/>
-        <w:t xml:space="preserve"> </w:t>
-      </w:r>
-      <w:r>
-        <w:rPr>
-          <w:rFonts w:ascii="Arial" w:eastAsia="Arial" w:hAnsi="Arial" w:cs="Arial"/>
-          <w:i/>
-          <w:color w:val="000000"/>
-        </w:rPr>
-        <w:tab/>
-      </w:r>
-      <w:r>
-        <w:rPr>
-          <w:rFonts w:ascii="Arial" w:eastAsia="Arial" w:hAnsi="Arial" w:cs="Arial"/>
-          <w:i/>
-          <w:color w:val="000000"/>
-        </w:rPr>
-        <w:tab/>
-      </w:r>
-      <w:r>
-        <w:rPr>
-          <w:rFonts w:ascii="Arial" w:eastAsia="Arial" w:hAnsi="Arial" w:cs="Arial"/>
-          <w:i/>
-          <w:color w:val="000000"/>
-        </w:rPr>
-        <w:tab/>
-        <w:t>Yes/No</w:t>
-      </w:r>
-    </w:p>
-    <w:p>
-      <w:pPr>
-        <w:pBdr>
-          <w:top w:val="nil"/>
-          <w:left w:val="nil"/>
-          <w:bottom w:val="nil"/>
-          <w:right w:val="nil"/>
-          <w:between w:val="nil"/>
-        </w:pBdr>
-        <w:ind w:left="357"/>
-        <w:jc w:val="both"/>
-        <w:rPr>
-          <w:rFonts w:ascii="Arial" w:eastAsia="Arial" w:hAnsi="Arial" w:cs="Arial"/>
-          <w:i/>
-          <w:color w:val="000000"/>
-        </w:rPr>
-      </w:pPr>
-      <w:r>
-        <w:rPr>
-          <w:rFonts w:ascii="Arial" w:eastAsia="Arial" w:hAnsi="Arial" w:cs="Arial"/>
-          <w:i/>
-          <w:color w:val="000000"/>
-        </w:rPr>
-        <w:t>I am aware that my interview will be audiotaped</w:t>
-      </w:r>
-      <w:r>
-        <w:rPr>
-          <w:rFonts w:ascii="Arial" w:eastAsia="Arial" w:hAnsi="Arial" w:cs="Arial"/>
-          <w:i/>
-          <w:color w:val="000000"/>
-        </w:rPr>
-        <w:tab/>
-      </w:r>
-      <w:r>
-        <w:rPr>
-          <w:rFonts w:ascii="Arial" w:eastAsia="Arial" w:hAnsi="Arial" w:cs="Arial"/>
-          <w:i/>
-          <w:color w:val="000000"/>
-        </w:rPr>
-        <w:tab/>
-      </w:r>
-      <w:r>
-        <w:rPr>
-          <w:rFonts w:ascii="Arial" w:eastAsia="Arial" w:hAnsi="Arial" w:cs="Arial"/>
-          <w:i/>
-          <w:color w:val="000000"/>
-        </w:rPr>
-        <w:tab/>
-      </w:r>
-      <w:r>
-        <w:rPr>
-          <w:rFonts w:ascii="Arial" w:eastAsia="Arial" w:hAnsi="Arial" w:cs="Arial"/>
-          <w:i/>
-          <w:color w:val="000000"/>
-        </w:rPr>
-        <w:tab/>
-      </w:r>
-      <w:r>
-        <w:rPr>
-          <w:rFonts w:ascii="Arial" w:eastAsia="Arial" w:hAnsi="Arial" w:cs="Arial"/>
-          <w:i/>
-          <w:color w:val="000000"/>
-        </w:rPr>
-        <w:tab/>
-        <w:t>Yes/No</w:t>
-      </w:r>
-    </w:p>
-    <w:p>
-      <w:pPr>
-        <w:pBdr>
-          <w:top w:val="nil"/>
-          <w:left w:val="nil"/>
-          <w:bottom w:val="nil"/>
-          <w:right w:val="nil"/>
-          <w:between w:val="nil"/>
-        </w:pBdr>
-        <w:ind w:left="360" w:hanging="360"/>
-        <w:jc w:val="both"/>
-        <w:rPr>
-          <w:rFonts w:ascii="Arial" w:eastAsia="Arial" w:hAnsi="Arial" w:cs="Arial"/>
-          <w:b/>
-          <w:color w:val="000000"/>
-        </w:rPr>
-      </w:pPr>
-    </w:p>
-    <w:p>
-      <w:pPr>
-        <w:pBdr>
-          <w:top w:val="nil"/>
-          <w:left w:val="nil"/>
-          <w:bottom w:val="nil"/>
-          <w:right w:val="nil"/>
-          <w:between w:val="nil"/>
-        </w:pBdr>
-        <w:ind w:left="360" w:hanging="360"/>
-        <w:jc w:val="both"/>
-        <w:rPr>
-          <w:rFonts w:ascii="Arial" w:eastAsia="Arial" w:hAnsi="Arial" w:cs="Arial"/>
-          <w:b/>
-          <w:color w:val="000000"/>
-        </w:rPr>
-      </w:pPr>
-      <w:r>
-        <w:rPr>
-          <w:rFonts w:ascii="Arial" w:eastAsia="Arial" w:hAnsi="Arial" w:cs="Arial"/>
-          <w:b/>
-          <w:color w:val="000000"/>
-        </w:rPr>
-        <w:t>Confirmation that involvement in the Study is voluntary</w:t>
-      </w:r>
-    </w:p>
-    <w:p>
-      <w:pPr>
-        <w:pBdr>
-          <w:top w:val="nil"/>
-          <w:left w:val="nil"/>
-          <w:bottom w:val="nil"/>
-          <w:right w:val="nil"/>
-          <w:between w:val="nil"/>
-        </w:pBdr>
-        <w:ind w:left="360" w:hanging="360"/>
-        <w:jc w:val="both"/>
-        <w:rPr>
-          <w:rFonts w:ascii="Arial" w:eastAsia="Arial" w:hAnsi="Arial" w:cs="Arial"/>
-          <w:i/>
-          <w:color w:val="000000"/>
-        </w:rPr>
-      </w:pPr>
-      <w:r>
-        <w:rPr>
-          <w:rFonts w:ascii="Arial" w:eastAsia="Arial" w:hAnsi="Arial" w:cs="Arial"/>
-          <w:i/>
-          <w:color w:val="000000"/>
-        </w:rPr>
-        <w:t xml:space="preserve">E.g.I may withdraw from the Study at any point.  </w:t>
-      </w:r>
-    </w:p>
-    <w:p>
-      <w:pPr>
-        <w:pBdr>
-          <w:top w:val="nil"/>
-          <w:left w:val="nil"/>
-          <w:bottom w:val="nil"/>
-          <w:right w:val="nil"/>
-          <w:between w:val="nil"/>
-        </w:pBdr>
-        <w:ind w:left="360" w:hanging="360"/>
-        <w:jc w:val="both"/>
-        <w:rPr>
-          <w:rFonts w:ascii="Arial" w:eastAsia="Arial" w:hAnsi="Arial" w:cs="Arial"/>
-          <w:i/>
-          <w:color w:val="000000"/>
-        </w:rPr>
-      </w:pPr>
-    </w:p>
-    <w:p>
-      <w:pPr>
-        <w:pBdr>
-          <w:top w:val="nil"/>
-          <w:left w:val="nil"/>
-          <w:bottom w:val="nil"/>
-          <w:right w:val="nil"/>
-          <w:between w:val="nil"/>
-        </w:pBdr>
-        <w:spacing w:before="120"/>
-        <w:jc w:val="both"/>
-        <w:rPr>
-          <w:rFonts w:ascii="Arial" w:eastAsia="Arial" w:hAnsi="Arial" w:cs="Arial"/>
-          <w:b/>
-          <w:color w:val="000000"/>
-        </w:rPr>
-      </w:pPr>
-      <w:r>
-        <w:rPr>
-          <w:rFonts w:ascii="Arial" w:eastAsia="Arial" w:hAnsi="Arial" w:cs="Arial"/>
-          <w:b/>
-          <w:color w:val="000000"/>
-        </w:rPr>
-        <w:t xml:space="preserve">Confirmation of arrangements to be made to protect confidentiality of data, including that confidentiality of information provided is subject to legal limitations </w:t>
-      </w:r>
-    </w:p>
-    <w:p>
-      <w:pPr>
-        <w:pBdr>
-          <w:top w:val="nil"/>
-          <w:left w:val="nil"/>
-          <w:bottom w:val="nil"/>
-          <w:right w:val="nil"/>
-          <w:between w:val="nil"/>
-        </w:pBdr>
-        <w:jc w:val="both"/>
-        <w:rPr>
-          <w:rFonts w:ascii="Arial" w:eastAsia="Arial" w:hAnsi="Arial" w:cs="Arial"/>
-          <w:b/>
-          <w:color w:val="000000"/>
-        </w:rPr>
-      </w:pPr>
-    </w:p>
-    <w:p>
-      <w:pPr>
-        <w:pBdr>
-          <w:top w:val="nil"/>
-          <w:left w:val="nil"/>
-          <w:bottom w:val="nil"/>
-          <w:right w:val="nil"/>
-          <w:between w:val="nil"/>
-        </w:pBdr>
-        <w:jc w:val="both"/>
-        <w:rPr>
-          <w:rFonts w:ascii="Arial" w:eastAsia="Arial" w:hAnsi="Arial" w:cs="Arial"/>
-          <w:b/>
-          <w:color w:val="000000"/>
-        </w:rPr>
-      </w:pPr>
-      <w:r>
-        <w:rPr>
-          <w:rFonts w:ascii="Arial" w:eastAsia="Arial" w:hAnsi="Arial" w:cs="Arial"/>
-          <w:b/>
-          <w:color w:val="000000"/>
-        </w:rPr>
-        <w:t>Confirmation of arrangements regarding retention/disposal of data</w:t>
-      </w:r>
-      <w:r>
-        <w:rPr>
-          <w:rFonts w:ascii="Arial" w:eastAsia="Arial" w:hAnsi="Arial" w:cs="Arial"/>
-          <w:b/>
-          <w:color w:val="000000"/>
-          <w:sz w:val="18"/>
-          <w:szCs w:val="18"/>
-        </w:rPr>
-        <w:t xml:space="preserve"> </w:t>
-      </w:r>
-    </w:p>
-    <w:p>
-      <w:pPr>
-        <w:pBdr>
-          <w:top w:val="nil"/>
-          <w:left w:val="nil"/>
-          <w:bottom w:val="nil"/>
-          <w:right w:val="nil"/>
-          <w:between w:val="nil"/>
-        </w:pBdr>
-        <w:jc w:val="both"/>
-        <w:rPr>
-          <w:rFonts w:ascii="Arial" w:eastAsia="Arial" w:hAnsi="Arial" w:cs="Arial"/>
-          <w:color w:val="000000"/>
-          <w:sz w:val="16"/>
-          <w:szCs w:val="16"/>
-        </w:rPr>
-      </w:pPr>
-    </w:p>
-    <w:p>
-      <w:pPr>
-        <w:pBdr>
-          <w:top w:val="nil"/>
-          <w:left w:val="nil"/>
-          <w:bottom w:val="nil"/>
-          <w:right w:val="nil"/>
-          <w:between w:val="nil"/>
-        </w:pBdr>
-        <w:ind w:left="360" w:hanging="360"/>
-        <w:jc w:val="both"/>
-        <w:rPr>
-          <w:rFonts w:ascii="Arial" w:eastAsia="Arial" w:hAnsi="Arial" w:cs="Arial"/>
-          <w:b/>
-          <w:color w:val="000000"/>
-        </w:rPr>
-      </w:pPr>
-      <w:r>
-        <w:rPr>
-          <w:rFonts w:ascii="Arial" w:eastAsia="Arial" w:hAnsi="Arial" w:cs="Arial"/>
-          <w:b/>
-          <w:color w:val="000000"/>
-        </w:rPr>
-        <w:t>Confirmations relating to any other relevant information as indicated in the PLS</w:t>
-      </w:r>
-    </w:p>
-    <w:p>
-      <w:pPr>
-        <w:pBdr>
-          <w:top w:val="nil"/>
-          <w:left w:val="nil"/>
-          <w:bottom w:val="nil"/>
-          <w:right w:val="nil"/>
-          <w:between w:val="nil"/>
-        </w:pBdr>
-        <w:jc w:val="both"/>
-        <w:rPr>
-          <w:rFonts w:ascii="Arial" w:eastAsia="Arial" w:hAnsi="Arial" w:cs="Arial"/>
-          <w:i/>
-          <w:color w:val="000000"/>
-        </w:rPr>
-      </w:pPr>
-      <w:r>
-        <w:rPr>
-          <w:rFonts w:ascii="Arial" w:eastAsia="Arial" w:hAnsi="Arial" w:cs="Arial"/>
-          <w:i/>
-          <w:color w:val="000000"/>
-        </w:rPr>
-        <w:t>E.g.</w:t>
-      </w:r>
-      <w:r>
-        <w:rPr>
-          <w:rFonts w:ascii="Arial" w:eastAsia="Arial" w:hAnsi="Arial" w:cs="Arial"/>
-          <w:b/>
-          <w:i/>
-          <w:color w:val="000000"/>
-        </w:rPr>
-        <w:t xml:space="preserve"> </w:t>
-      </w:r>
-      <w:r>
-        <w:rPr>
-          <w:rFonts w:ascii="Arial" w:eastAsia="Arial" w:hAnsi="Arial" w:cs="Arial"/>
-          <w:i/>
-          <w:color w:val="000000"/>
-        </w:rPr>
-        <w:t>I consent to the use of my data for future studies within the following parameters (provide detail)</w:t>
-      </w:r>
-    </w:p>
-    <w:p>
-      <w:pPr>
-        <w:pBdr>
-          <w:top w:val="nil"/>
-          <w:left w:val="nil"/>
-          <w:bottom w:val="nil"/>
-          <w:right w:val="nil"/>
-          <w:between w:val="nil"/>
-        </w:pBdr>
-        <w:jc w:val="both"/>
-        <w:rPr>
-          <w:rFonts w:ascii="Arial" w:eastAsia="Arial" w:hAnsi="Arial" w:cs="Arial"/>
-          <w:b/>
-          <w:i/>
-          <w:color w:val="000000"/>
-        </w:rPr>
-      </w:pPr>
-    </w:p>
-    <w:p>
-      <w:pPr>
-        <w:pBdr>
-          <w:top w:val="nil"/>
-          <w:left w:val="nil"/>
-          <w:bottom w:val="nil"/>
-          <w:right w:val="nil"/>
-          <w:between w:val="nil"/>
-        </w:pBdr>
-        <w:jc w:val="both"/>
-        <w:rPr>
-          <w:rFonts w:ascii="Arial" w:eastAsia="Arial" w:hAnsi="Arial" w:cs="Arial"/>
-          <w:b/>
-          <w:color w:val="000000"/>
-        </w:rPr>
-      </w:pPr>
-      <w:r>
-        <w:rPr>
-          <w:rFonts w:ascii="Arial" w:eastAsia="Arial" w:hAnsi="Arial" w:cs="Arial"/>
-          <w:b/>
-          <w:color w:val="000000"/>
-          <w:u w:val="single"/>
-        </w:rPr>
-        <w:t>Signature:</w:t>
-      </w:r>
-    </w:p>
-    <w:p>
-      <w:pPr>
-        <w:pBdr>
-          <w:top w:val="nil"/>
-          <w:left w:val="nil"/>
-          <w:bottom w:val="nil"/>
-          <w:right w:val="nil"/>
-          <w:between w:val="nil"/>
-        </w:pBdr>
-        <w:spacing w:before="120"/>
-        <w:ind w:left="283"/>
-        <w:jc w:val="both"/>
-        <w:rPr>
-          <w:rFonts w:ascii="Arial" w:eastAsia="Arial" w:hAnsi="Arial" w:cs="Arial"/>
-          <w:color w:val="000000"/>
-        </w:rPr>
-      </w:pPr>
-      <w:r>
-        <w:rPr>
-          <w:rFonts w:ascii="Arial" w:eastAsia="Arial" w:hAnsi="Arial" w:cs="Arial"/>
-          <w:color w:val="000000"/>
-        </w:rPr>
-        <w:t>I have read and understood the information in this form.  My questions and concerns have been answered by the researchers, and I have a copy of this consent form.  Therefore, I consent to take part in this project</w:t>
-      </w:r>
-    </w:p>
-    <w:p>
-      <w:pPr>
-        <w:tabs>
-          <w:tab w:val="left" w:pos="540"/>
-          <w:tab w:val="left" w:pos="630"/>
-          <w:tab w:val="left" w:pos="720"/>
-          <w:tab w:val="left" w:pos="900"/>
-          <w:tab w:val="left" w:pos="1080"/>
-          <w:tab w:val="left" w:pos="1620"/>
-          <w:tab w:val="left" w:pos="1800"/>
-        </w:tabs>
-        <w:spacing w:before="360"/>
-        <w:rPr>
-          <w:rFonts w:ascii="Arial" w:eastAsia="Arial" w:hAnsi="Arial" w:cs="Arial"/>
-          <w:b/>
-        </w:rPr>
-      </w:pPr>
-      <w:r>
-        <w:rPr>
-          <w:rFonts w:ascii="Arial" w:eastAsia="Arial" w:hAnsi="Arial" w:cs="Arial"/>
-        </w:rPr>
-        <w:tab/>
-      </w:r>
-      <w:r>
-        <w:rPr>
-          <w:rFonts w:ascii="Arial" w:eastAsia="Arial" w:hAnsi="Arial" w:cs="Arial"/>
-          <w:b/>
-        </w:rPr>
-        <w:t>Participants Signature:</w:t>
-      </w:r>
-      <w:r>
-        <w:rPr>
-          <w:rFonts w:ascii="Arial" w:eastAsia="Arial" w:hAnsi="Arial" w:cs="Arial"/>
-          <w:b/>
-        </w:rPr>
-        <w:tab/>
-      </w:r>
-      <w:r>
-        <w:rPr>
-          <w:rFonts w:ascii="Arial" w:eastAsia="Arial" w:hAnsi="Arial" w:cs="Arial"/>
-          <w:b/>
-          <w:u w:val="single"/>
-        </w:rPr>
-        <w:tab/>
-      </w:r>
-      <w:r>
-        <w:rPr>
-          <w:rFonts w:ascii="Arial" w:eastAsia="Arial" w:hAnsi="Arial" w:cs="Arial"/>
-          <w:b/>
-          <w:u w:val="single"/>
-        </w:rPr>
-        <w:tab/>
-      </w:r>
-      <w:r>
-        <w:rPr>
-          <w:rFonts w:ascii="Arial" w:eastAsia="Arial" w:hAnsi="Arial" w:cs="Arial"/>
-          <w:b/>
-          <w:u w:val="single"/>
-        </w:rPr>
-        <w:tab/>
-      </w:r>
-      <w:r>
-        <w:rPr>
-          <w:rFonts w:ascii="Arial" w:eastAsia="Arial" w:hAnsi="Arial" w:cs="Arial"/>
-          <w:b/>
-          <w:u w:val="single"/>
-        </w:rPr>
-        <w:tab/>
-      </w:r>
-      <w:r>
-        <w:rPr>
-          <w:rFonts w:ascii="Arial" w:eastAsia="Arial" w:hAnsi="Arial" w:cs="Arial"/>
-          <w:b/>
-          <w:u w:val="single"/>
-        </w:rPr>
-        <w:tab/>
-      </w:r>
-      <w:r>
-        <w:rPr>
-          <w:rFonts w:ascii="Arial" w:eastAsia="Arial" w:hAnsi="Arial" w:cs="Arial"/>
-          <w:b/>
-          <w:u w:val="single"/>
-        </w:rPr>
-        <w:tab/>
-      </w:r>
-      <w:r>
-        <w:rPr>
-          <w:rFonts w:ascii="Arial" w:eastAsia="Arial" w:hAnsi="Arial" w:cs="Arial"/>
-          <w:b/>
-          <w:u w:val="single"/>
-        </w:rPr>
-        <w:tab/>
-      </w:r>
-    </w:p>
-    <w:p>
-      <w:pPr>
-        <w:tabs>
-          <w:tab w:val="left" w:pos="540"/>
-          <w:tab w:val="left" w:pos="630"/>
-          <w:tab w:val="left" w:pos="720"/>
-          <w:tab w:val="left" w:pos="900"/>
-          <w:tab w:val="left" w:pos="1080"/>
-          <w:tab w:val="left" w:pos="1620"/>
-        </w:tabs>
-        <w:rPr>
-          <w:rFonts w:ascii="Arial" w:eastAsia="Arial" w:hAnsi="Arial" w:cs="Arial"/>
-        </w:rPr>
-      </w:pPr>
-      <w:r>
-        <w:rPr>
-          <w:rFonts w:ascii="Arial" w:eastAsia="Arial" w:hAnsi="Arial" w:cs="Arial"/>
-        </w:rPr>
-        <w:tab/>
-      </w:r>
-    </w:p>
-    <w:p>
-      <w:pPr>
-        <w:tabs>
-          <w:tab w:val="left" w:pos="540"/>
-          <w:tab w:val="left" w:pos="630"/>
-          <w:tab w:val="left" w:pos="720"/>
-          <w:tab w:val="left" w:pos="900"/>
-          <w:tab w:val="left" w:pos="1080"/>
-          <w:tab w:val="left" w:pos="1620"/>
-        </w:tabs>
-        <w:rPr>
-          <w:rFonts w:ascii="Arial" w:eastAsia="Arial" w:hAnsi="Arial" w:cs="Arial"/>
-        </w:rPr>
-      </w:pPr>
-      <w:r>
-        <w:rPr>
-          <w:rFonts w:ascii="Arial" w:eastAsia="Arial" w:hAnsi="Arial" w:cs="Arial"/>
-        </w:rPr>
-        <w:tab/>
-      </w:r>
-      <w:r>
-        <w:rPr>
-          <w:rFonts w:ascii="Arial" w:eastAsia="Arial" w:hAnsi="Arial" w:cs="Arial"/>
-          <w:b/>
-        </w:rPr>
-        <w:t>Name in Block Capitals:</w:t>
-      </w:r>
-      <w:r>
-        <w:rPr>
-          <w:rFonts w:ascii="Arial" w:eastAsia="Arial" w:hAnsi="Arial" w:cs="Arial"/>
-          <w:b/>
-        </w:rPr>
-        <w:tab/>
-      </w:r>
-      <w:r>
-        <w:rPr>
-          <w:rFonts w:ascii="Arial" w:eastAsia="Arial" w:hAnsi="Arial" w:cs="Arial"/>
-          <w:b/>
-          <w:u w:val="single"/>
-        </w:rPr>
-        <w:tab/>
-      </w:r>
-      <w:r>
-        <w:rPr>
-          <w:rFonts w:ascii="Arial" w:eastAsia="Arial" w:hAnsi="Arial" w:cs="Arial"/>
-          <w:b/>
-          <w:u w:val="single"/>
-        </w:rPr>
-        <w:tab/>
-      </w:r>
-      <w:r>
-        <w:rPr>
-          <w:rFonts w:ascii="Arial" w:eastAsia="Arial" w:hAnsi="Arial" w:cs="Arial"/>
-          <w:b/>
-          <w:u w:val="single"/>
-        </w:rPr>
-        <w:tab/>
-      </w:r>
-      <w:r>
-        <w:rPr>
-          <w:rFonts w:ascii="Arial" w:eastAsia="Arial" w:hAnsi="Arial" w:cs="Arial"/>
-          <w:b/>
-          <w:u w:val="single"/>
-        </w:rPr>
-        <w:tab/>
-      </w:r>
-      <w:r>
-        <w:rPr>
-          <w:rFonts w:ascii="Arial" w:eastAsia="Arial" w:hAnsi="Arial" w:cs="Arial"/>
-          <w:b/>
-          <w:u w:val="single"/>
-        </w:rPr>
-        <w:tab/>
-      </w:r>
-      <w:r>
-        <w:rPr>
-          <w:rFonts w:ascii="Arial" w:eastAsia="Arial" w:hAnsi="Arial" w:cs="Arial"/>
-          <w:b/>
-          <w:u w:val="single"/>
-        </w:rPr>
-        <w:tab/>
-      </w:r>
-      <w:r>
-        <w:rPr>
-          <w:rFonts w:ascii="Arial" w:eastAsia="Arial" w:hAnsi="Arial" w:cs="Arial"/>
-          <w:b/>
-          <w:u w:val="single"/>
-        </w:rPr>
-        <w:tab/>
-      </w:r>
-    </w:p>
-    <w:p>
-      <w:pPr>
-        <w:tabs>
-          <w:tab w:val="left" w:pos="540"/>
-          <w:tab w:val="left" w:pos="630"/>
-          <w:tab w:val="left" w:pos="720"/>
-          <w:tab w:val="left" w:pos="900"/>
-          <w:tab w:val="left" w:pos="1080"/>
-          <w:tab w:val="left" w:pos="1620"/>
-        </w:tabs>
-        <w:rPr>
-          <w:rFonts w:ascii="Arial" w:eastAsia="Arial" w:hAnsi="Arial" w:cs="Arial"/>
-        </w:rPr>
-      </w:pPr>
-      <w:r>
-        <w:rPr>
-          <w:rFonts w:ascii="Arial" w:eastAsia="Arial" w:hAnsi="Arial" w:cs="Arial"/>
-        </w:rPr>
-        <w:tab/>
-      </w:r>
-    </w:p>
-    <w:p>
-      <w:pPr>
-        <w:tabs>
-          <w:tab w:val="left" w:pos="540"/>
-          <w:tab w:val="left" w:pos="630"/>
-          <w:tab w:val="left" w:pos="720"/>
-          <w:tab w:val="left" w:pos="900"/>
-          <w:tab w:val="left" w:pos="1080"/>
-          <w:tab w:val="left" w:pos="1620"/>
-        </w:tabs>
-        <w:rPr>
-          <w:rFonts w:ascii="Arial" w:eastAsia="Arial" w:hAnsi="Arial" w:cs="Arial"/>
-        </w:rPr>
-      </w:pPr>
-      <w:r>
-        <w:rPr>
-          <w:rFonts w:ascii="Arial" w:eastAsia="Arial" w:hAnsi="Arial" w:cs="Arial"/>
-        </w:rPr>
-        <w:tab/>
-      </w:r>
-      <w:r>
-        <w:rPr>
-          <w:rFonts w:ascii="Arial" w:eastAsia="Arial" w:hAnsi="Arial" w:cs="Arial"/>
-          <w:b/>
-        </w:rPr>
-        <w:t>Witness:</w:t>
-      </w:r>
-      <w:r>
-        <w:rPr>
-          <w:rFonts w:ascii="Arial" w:eastAsia="Arial" w:hAnsi="Arial" w:cs="Arial"/>
-          <w:u w:val="single"/>
-        </w:rPr>
-        <w:tab/>
-      </w:r>
-      <w:r>
-        <w:rPr>
-          <w:rFonts w:ascii="Arial" w:eastAsia="Arial" w:hAnsi="Arial" w:cs="Arial"/>
-          <w:u w:val="single"/>
-        </w:rPr>
-        <w:tab/>
-      </w:r>
-      <w:r>
-        <w:rPr>
-          <w:rFonts w:ascii="Arial" w:eastAsia="Arial" w:hAnsi="Arial" w:cs="Arial"/>
-          <w:u w:val="single"/>
-        </w:rPr>
-        <w:tab/>
-      </w:r>
-      <w:r>
-        <w:rPr>
-          <w:rFonts w:ascii="Arial" w:eastAsia="Arial" w:hAnsi="Arial" w:cs="Arial"/>
-          <w:u w:val="single"/>
-        </w:rPr>
-        <w:tab/>
-      </w:r>
-      <w:r>
-        <w:rPr>
-          <w:rFonts w:ascii="Arial" w:eastAsia="Arial" w:hAnsi="Arial" w:cs="Arial"/>
-          <w:u w:val="single"/>
-        </w:rPr>
-        <w:tab/>
-      </w:r>
-      <w:r>
-        <w:rPr>
-          <w:rFonts w:ascii="Arial" w:eastAsia="Arial" w:hAnsi="Arial" w:cs="Arial"/>
-          <w:u w:val="single"/>
-        </w:rPr>
-        <w:tab/>
-      </w:r>
-      <w:r>
-        <w:rPr>
-          <w:rFonts w:ascii="Arial" w:eastAsia="Arial" w:hAnsi="Arial" w:cs="Arial"/>
-          <w:u w:val="single"/>
-        </w:rPr>
-        <w:tab/>
-      </w:r>
-      <w:r>
-        <w:rPr>
-          <w:rFonts w:ascii="Arial" w:eastAsia="Arial" w:hAnsi="Arial" w:cs="Arial"/>
-          <w:u w:val="single"/>
-        </w:rPr>
-        <w:tab/>
-      </w:r>
-      <w:r>
-        <w:rPr>
-          <w:rFonts w:ascii="Arial" w:eastAsia="Arial" w:hAnsi="Arial" w:cs="Arial"/>
-          <w:u w:val="single"/>
-        </w:rPr>
-        <w:tab/>
-      </w:r>
-      <w:r>
-        <w:rPr>
-          <w:rFonts w:ascii="Arial" w:eastAsia="Arial" w:hAnsi="Arial" w:cs="Arial"/>
-          <w:u w:val="single"/>
-        </w:rPr>
-        <w:tab/>
-      </w:r>
-    </w:p>
-    <w:p>
-      <w:pPr>
-        <w:tabs>
-          <w:tab w:val="left" w:pos="540"/>
-          <w:tab w:val="left" w:pos="630"/>
-          <w:tab w:val="left" w:pos="720"/>
-          <w:tab w:val="left" w:pos="900"/>
-          <w:tab w:val="left" w:pos="1080"/>
-          <w:tab w:val="left" w:pos="1620"/>
-          <w:tab w:val="left" w:pos="2070"/>
-        </w:tabs>
-        <w:rPr>
-          <w:rFonts w:ascii="Arial" w:eastAsia="Arial" w:hAnsi="Arial" w:cs="Arial"/>
-          <w:b/>
-        </w:rPr>
-      </w:pPr>
-    </w:p>
-    <w:p>
-      <w:pPr>
-        <w:tabs>
-          <w:tab w:val="left" w:pos="540"/>
-          <w:tab w:val="left" w:pos="630"/>
-          <w:tab w:val="left" w:pos="720"/>
-          <w:tab w:val="left" w:pos="900"/>
-          <w:tab w:val="left" w:pos="1080"/>
-          <w:tab w:val="left" w:pos="1620"/>
-          <w:tab w:val="left" w:pos="2070"/>
-        </w:tabs>
-        <w:rPr>
-          <w:rFonts w:ascii="Arial" w:eastAsia="Arial" w:hAnsi="Arial" w:cs="Arial"/>
-          <w:b/>
-          <w:u w:val="single"/>
-        </w:rPr>
-      </w:pPr>
-      <w:r>
-        <w:rPr>
-          <w:rFonts w:ascii="Arial" w:eastAsia="Arial" w:hAnsi="Arial" w:cs="Arial"/>
-        </w:rPr>
-        <w:tab/>
-      </w:r>
-      <w:r>
-        <w:rPr>
-          <w:rFonts w:ascii="Arial" w:eastAsia="Arial" w:hAnsi="Arial" w:cs="Arial"/>
-          <w:b/>
-        </w:rPr>
-        <w:t>Date:</w:t>
-      </w:r>
-      <w:r>
-        <w:rPr>
-          <w:rFonts w:ascii="Arial" w:eastAsia="Arial" w:hAnsi="Arial" w:cs="Arial"/>
-          <w:b/>
-          <w:u w:val="single"/>
-        </w:rPr>
-        <w:tab/>
-      </w:r>
-      <w:r>
-        <w:rPr>
-          <w:rFonts w:ascii="Arial" w:eastAsia="Arial" w:hAnsi="Arial" w:cs="Arial"/>
-          <w:b/>
-          <w:u w:val="single"/>
-        </w:rPr>
-        <w:tab/>
-      </w:r>
-      <w:r>
-        <w:rPr>
-          <w:rFonts w:ascii="Arial" w:eastAsia="Arial" w:hAnsi="Arial" w:cs="Arial"/>
-          <w:b/>
-          <w:u w:val="single"/>
-        </w:rPr>
-        <w:tab/>
-      </w:r>
-      <w:r>
-        <w:rPr>
-          <w:rFonts w:ascii="Arial" w:eastAsia="Arial" w:hAnsi="Arial" w:cs="Arial"/>
-          <w:b/>
-          <w:u w:val="single"/>
-        </w:rPr>
-        <w:tab/>
-      </w:r>
-      <w:r>
-        <w:rPr>
-          <w:rFonts w:ascii="Arial" w:eastAsia="Arial" w:hAnsi="Arial" w:cs="Arial"/>
-          <w:b/>
-          <w:u w:val="single"/>
-        </w:rPr>
-        <w:tab/>
-      </w:r>
-      <w:r>
-        <w:rPr>
-          <w:rFonts w:ascii="Arial" w:eastAsia="Arial" w:hAnsi="Arial" w:cs="Arial"/>
-          <w:b/>
-          <w:u w:val="single"/>
-        </w:rPr>
-        <w:tab/>
-      </w:r>
-      <w:r>
-        <w:rPr>
-          <w:rFonts w:ascii="Arial" w:eastAsia="Arial" w:hAnsi="Arial" w:cs="Arial"/>
-          <w:b/>
-          <w:u w:val="single"/>
-        </w:rPr>
-        <w:tab/>
-      </w:r>
-      <w:r>
-        <w:rPr>
-          <w:rFonts w:ascii="Arial" w:eastAsia="Arial" w:hAnsi="Arial" w:cs="Arial"/>
-          <w:b/>
-          <w:u w:val="single"/>
-        </w:rPr>
-        <w:tab/>
-      </w:r>
-      <w:r>
-        <w:rPr>
-          <w:rFonts w:ascii="Arial" w:eastAsia="Arial" w:hAnsi="Arial" w:cs="Arial"/>
-          <w:b/>
-          <w:u w:val="single"/>
-        </w:rPr>
-        <w:tab/>
-      </w:r>
-      <w:r>
-        <w:rPr>
-          <w:rFonts w:ascii="Arial" w:eastAsia="Arial" w:hAnsi="Arial" w:cs="Arial"/>
-          <w:b/>
-          <w:u w:val="single"/>
-        </w:rPr>
-        <w:tab/>
-      </w:r>
-      <w:r>
-        <w:rPr>
-          <w:rFonts w:ascii="Arial" w:eastAsia="Arial" w:hAnsi="Arial" w:cs="Arial"/>
-          <w:b/>
-          <w:u w:val="single"/>
-        </w:rPr>
-        <w:tab/>
-      </w:r>
-      <w:r>
-        <w:rPr>
-          <w:rFonts w:ascii="Arial" w:eastAsia="Arial" w:hAnsi="Arial" w:cs="Arial"/>
-          <w:b/>
-          <w:u w:val="single"/>
-        </w:rPr>
-        <w:tab/>
-      </w:r>
-    </w:p>
-    <w:p>
-      <w:pPr>
-        <w:tabs>
-          <w:tab w:val="left" w:pos="540"/>
-          <w:tab w:val="left" w:pos="630"/>
-          <w:tab w:val="left" w:pos="720"/>
-          <w:tab w:val="left" w:pos="900"/>
-          <w:tab w:val="left" w:pos="1080"/>
-          <w:tab w:val="left" w:pos="1620"/>
-          <w:tab w:val="left" w:pos="2070"/>
-        </w:tabs>
-        <w:rPr>
-          <w:rFonts w:ascii="Arial" w:eastAsia="Arial" w:hAnsi="Arial" w:cs="Arial"/>
-          <w:b/>
-          <w:u w:val="single"/>
-        </w:rPr>
-      </w:pPr>
-    </w:p>
-    <w:p>
-      <w:pPr>
-        <w:rPr>
-          <w:rFonts w:ascii="Arial" w:eastAsia="Arial" w:hAnsi="Arial" w:cs="Arial"/>
-          <w:b/>
-          <w:u w:val="single"/>
-        </w:rPr>
-      </w:pPr>
-      <w:r>
-        <w:br w:type="page"/>
-      </w:r>
-    </w:p>
-    <w:p>
-      <w:pPr>
-        <w:tabs>
-          <w:tab w:val="left" w:pos="540"/>
-          <w:tab w:val="left" w:pos="630"/>
-          <w:tab w:val="left" w:pos="720"/>
-          <w:tab w:val="left" w:pos="900"/>
-          <w:tab w:val="left" w:pos="1080"/>
-          <w:tab w:val="left" w:pos="1620"/>
-          <w:tab w:val="left" w:pos="2070"/>
-        </w:tabs>
-        <w:rPr>
-          <w:rFonts w:ascii="Arial" w:eastAsia="Arial" w:hAnsi="Arial" w:cs="Arial"/>
-          <w:b/>
-          <w:u w:val="single"/>
-        </w:rPr>
-      </w:pPr>
     </w:p>
     <w:p>
       <w:pPr>
@@ -22596,7 +20409,7 @@
           <w:szCs w:val="24"/>
           <w:u w:val="single"/>
         </w:rPr>
-        <w:t>Appendix 3</w:t>
+        <w:t xml:space="preserve">Anonymous Online Consent Form </w:t>
       </w:r>
     </w:p>
     <w:p>
@@ -22614,21 +20427,225 @@
         <w:rPr>
           <w:rFonts w:ascii="Arial" w:eastAsia="Arial" w:hAnsi="Arial" w:cs="Arial"/>
           <w:b/>
-          <w:sz w:val="24"/>
-          <w:szCs w:val="24"/>
           <w:u w:val="single"/>
         </w:rPr>
       </w:pPr>
-      <w:r>
-        <w:rPr>
-          <w:rFonts w:ascii="Arial" w:eastAsia="Arial" w:hAnsi="Arial" w:cs="Arial"/>
-          <w:b/>
-          <w:sz w:val="24"/>
-          <w:szCs w:val="24"/>
+    </w:p>
+    <w:p>
+      <w:pPr>
+        <w:rPr>
+          <w:b/>
+          <w:bCs/>
+        </w:rPr>
+      </w:pPr>
+      <w:r>
+        <w:rPr>
+          <w:b/>
+          <w:bCs/>
+        </w:rPr>
+        <w:t xml:space="preserve">Study Title </w:t>
+      </w:r>
+    </w:p>
+    <w:p>
+      <w:r>
+        <w:t xml:space="preserve">This is an Online Consent form regarding </w:t>
+      </w:r>
+      <w:r>
+        <w:t>Infer-Read</w:t>
+      </w:r>
+      <w:r>
+        <w:t xml:space="preserve">, a </w:t>
+      </w:r>
+      <w:r>
+        <w:t>web</w:t>
+      </w:r>
+      <w:r>
+        <w:t xml:space="preserve"> application for aiding </w:t>
+      </w:r>
+      <w:r>
+        <w:t>reading foreign languages as a learner</w:t>
+      </w:r>
+      <w:r>
+        <w:t xml:space="preserve">, involving Dublin City University's School of Computing (DCU Soc), Principal Investigator and Supervisor Dr. </w:t>
+      </w:r>
+      <w:r>
+        <w:t>Jennifer Foster</w:t>
+      </w:r>
+      <w:r>
+        <w:t xml:space="preserve"> (</w:t>
+      </w:r>
+      <w:hyperlink r:id="rId23" w:history="1">
+        <w:r>
+          <w:rPr>
+            <w:rStyle w:val="Hyperlink"/>
+          </w:rPr>
+          <w:t>jennifer.foster@dcu.ie</w:t>
+        </w:r>
+      </w:hyperlink>
+      <w:r>
+        <w:t xml:space="preserve">), and developers and undergraduate students, </w:t>
+      </w:r>
+      <w:r>
+        <w:t>Ryan McQuillan</w:t>
+      </w:r>
+      <w:r>
+        <w:t xml:space="preserve"> (</w:t>
+      </w:r>
+      <w:hyperlink r:id="rId24" w:history="1">
+        <w:r>
+          <w:rPr>
+            <w:rStyle w:val="Hyperlink"/>
+          </w:rPr>
+          <w:t>ryan.mcquillan4@mail.dcu.ie</w:t>
+        </w:r>
+      </w:hyperlink>
+      <w:r>
+        <w:t xml:space="preserve">) and </w:t>
+      </w:r>
+      <w:r>
+        <w:t>Ethan Hall</w:t>
+      </w:r>
+      <w:r>
+        <w:t xml:space="preserve"> (</w:t>
+      </w:r>
+      <w:hyperlink r:id="rId25" w:history="1">
+        <w:r>
+          <w:rPr>
+            <w:rStyle w:val="Hyperlink"/>
+          </w:rPr>
+          <w:t>ethan.hall23@mail.dcu.ie</w:t>
+        </w:r>
+      </w:hyperlink>
+      <w:r>
+        <w:t xml:space="preserve">). This project is being conducted as part of the CA400 </w:t>
+      </w:r>
+      <w:r>
+        <w:t>Fourth</w:t>
+      </w:r>
+      <w:r>
+        <w:t xml:space="preserve"> Year Project Module. </w:t>
+      </w:r>
+    </w:p>
+    <w:p/>
+    <w:p>
+      <w:pPr>
+        <w:rPr>
+          <w:b/>
+          <w:bCs/>
+        </w:rPr>
+      </w:pPr>
+      <w:r>
+        <w:rPr>
+          <w:b/>
+          <w:bCs/>
+        </w:rPr>
+        <w:t>Clarification of the Purpose of the Study</w:t>
+      </w:r>
+    </w:p>
+    <w:p>
+      <w:r>
+        <w:t xml:space="preserve">The purpose of this study is to gauge the opinions of users of the </w:t>
+      </w:r>
+      <w:r>
+        <w:t>web</w:t>
+      </w:r>
+      <w:r>
+        <w:t xml:space="preserve"> application, </w:t>
+      </w:r>
+      <w:r>
+        <w:t>Infer-Read</w:t>
+      </w:r>
+      <w:r>
+        <w:t xml:space="preserve">. We hope to find out what our potential users think about in terms of our current feature set, what bugs the users found and what potential future features would be of interest to the user. We hope to find out this information, ultimately, to help improve the user experience for those who will be using our application and produce a fully-functioning, bug-free application. </w:t>
+      </w:r>
+    </w:p>
+    <w:p/>
+    <w:p>
+      <w:pPr>
+        <w:rPr>
+          <w:b/>
+          <w:bCs/>
+        </w:rPr>
+      </w:pPr>
+      <w:r>
+        <w:rPr>
+          <w:b/>
+          <w:bCs/>
+        </w:rPr>
+        <w:t xml:space="preserve">Confirmation of PLS Requirements </w:t>
+      </w:r>
+    </w:p>
+    <w:p>
+      <w:pPr>
+        <w:rPr>
+          <w:rFonts w:ascii="Arial" w:eastAsia="Arial" w:hAnsi="Arial" w:cs="Arial"/>
+          <w:i/>
+          <w:color w:val="000000"/>
           <w:u w:val="single"/>
         </w:rPr>
-        <w:t xml:space="preserve">Anonymous Online Consent Form Template </w:t>
-      </w:r>
+      </w:pPr>
+      <w:r>
+        <w:t xml:space="preserve">Below are several mandatory questions to be answered in order to access the next part of the study. Be sure to read the Plain Language Statement before answering these questions. Should you have any difficulties answering any of these questions or have any queries regarding the Plain Language Statement, contact either of the investigators conducting this study, </w:t>
+      </w:r>
+      <w:r>
+        <w:t>Ryan McQuillan</w:t>
+      </w:r>
+      <w:r>
+        <w:t xml:space="preserve"> (</w:t>
+      </w:r>
+      <w:hyperlink r:id="rId26" w:history="1">
+        <w:r>
+          <w:rPr>
+            <w:rStyle w:val="Hyperlink"/>
+          </w:rPr>
+          <w:t>ryan.mcquillan4@mail.dcu.ie</w:t>
+        </w:r>
+      </w:hyperlink>
+      <w:r>
+        <w:t xml:space="preserve">) </w:t>
+      </w:r>
+      <w:r>
+        <w:t>or</w:t>
+      </w:r>
+      <w:r>
+        <w:t xml:space="preserve"> </w:t>
+      </w:r>
+      <w:r>
+        <w:t>Ethan Hall</w:t>
+      </w:r>
+      <w:r>
+        <w:t xml:space="preserve"> (</w:t>
+      </w:r>
+      <w:hyperlink r:id="rId27" w:history="1">
+        <w:r>
+          <w:rPr>
+            <w:rStyle w:val="Hyperlink"/>
+          </w:rPr>
+          <w:t>ethan.hall23@mail.dcu.ie</w:t>
+        </w:r>
+      </w:hyperlink>
+      <w:r>
+        <w:t>).</w:t>
+      </w:r>
+    </w:p>
+    <w:p>
+      <w:pPr>
+        <w:pBdr>
+          <w:top w:val="nil"/>
+          <w:left w:val="nil"/>
+          <w:bottom w:val="nil"/>
+          <w:right w:val="nil"/>
+          <w:between w:val="nil"/>
+        </w:pBdr>
+        <w:ind w:left="357"/>
+        <w:jc w:val="both"/>
+        <w:rPr>
+          <w:rFonts w:ascii="Arial" w:eastAsia="Arial" w:hAnsi="Arial" w:cs="Arial"/>
+          <w:i/>
+          <w:color w:val="000000"/>
+          <w:u w:val="single"/>
+        </w:rPr>
+      </w:pPr>
     </w:p>
     <w:p>
       <w:pPr>
@@ -22641,351 +20658,6 @@
           <w:tab w:val="left" w:pos="1620"/>
           <w:tab w:val="left" w:pos="2070"/>
         </w:tabs>
-        <w:jc w:val="center"/>
-        <w:rPr>
-          <w:rFonts w:ascii="Arial" w:eastAsia="Arial" w:hAnsi="Arial" w:cs="Arial"/>
-          <w:b/>
-          <w:u w:val="single"/>
-        </w:rPr>
-      </w:pPr>
-    </w:p>
-    <w:p>
-      <w:pPr>
-        <w:pStyle w:val="Heading4"/>
-        <w:rPr>
-          <w:b w:val="0"/>
-          <w:i/>
-          <w:sz w:val="20"/>
-          <w:szCs w:val="20"/>
-        </w:rPr>
-      </w:pPr>
-      <w:r>
-        <w:rPr>
-          <w:b w:val="0"/>
-          <w:i/>
-          <w:sz w:val="20"/>
-          <w:szCs w:val="20"/>
-        </w:rPr>
-        <w:t>In cases where an anonymous questionnaire is being used, researchers are required to provide a separate tick box for each statement that the participant is being asked to consent to/acknowledge. Each statement must be included as an essential field in order to ensure that full informed consent has been obtained.  (see example below).</w:t>
-      </w:r>
-    </w:p>
-    <w:p/>
-    <w:p>
-      <w:pPr>
-        <w:pStyle w:val="Heading4"/>
-        <w:rPr>
-          <w:b w:val="0"/>
-          <w:i/>
-          <w:sz w:val="20"/>
-          <w:szCs w:val="20"/>
-        </w:rPr>
-      </w:pPr>
-      <w:r>
-        <w:rPr>
-          <w:b w:val="0"/>
-          <w:i/>
-          <w:sz w:val="20"/>
-          <w:szCs w:val="20"/>
-        </w:rPr>
-        <w:t>An Informed Consent Form should generally contain the information detailed below. It should be written in the first person, e.g. “I will be asked to attend…I may withdraw from the study at any point…..I am aware that the data…etc.” The headings are there for guidance and do not need to be included in your form.</w:t>
-      </w:r>
-    </w:p>
-    <w:p>
-      <w:pPr>
-        <w:tabs>
-          <w:tab w:val="left" w:pos="540"/>
-          <w:tab w:val="left" w:pos="630"/>
-          <w:tab w:val="left" w:pos="720"/>
-          <w:tab w:val="left" w:pos="900"/>
-          <w:tab w:val="left" w:pos="1080"/>
-          <w:tab w:val="left" w:pos="1620"/>
-          <w:tab w:val="left" w:pos="2070"/>
-        </w:tabs>
-        <w:jc w:val="center"/>
-        <w:rPr>
-          <w:rFonts w:ascii="Arial" w:eastAsia="Arial" w:hAnsi="Arial" w:cs="Arial"/>
-          <w:b/>
-        </w:rPr>
-      </w:pPr>
-    </w:p>
-    <w:p>
-      <w:pPr>
-        <w:tabs>
-          <w:tab w:val="left" w:pos="540"/>
-          <w:tab w:val="left" w:pos="630"/>
-          <w:tab w:val="left" w:pos="720"/>
-          <w:tab w:val="left" w:pos="900"/>
-          <w:tab w:val="left" w:pos="1080"/>
-          <w:tab w:val="left" w:pos="1620"/>
-          <w:tab w:val="left" w:pos="2070"/>
-        </w:tabs>
-        <w:jc w:val="center"/>
-        <w:rPr>
-          <w:rFonts w:ascii="Arial" w:eastAsia="Arial" w:hAnsi="Arial" w:cs="Arial"/>
-          <w:b/>
-        </w:rPr>
-      </w:pPr>
-    </w:p>
-    <w:p>
-      <w:pPr>
-        <w:pStyle w:val="Heading4"/>
-        <w:rPr>
-          <w:sz w:val="20"/>
-          <w:szCs w:val="20"/>
-        </w:rPr>
-      </w:pPr>
-      <w:r>
-        <w:rPr>
-          <w:sz w:val="20"/>
-          <w:szCs w:val="20"/>
-        </w:rPr>
-        <w:t>Study Title</w:t>
-      </w:r>
-    </w:p>
-    <w:p>
-      <w:pPr>
-        <w:pStyle w:val="Heading4"/>
-        <w:rPr>
-          <w:b w:val="0"/>
-          <w:sz w:val="20"/>
-          <w:szCs w:val="20"/>
-        </w:rPr>
-      </w:pPr>
-      <w:r>
-        <w:rPr>
-          <w:b w:val="0"/>
-          <w:i/>
-          <w:sz w:val="20"/>
-          <w:szCs w:val="20"/>
-        </w:rPr>
-        <w:t xml:space="preserve">Also identify the school/centre involved, the supervisor and any students. </w:t>
-      </w:r>
-    </w:p>
-    <w:p>
-      <w:pPr>
-        <w:pBdr>
-          <w:top w:val="nil"/>
-          <w:left w:val="nil"/>
-          <w:bottom w:val="nil"/>
-          <w:right w:val="nil"/>
-          <w:between w:val="nil"/>
-        </w:pBdr>
-        <w:spacing w:before="240"/>
-        <w:jc w:val="both"/>
-        <w:rPr>
-          <w:rFonts w:ascii="Arial" w:eastAsia="Arial" w:hAnsi="Arial" w:cs="Arial"/>
-          <w:b/>
-          <w:color w:val="000000"/>
-        </w:rPr>
-      </w:pPr>
-      <w:r>
-        <w:rPr>
-          <w:rFonts w:ascii="Arial" w:eastAsia="Arial" w:hAnsi="Arial" w:cs="Arial"/>
-          <w:b/>
-          <w:color w:val="000000"/>
-        </w:rPr>
-        <w:t xml:space="preserve">Clarification of the purpose of the </w:t>
-      </w:r>
-      <w:r>
-        <w:rPr>
-          <w:rFonts w:ascii="Arial" w:eastAsia="Arial" w:hAnsi="Arial" w:cs="Arial"/>
-          <w:b/>
-        </w:rPr>
-        <w:t>study</w:t>
-      </w:r>
-    </w:p>
-    <w:p>
-      <w:pPr>
-        <w:pBdr>
-          <w:top w:val="nil"/>
-          <w:left w:val="nil"/>
-          <w:bottom w:val="nil"/>
-          <w:right w:val="nil"/>
-          <w:between w:val="nil"/>
-        </w:pBdr>
-        <w:jc w:val="both"/>
-        <w:rPr>
-          <w:rFonts w:ascii="Arial" w:eastAsia="Arial" w:hAnsi="Arial" w:cs="Arial"/>
-          <w:b/>
-          <w:color w:val="000000"/>
-        </w:rPr>
-      </w:pPr>
-    </w:p>
-    <w:p>
-      <w:pPr>
-        <w:pBdr>
-          <w:top w:val="nil"/>
-          <w:left w:val="nil"/>
-          <w:bottom w:val="nil"/>
-          <w:right w:val="nil"/>
-          <w:between w:val="nil"/>
-        </w:pBdr>
-        <w:jc w:val="both"/>
-        <w:rPr>
-          <w:rFonts w:ascii="Arial" w:eastAsia="Arial" w:hAnsi="Arial" w:cs="Arial"/>
-          <w:b/>
-          <w:color w:val="000000"/>
-        </w:rPr>
-      </w:pPr>
-      <w:r>
-        <w:rPr>
-          <w:rFonts w:ascii="Arial" w:eastAsia="Arial" w:hAnsi="Arial" w:cs="Arial"/>
-          <w:b/>
-          <w:color w:val="000000"/>
-        </w:rPr>
-        <w:t>Confirmation of particular requirements as highlighted in the Plain Language Statement</w:t>
-      </w:r>
-    </w:p>
-    <w:p>
-      <w:pPr>
-        <w:pBdr>
-          <w:top w:val="nil"/>
-          <w:left w:val="nil"/>
-          <w:bottom w:val="nil"/>
-          <w:right w:val="nil"/>
-          <w:between w:val="nil"/>
-        </w:pBdr>
-        <w:jc w:val="both"/>
-        <w:rPr>
-          <w:rFonts w:ascii="Arial" w:eastAsia="Arial" w:hAnsi="Arial" w:cs="Arial"/>
-          <w:b/>
-          <w:color w:val="000000"/>
-        </w:rPr>
-      </w:pPr>
-      <w:r>
-        <w:rPr>
-          <w:rFonts w:ascii="Arial" w:eastAsia="Arial" w:hAnsi="Arial" w:cs="Arial"/>
-          <w:i/>
-          <w:color w:val="000000"/>
-        </w:rPr>
-        <w:t>Getting the participant to acknowledge requirements is mandatory, Participants should not be able to access the survey until they have agreed to all items and indicated their consent.</w:t>
-      </w:r>
-    </w:p>
-    <w:p>
-      <w:pPr>
-        <w:tabs>
-          <w:tab w:val="left" w:pos="540"/>
-          <w:tab w:val="left" w:pos="630"/>
-          <w:tab w:val="left" w:pos="720"/>
-          <w:tab w:val="left" w:pos="900"/>
-          <w:tab w:val="left" w:pos="1080"/>
-          <w:tab w:val="left" w:pos="1620"/>
-          <w:tab w:val="left" w:pos="2070"/>
-        </w:tabs>
-        <w:rPr>
-          <w:rFonts w:ascii="Arial" w:eastAsia="Arial" w:hAnsi="Arial" w:cs="Arial"/>
-          <w:b/>
-        </w:rPr>
-      </w:pPr>
-    </w:p>
-    <w:p>
-      <w:pPr>
-        <w:tabs>
-          <w:tab w:val="left" w:pos="540"/>
-          <w:tab w:val="left" w:pos="630"/>
-          <w:tab w:val="left" w:pos="720"/>
-          <w:tab w:val="left" w:pos="900"/>
-          <w:tab w:val="left" w:pos="1080"/>
-          <w:tab w:val="left" w:pos="1620"/>
-          <w:tab w:val="left" w:pos="2070"/>
-        </w:tabs>
-        <w:rPr>
-          <w:rFonts w:ascii="Arial" w:eastAsia="Arial" w:hAnsi="Arial" w:cs="Arial"/>
-          <w:b/>
-        </w:rPr>
-      </w:pPr>
-      <w:bookmarkStart w:id="2" w:name="_heading=h.1t3h5sf" w:colFirst="0" w:colLast="0"/>
-      <w:bookmarkEnd w:id="2"/>
-      <w:r>
-        <w:rPr>
-          <w:rFonts w:ascii="Arial" w:eastAsia="Arial" w:hAnsi="Arial" w:cs="Arial"/>
-          <w:b/>
-        </w:rPr>
-        <w:t>Example:</w:t>
-      </w:r>
-    </w:p>
-    <w:p>
-      <w:pPr>
-        <w:pBdr>
-          <w:top w:val="nil"/>
-          <w:left w:val="nil"/>
-          <w:bottom w:val="nil"/>
-          <w:right w:val="nil"/>
-          <w:between w:val="nil"/>
-        </w:pBdr>
-        <w:ind w:left="357"/>
-        <w:jc w:val="both"/>
-        <w:rPr>
-          <w:rFonts w:ascii="Arial" w:eastAsia="Arial" w:hAnsi="Arial" w:cs="Arial"/>
-          <w:i/>
-          <w:color w:val="000000"/>
-        </w:rPr>
-      </w:pPr>
-    </w:p>
-    <w:p>
-      <w:pPr>
-        <w:pBdr>
-          <w:top w:val="nil"/>
-          <w:left w:val="nil"/>
-          <w:bottom w:val="nil"/>
-          <w:right w:val="nil"/>
-          <w:between w:val="nil"/>
-        </w:pBdr>
-        <w:ind w:left="357"/>
-        <w:jc w:val="center"/>
-        <w:rPr>
-          <w:rFonts w:ascii="Arial" w:eastAsia="Arial" w:hAnsi="Arial" w:cs="Arial"/>
-          <w:i/>
-          <w:color w:val="000000"/>
-          <w:u w:val="single"/>
-        </w:rPr>
-      </w:pPr>
-      <w:r>
-        <w:rPr>
-          <w:rFonts w:ascii="Arial" w:eastAsia="Arial" w:hAnsi="Arial" w:cs="Arial"/>
-          <w:i/>
-          <w:color w:val="000000"/>
-          <w:u w:val="single"/>
-        </w:rPr>
-        <w:t>Participant – please complete the following (by clicking Yes/No for each question)</w:t>
-      </w:r>
-    </w:p>
-    <w:p>
-      <w:pPr>
-        <w:pBdr>
-          <w:top w:val="nil"/>
-          <w:left w:val="nil"/>
-          <w:bottom w:val="nil"/>
-          <w:right w:val="nil"/>
-          <w:between w:val="nil"/>
-        </w:pBdr>
-        <w:ind w:left="357"/>
-        <w:jc w:val="both"/>
-        <w:rPr>
-          <w:rFonts w:ascii="Arial" w:eastAsia="Arial" w:hAnsi="Arial" w:cs="Arial"/>
-          <w:i/>
-          <w:color w:val="000000"/>
-          <w:u w:val="single"/>
-        </w:rPr>
-      </w:pPr>
-    </w:p>
-    <w:p>
-      <w:pPr>
-        <w:pBdr>
-          <w:top w:val="nil"/>
-          <w:left w:val="nil"/>
-          <w:bottom w:val="nil"/>
-          <w:right w:val="nil"/>
-          <w:between w:val="nil"/>
-        </w:pBdr>
-        <w:ind w:left="357"/>
-        <w:jc w:val="both"/>
-        <w:rPr>
-          <w:rFonts w:ascii="Arial" w:eastAsia="Arial" w:hAnsi="Arial" w:cs="Arial"/>
-          <w:i/>
-          <w:color w:val="000000"/>
-          <w:u w:val="single"/>
-        </w:rPr>
       </w:pPr>
       <w:r>
         <w:rPr>
@@ -22994,15 +20666,15 @@
         <mc:AlternateContent>
           <mc:Choice Requires="wpg">
             <w:drawing>
-              <wp:anchor distT="0" distB="0" distL="114300" distR="114300" simplePos="0" relativeHeight="251658240" behindDoc="0" locked="0" layoutInCell="1" hidden="0" allowOverlap="1" wp14:anchorId="3EDBC115" wp14:editId="0F8B1F05">
+              <wp:anchor distT="0" distB="0" distL="114300" distR="114300" simplePos="0" relativeHeight="251658240" behindDoc="0" locked="0" layoutInCell="1" hidden="0" allowOverlap="1" wp14:anchorId="3EDBC115" wp14:editId="401D1EDC">
                 <wp:simplePos x="0" y="0"/>
                 <wp:positionH relativeFrom="column">
-                  <wp:posOffset>25401</wp:posOffset>
+                  <wp:posOffset>22861</wp:posOffset>
                 </wp:positionH>
                 <wp:positionV relativeFrom="paragraph">
-                  <wp:posOffset>177800</wp:posOffset>
+                  <wp:posOffset>30481</wp:posOffset>
                 </wp:positionV>
-                <wp:extent cx="6657975" cy="4048125"/>
+                <wp:extent cx="6195060" cy="3870960"/>
                 <wp:effectExtent l="0" t="0" r="0" b="0"/>
                 <wp:wrapNone/>
                 <wp:docPr id="39" name="Group 39"/>
@@ -23014,7 +20686,7 @@
                       <wpg:grpSpPr>
                         <a:xfrm>
                           <a:off x="0" y="0"/>
-                          <a:ext cx="6657975" cy="4048125"/>
+                          <a:ext cx="6195060" cy="3870960"/>
                           <a:chOff x="2017013" y="1755938"/>
                           <a:chExt cx="6657975" cy="4048125"/>
                         </a:xfrm>
@@ -23130,6 +20802,7 @@
                                 <w:txbxContent>
                                   <w:p>
                                     <w:pPr>
+                                      <w:jc w:val="center"/>
                                       <w:textDirection w:val="btLr"/>
                                     </w:pPr>
                                   </w:p>
@@ -23145,7 +20818,7 @@
                                 <pic:cNvPicPr preferRelativeResize="0"/>
                               </pic:nvPicPr>
                               <pic:blipFill rotWithShape="1">
-                                <a:blip r:embed="rId23">
+                                <a:blip r:embed="rId28">
                                   <a:alphaModFix/>
                                 </a:blip>
                                 <a:srcRect/>
@@ -23171,7 +20844,7 @@
                                 <pic:cNvPicPr preferRelativeResize="0"/>
                               </pic:nvPicPr>
                               <pic:blipFill rotWithShape="1">
-                                <a:blip r:embed="rId24">
+                                <a:blip r:embed="rId29">
                                   <a:alphaModFix/>
                                 </a:blip>
                                 <a:srcRect/>
@@ -23197,7 +20870,7 @@
                                 <pic:cNvPicPr preferRelativeResize="0"/>
                               </pic:nvPicPr>
                               <pic:blipFill rotWithShape="1">
-                                <a:blip r:embed="rId25">
+                                <a:blip r:embed="rId30">
                                   <a:alphaModFix/>
                                 </a:blip>
                                 <a:srcRect/>
@@ -23223,7 +20896,7 @@
                                 <pic:cNvPicPr preferRelativeResize="0"/>
                               </pic:nvPicPr>
                               <pic:blipFill rotWithShape="1">
-                                <a:blip r:embed="rId26">
+                                <a:blip r:embed="rId31">
                                   <a:alphaModFix/>
                                 </a:blip>
                                 <a:srcRect/>
@@ -23249,7 +20922,7 @@
                                 <pic:cNvPicPr preferRelativeResize="0"/>
                               </pic:nvPicPr>
                               <pic:blipFill rotWithShape="1">
-                                <a:blip r:embed="rId27">
+                                <a:blip r:embed="rId32">
                                   <a:alphaModFix/>
                                 </a:blip>
                                 <a:srcRect/>
@@ -23275,7 +20948,7 @@
                                 <pic:cNvPicPr preferRelativeResize="0"/>
                               </pic:nvPicPr>
                               <pic:blipFill rotWithShape="1">
-                                <a:blip r:embed="rId28">
+                                <a:blip r:embed="rId33">
                                   <a:alphaModFix/>
                                 </a:blip>
                                 <a:srcRect/>
@@ -23301,7 +20974,7 @@
                                 <pic:cNvPicPr preferRelativeResize="0"/>
                               </pic:nvPicPr>
                               <pic:blipFill rotWithShape="1">
-                                <a:blip r:embed="rId29">
+                                <a:blip r:embed="rId34">
                                   <a:alphaModFix/>
                                 </a:blip>
                                 <a:srcRect/>
@@ -23327,7 +21000,7 @@
                                 <pic:cNvPicPr preferRelativeResize="0"/>
                               </pic:nvPicPr>
                               <pic:blipFill rotWithShape="1">
-                                <a:blip r:embed="rId30">
+                                <a:blip r:embed="rId35">
                                   <a:alphaModFix/>
                                 </a:blip>
                                 <a:srcRect/>
@@ -23353,7 +21026,7 @@
                                 <pic:cNvPicPr preferRelativeResize="0"/>
                               </pic:nvPicPr>
                               <pic:blipFill rotWithShape="1">
-                                <a:blip r:embed="rId31">
+                                <a:blip r:embed="rId36">
                                   <a:alphaModFix/>
                                 </a:blip>
                                 <a:srcRect/>
@@ -23379,12 +21052,18 @@
                     </wpg:wgp>
                   </a:graphicData>
                 </a:graphic>
+                <wp14:sizeRelH relativeFrom="margin">
+                  <wp14:pctWidth>0</wp14:pctWidth>
+                </wp14:sizeRelH>
+                <wp14:sizeRelV relativeFrom="margin">
+                  <wp14:pctHeight>0</wp14:pctHeight>
+                </wp14:sizeRelV>
               </wp:anchor>
             </w:drawing>
           </mc:Choice>
           <mc:Fallback>
             <w:pict>
-              <v:group w14:anchorId="3EDBC115" id="Group 39" o:spid="_x0000_s1026" style="position:absolute;left:0;text-align:left;margin-left:2pt;margin-top:14pt;width:524.25pt;height:318.75pt;z-index:251658240" coordorigin="20170,17559" coordsize="66579,40481" o:gfxdata="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">
+              <v:group w14:anchorId="3EDBC115" id="Group 39" o:spid="_x0000_s1026" style="position:absolute;margin-left:1.8pt;margin-top:2.4pt;width:487.8pt;height:304.8pt;z-index:251658240;mso-width-relative:margin;mso-height-relative:margin" coordorigin="20170,17559" coordsize="66579,40481" o:gfxdata="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">
                 <v:group id="Group 1" o:spid="_x0000_s1027" style="position:absolute;left:20170;top:17559;width:66579;height:40481" coordorigin="20170,17559" coordsize="66579,40481" o:gfxdata="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">
                   <v:rect id="Rectangle 2" o:spid="_x0000_s1028" style="position:absolute;left:20170;top:17559;width:66579;height:40481;visibility:visible;mso-wrap-style:square;v-text-anchor:middle" o:gfxdata="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" filled="f" stroked="f">
                     <v:textbox inset="2.53958mm,2.53958mm,2.53958mm,2.53958mm">
@@ -23415,6 +21094,7 @@
                           <w:txbxContent>
                             <w:p>
                               <w:pPr>
+                                <w:jc w:val="center"/>
                                 <w:textDirection w:val="btLr"/>
                               </w:pPr>
                             </w:p>
@@ -23441,31 +21121,31 @@
                         <o:lock v:ext="edit" aspectratio="t"/>
                       </v:shapetype>
                       <v:shape id="Shape 8" o:spid="_x0000_s1033" type="#_x0000_t75" style="position:absolute;top:24860;width:28384;height:6286;visibility:visible;mso-wrap-style:square" o:preferrelative="f" o:gfxdata="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">
-                        <v:imagedata r:id="rId32" o:title=""/>
+                        <v:imagedata r:id="rId37" o:title=""/>
                       </v:shape>
                       <v:shape id="Shape 9" o:spid="_x0000_s1034" type="#_x0000_t75" style="position:absolute;width:28314;height:6654;visibility:visible;mso-wrap-style:square" o:preferrelative="f" o:gfxdata="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">
-                        <v:imagedata r:id="rId33" o:title=""/>
+                        <v:imagedata r:id="rId38" o:title=""/>
                       </v:shape>
                       <v:shape id="Shape 10" o:spid="_x0000_s1035" type="#_x0000_t75" style="position:absolute;left:381;top:7334;width:20764;height:6807;visibility:visible;mso-wrap-style:square" o:preferrelative="f" o:gfxdata="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">
-                        <v:imagedata r:id="rId34" o:title=""/>
+                        <v:imagedata r:id="rId39" o:title=""/>
                       </v:shape>
                       <v:shape id="Shape 11" o:spid="_x0000_s1036" type="#_x0000_t75" style="position:absolute;top:16192;width:28848;height:6623;visibility:visible;mso-wrap-style:square" o:preferrelative="f" o:gfxdata="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">
-                        <v:imagedata r:id="rId35" o:title=""/>
+                        <v:imagedata r:id="rId40" o:title=""/>
                       </v:shape>
                       <v:shape id="Shape 12" o:spid="_x0000_s1037" type="#_x0000_t75" style="position:absolute;left:95;top:33623;width:23241;height:6858;visibility:visible;mso-wrap-style:square" o:preferrelative="f" o:gfxdata="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">
-                        <v:imagedata r:id="rId36" o:title=""/>
+                        <v:imagedata r:id="rId41" o:title=""/>
                       </v:shape>
                       <v:shape id="Shape 13" o:spid="_x0000_s1038" type="#_x0000_t75" style="position:absolute;left:39909;top:95;width:26670;height:5886;visibility:visible;mso-wrap-style:square" o:preferrelative="f" o:gfxdata="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">
-                        <v:imagedata r:id="rId37" o:title=""/>
+                        <v:imagedata r:id="rId42" o:title=""/>
                       </v:shape>
                       <v:shape id="Shape 14" o:spid="_x0000_s1039" type="#_x0000_t75" style="position:absolute;left:39909;top:7334;width:26550;height:7334;visibility:visible;mso-wrap-style:square" o:preferrelative="f" o:gfxdata="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">
-                        <v:imagedata r:id="rId38" o:title=""/>
+                        <v:imagedata r:id="rId43" o:title=""/>
                       </v:shape>
                       <v:shape id="Shape 15" o:spid="_x0000_s1040" type="#_x0000_t75" style="position:absolute;left:39624;top:16097;width:24955;height:6401;visibility:visible;mso-wrap-style:square" o:preferrelative="f" o:gfxdata="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">
-                        <v:imagedata r:id="rId39" o:title=""/>
+                        <v:imagedata r:id="rId44" o:title=""/>
                       </v:shape>
                       <v:shape id="Shape 16" o:spid="_x0000_s1041" type="#_x0000_t75" style="position:absolute;left:39624;top:24860;width:18745;height:6191;visibility:visible;mso-wrap-style:square" o:preferrelative="f" o:gfxdata="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">
-                        <v:imagedata r:id="rId40" o:title=""/>
+                        <v:imagedata r:id="rId45" o:title=""/>
                       </v:shape>
                     </v:group>
                   </v:group>
@@ -23722,6 +21402,9 @@
           <w:tab w:val="left" w:pos="2070"/>
         </w:tabs>
       </w:pPr>
+      <w:r>
+        <w:t xml:space="preserve">  </w:t>
+      </w:r>
     </w:p>
     <w:p>
       <w:pPr>
@@ -23735,9 +21418,6 @@
           <w:tab w:val="left" w:pos="2070"/>
         </w:tabs>
       </w:pPr>
-      <w:r>
-        <w:t xml:space="preserve">  </w:t>
-      </w:r>
     </w:p>
     <w:p>
       <w:pPr>
@@ -23832,6 +21512,42 @@
     </w:p>
     <w:p>
       <w:pPr>
+        <w:pStyle w:val="Heading1"/>
+        <w:jc w:val="center"/>
+        <w:rPr>
+          <w:rFonts w:ascii="Arial" w:eastAsia="Arial" w:hAnsi="Arial" w:cs="Arial"/>
+        </w:rPr>
+      </w:pPr>
+      <w:r>
+        <w:rPr>
+          <w:rFonts w:ascii="Arial" w:eastAsia="Arial" w:hAnsi="Arial" w:cs="Arial"/>
+        </w:rPr>
+        <w:t xml:space="preserve">Appendix </w:t>
+      </w:r>
+      <w:r>
+        <w:rPr>
+          <w:rFonts w:ascii="Arial" w:eastAsia="Arial" w:hAnsi="Arial" w:cs="Arial"/>
+        </w:rPr>
+        <w:t>3</w:t>
+      </w:r>
+    </w:p>
+    <w:p>
+      <w:pPr>
+        <w:pStyle w:val="Heading1"/>
+        <w:jc w:val="center"/>
+        <w:rPr>
+          <w:rFonts w:ascii="Arial" w:eastAsia="Arial" w:hAnsi="Arial" w:cs="Arial"/>
+        </w:rPr>
+      </w:pPr>
+      <w:r>
+        <w:rPr>
+          <w:rFonts w:ascii="Arial" w:eastAsia="Arial" w:hAnsi="Arial" w:cs="Arial"/>
+        </w:rPr>
+        <w:t>DUBLIN CITY UNIVERSITY</w:t>
+      </w:r>
+    </w:p>
+    <w:p>
+      <w:pPr>
         <w:tabs>
           <w:tab w:val="left" w:pos="540"/>
           <w:tab w:val="left" w:pos="630"/>
@@ -23841,7 +21557,35 @@
           <w:tab w:val="left" w:pos="1620"/>
           <w:tab w:val="left" w:pos="2070"/>
         </w:tabs>
-      </w:pPr>
+        <w:jc w:val="center"/>
+        <w:rPr>
+          <w:rFonts w:ascii="Arial" w:eastAsia="Arial" w:hAnsi="Arial" w:cs="Arial"/>
+          <w:b/>
+          <w:sz w:val="24"/>
+          <w:szCs w:val="24"/>
+          <w:u w:val="single"/>
+        </w:rPr>
+      </w:pPr>
+      <w:r>
+        <w:rPr>
+          <w:rFonts w:ascii="Arial" w:eastAsia="Arial" w:hAnsi="Arial" w:cs="Arial"/>
+          <w:b/>
+          <w:sz w:val="24"/>
+          <w:szCs w:val="24"/>
+          <w:u w:val="single"/>
+        </w:rPr>
+        <w:t xml:space="preserve">Feedback Questionnaire </w:t>
+      </w:r>
+      <w:r>
+        <w:rPr>
+          <w:rFonts w:ascii="Arial" w:eastAsia="Arial" w:hAnsi="Arial" w:cs="Arial"/>
+          <w:b/>
+          <w:sz w:val="24"/>
+          <w:szCs w:val="24"/>
+          <w:u w:val="single"/>
+        </w:rPr>
+        <w:t xml:space="preserve"> </w:t>
+      </w:r>
     </w:p>
     <w:p>
       <w:pPr>
@@ -23862,8 +21606,8 @@
       </w:pPr>
     </w:p>
     <w:sectPr>
-      <w:headerReference w:type="default" r:id="rId41"/>
-      <w:footerReference w:type="default" r:id="rId42"/>
+      <w:headerReference w:type="default" r:id="rId46"/>
+      <w:footerReference w:type="default" r:id="rId47"/>
       <w:pgSz w:w="11900" w:h="16840"/>
       <w:pgMar w:top="1080" w:right="1080" w:bottom="1080" w:left="1080" w:header="706" w:footer="706" w:gutter="0"/>
       <w:pgNumType w:start="1"/>
@@ -25230,7 +22974,6 @@
   <w:style w:type="character" w:default="1" w:styleId="DefaultParagraphFont">
     <w:name w:val="Default Paragraph Font"/>
     <w:uiPriority w:val="1"/>
-    <w:semiHidden/>
     <w:unhideWhenUsed/>
   </w:style>
   <w:style w:type="table" w:default="1" w:styleId="TableNormal">
@@ -27577,28 +25320,28 @@
 </file>
 
 <file path=customXml/item1.xml><?xml version="1.0" encoding="utf-8"?>
-<b:Sources xmlns:b="http://schemas.openxmlformats.org/officeDocument/2006/bibliography" xmlns="http://schemas.openxmlformats.org/officeDocument/2006/bibliography" SelectedStyle="\APASixthEditionOfficeOnline.xsl" StyleName="APA" Version="6"/>
-</file>
-
-<file path=customXml/item2.xml><?xml version="1.0" encoding="utf-8"?>
 <go:gDocsCustomXmlDataStorage xmlns:go="http://customooxmlschemas.google.com/" xmlns:r="http://schemas.openxmlformats.org/officeDocument/2006/relationships">
   <go:docsCustomData xmlns:go="http://customooxmlschemas.google.com/" roundtripDataSignature="AMtx7mjJeffYucSDwq+NuE82oOsbRPGv2Q==">AMUW2mWrLzuXAHWjROY5cKGAGgo8XStDqOrXjlc/jU6g2YREHBC8MOZCGp93BfsUxuedHsmKuZUetrLwt/uV+q8RsyHQ1emmw2dJrw4IJffe1+GpISsXkA3+WV7c2MrOU7M7CPmy9+l5apiLRV6JPYdZNHvsAowVwn+2uqV/bSb0u6g7P/mvKrV+Sq38ba/rMZEoOnb7xXTw</go:docsCustomData>
 </go:gDocsCustomXmlDataStorage>
 </file>
 
-<file path=customXml/itemProps1.xml><?xml version="1.0" encoding="utf-8"?>
-<ds:datastoreItem xmlns:ds="http://schemas.openxmlformats.org/officeDocument/2006/customXml" ds:itemID="{39D84A66-455D-4903-A5C9-B946349A1BEC}">
-  <ds:schemaRefs>
-    <ds:schemaRef ds:uri="http://schemas.openxmlformats.org/officeDocument/2006/bibliography"/>
-  </ds:schemaRefs>
-</ds:datastoreItem>
+<file path=customXml/item2.xml><?xml version="1.0" encoding="utf-8"?>
+<b:Sources xmlns:b="http://schemas.openxmlformats.org/officeDocument/2006/bibliography" xmlns="http://schemas.openxmlformats.org/officeDocument/2006/bibliography" SelectedStyle="\APASixthEditionOfficeOnline.xsl" StyleName="APA" Version="6"/>
 </file>
 
-<file path=customXml/itemProps2.xml><?xml version="1.0" encoding="utf-8"?>
+<file path=customXml/itemProps1.xml><?xml version="1.0" encoding="utf-8"?>
 <ds:datastoreItem xmlns:ds="http://schemas.openxmlformats.org/officeDocument/2006/customXml" ds:itemID="{11111111-1234-1234-1234-123412341234}">
   <ds:schemaRefs>
     <ds:schemaRef ds:uri="http://customooxmlschemas.google.com/"/>
     <ds:schemaRef ds:uri="http://schemas.openxmlformats.org/officeDocument/2006/relationships"/>
   </ds:schemaRefs>
 </ds:datastoreItem>
+</file>
+
+<file path=customXml/itemProps2.xml><?xml version="1.0" encoding="utf-8"?>
+<ds:datastoreItem xmlns:ds="http://schemas.openxmlformats.org/officeDocument/2006/customXml" ds:itemID="{39D84A66-455D-4903-A5C9-B946349A1BEC}">
+  <ds:schemaRefs>
+    <ds:schemaRef ds:uri="http://schemas.openxmlformats.org/officeDocument/2006/bibliography"/>
+  </ds:schemaRefs>
+</ds:datastoreItem>
 </file>
</xml_diff>